<commit_message>
Added my IPO and pseudocode for the award bonus
</commit_message>
<xml_diff>
--- a/Documents/MileStone1.docx
+++ b/Documents/MileStone1.docx
@@ -206,6 +206,482 @@
       </w:tr>
     </w:tbl>
     <w:p/>
+    <w:p>
+      <w:pPr>
+        <w:pStyle w:val="Heading1"/>
+        <w:rPr>
+          <w:b/>
+          <w:bCs/>
+          <w:u w:val="single"/>
+        </w:rPr>
+      </w:pPr>
+      <w:r>
+        <w:rPr>
+          <w:b/>
+          <w:bCs/>
+          <w:u w:val="single"/>
+        </w:rPr>
+        <w:t>Award magical bonus pseudocode:</w:t>
+      </w:r>
+    </w:p>
+    <w:p/>
+    <w:p>
+      <w:pPr>
+        <w:pStyle w:val="ListParagraph"/>
+        <w:numPr>
+          <w:ilvl w:val="0"/>
+          <w:numId w:val="2"/>
+        </w:numPr>
+        <w:spacing w:line="259" w:lineRule="auto"/>
+      </w:pPr>
+      <w:r>
+        <w:t>Start</w:t>
+      </w:r>
+    </w:p>
+    <w:p>
+      <w:pPr>
+        <w:pStyle w:val="ListParagraph"/>
+        <w:numPr>
+          <w:ilvl w:val="0"/>
+          <w:numId w:val="2"/>
+        </w:numPr>
+        <w:spacing w:line="259" w:lineRule="auto"/>
+      </w:pPr>
+      <w:r>
+        <w:t>Display” How many years have you been a customer?”</w:t>
+      </w:r>
+    </w:p>
+    <w:p>
+      <w:pPr>
+        <w:pStyle w:val="ListParagraph"/>
+        <w:numPr>
+          <w:ilvl w:val="0"/>
+          <w:numId w:val="2"/>
+        </w:numPr>
+        <w:spacing w:line="259" w:lineRule="auto"/>
+      </w:pPr>
+      <w:proofErr w:type="spellStart"/>
+      <w:r>
+        <w:t>customerPeriod</w:t>
+      </w:r>
+      <w:proofErr w:type="spellEnd"/>
+      <w:r>
+        <w:t xml:space="preserve"> = get value</w:t>
+      </w:r>
+    </w:p>
+    <w:p>
+      <w:pPr>
+        <w:pStyle w:val="ListParagraph"/>
+        <w:numPr>
+          <w:ilvl w:val="0"/>
+          <w:numId w:val="2"/>
+        </w:numPr>
+        <w:spacing w:line="259" w:lineRule="auto"/>
+      </w:pPr>
+      <w:r>
+        <w:t>Display” How many rentals have you rented this month?”</w:t>
+      </w:r>
+    </w:p>
+    <w:p>
+      <w:pPr>
+        <w:pStyle w:val="ListParagraph"/>
+        <w:numPr>
+          <w:ilvl w:val="0"/>
+          <w:numId w:val="2"/>
+        </w:numPr>
+        <w:spacing w:line="259" w:lineRule="auto"/>
+      </w:pPr>
+      <w:proofErr w:type="spellStart"/>
+      <w:r>
+        <w:t>numberOfRentals</w:t>
+      </w:r>
+      <w:proofErr w:type="spellEnd"/>
+      <w:r>
+        <w:t xml:space="preserve"> = get value</w:t>
+      </w:r>
+    </w:p>
+    <w:p>
+      <w:pPr>
+        <w:pStyle w:val="ListParagraph"/>
+        <w:numPr>
+          <w:ilvl w:val="0"/>
+          <w:numId w:val="2"/>
+        </w:numPr>
+        <w:spacing w:line="259" w:lineRule="auto"/>
+      </w:pPr>
+      <w:proofErr w:type="gramStart"/>
+      <w:r>
+        <w:t xml:space="preserve">If  </w:t>
+      </w:r>
+      <w:proofErr w:type="spellStart"/>
+      <w:r>
+        <w:t>customerPeriod</w:t>
+      </w:r>
+      <w:proofErr w:type="spellEnd"/>
+      <w:proofErr w:type="gramEnd"/>
+      <w:r>
+        <w:t xml:space="preserve"> &lt; 5 &amp;&amp; </w:t>
+      </w:r>
+      <w:proofErr w:type="spellStart"/>
+      <w:r>
+        <w:t>numberOfRentals</w:t>
+      </w:r>
+      <w:proofErr w:type="spellEnd"/>
+      <w:r>
+        <w:t xml:space="preserve"> &lt; 25</w:t>
+      </w:r>
+    </w:p>
+    <w:p>
+      <w:pPr>
+        <w:pStyle w:val="ListParagraph"/>
+        <w:numPr>
+          <w:ilvl w:val="0"/>
+          <w:numId w:val="2"/>
+        </w:numPr>
+        <w:spacing w:line="259" w:lineRule="auto"/>
+      </w:pPr>
+      <w:r>
+        <w:t>Display” You do not qualify for the magical bonus”</w:t>
+      </w:r>
+    </w:p>
+    <w:p>
+      <w:pPr>
+        <w:pStyle w:val="ListParagraph"/>
+        <w:numPr>
+          <w:ilvl w:val="0"/>
+          <w:numId w:val="2"/>
+        </w:numPr>
+        <w:spacing w:line="259" w:lineRule="auto"/>
+      </w:pPr>
+      <w:r>
+        <w:t xml:space="preserve">If 5 &lt;= </w:t>
+      </w:r>
+      <w:proofErr w:type="spellStart"/>
+      <w:r>
+        <w:t>customerPeriod</w:t>
+      </w:r>
+      <w:proofErr w:type="spellEnd"/>
+      <w:r>
+        <w:t xml:space="preserve"> &lt; 10 &amp;&amp; 25 &lt;= </w:t>
+      </w:r>
+      <w:proofErr w:type="spellStart"/>
+      <w:r>
+        <w:t>numberOfRentals</w:t>
+      </w:r>
+      <w:proofErr w:type="spellEnd"/>
+    </w:p>
+    <w:p>
+      <w:pPr>
+        <w:pStyle w:val="ListParagraph"/>
+        <w:numPr>
+          <w:ilvl w:val="0"/>
+          <w:numId w:val="2"/>
+        </w:numPr>
+        <w:spacing w:line="259" w:lineRule="auto"/>
+      </w:pPr>
+      <w:r>
+        <w:t>Display” You qualify for 1 bronze tier book!”</w:t>
+      </w:r>
+    </w:p>
+    <w:p>
+      <w:pPr>
+        <w:pStyle w:val="ListParagraph"/>
+        <w:numPr>
+          <w:ilvl w:val="0"/>
+          <w:numId w:val="2"/>
+        </w:numPr>
+        <w:spacing w:line="259" w:lineRule="auto"/>
+      </w:pPr>
+      <w:r>
+        <w:t xml:space="preserve">If 10 &lt;= </w:t>
+      </w:r>
+      <w:proofErr w:type="spellStart"/>
+      <w:r>
+        <w:t>customerPeriod</w:t>
+      </w:r>
+      <w:proofErr w:type="spellEnd"/>
+      <w:r>
+        <w:t xml:space="preserve"> &lt; 15 &amp;&amp; 50 &lt;= </w:t>
+      </w:r>
+      <w:proofErr w:type="spellStart"/>
+      <w:r>
+        <w:t>numberOfRentals</w:t>
+      </w:r>
+      <w:proofErr w:type="spellEnd"/>
+    </w:p>
+    <w:p>
+      <w:pPr>
+        <w:pStyle w:val="ListParagraph"/>
+        <w:numPr>
+          <w:ilvl w:val="0"/>
+          <w:numId w:val="2"/>
+        </w:numPr>
+        <w:spacing w:line="259" w:lineRule="auto"/>
+      </w:pPr>
+      <w:r>
+        <w:t>Display” You qualify for 3 bronze and 1 silver tier books!”</w:t>
+      </w:r>
+    </w:p>
+    <w:p>
+      <w:pPr>
+        <w:pStyle w:val="ListParagraph"/>
+        <w:numPr>
+          <w:ilvl w:val="0"/>
+          <w:numId w:val="2"/>
+        </w:numPr>
+        <w:spacing w:line="259" w:lineRule="auto"/>
+      </w:pPr>
+      <w:r>
+        <w:t xml:space="preserve">If 15 &lt;= </w:t>
+      </w:r>
+      <w:proofErr w:type="spellStart"/>
+      <w:r>
+        <w:t>customerPeriod</w:t>
+      </w:r>
+      <w:proofErr w:type="spellEnd"/>
+      <w:r>
+        <w:t xml:space="preserve"> &amp;&amp; 75 &lt;= </w:t>
+      </w:r>
+      <w:proofErr w:type="spellStart"/>
+      <w:r>
+        <w:t>numberOfRentals</w:t>
+      </w:r>
+      <w:proofErr w:type="spellEnd"/>
+    </w:p>
+    <w:p>
+      <w:pPr>
+        <w:pStyle w:val="ListParagraph"/>
+        <w:numPr>
+          <w:ilvl w:val="0"/>
+          <w:numId w:val="2"/>
+        </w:numPr>
+        <w:spacing w:line="259" w:lineRule="auto"/>
+      </w:pPr>
+      <w:r>
+        <w:t xml:space="preserve">Display” You qualify for 5 </w:t>
+      </w:r>
+      <w:proofErr w:type="gramStart"/>
+      <w:r>
+        <w:t>bronze</w:t>
+      </w:r>
+      <w:proofErr w:type="gramEnd"/>
+      <w:r>
+        <w:t>, 2 silver and 1 gold tier books!”</w:t>
+      </w:r>
+    </w:p>
+    <w:p>
+      <w:pPr>
+        <w:pStyle w:val="ListParagraph"/>
+        <w:numPr>
+          <w:ilvl w:val="0"/>
+          <w:numId w:val="2"/>
+        </w:numPr>
+        <w:spacing w:line="259" w:lineRule="auto"/>
+      </w:pPr>
+      <w:r>
+        <w:t>End</w:t>
+      </w:r>
+    </w:p>
+    <w:p>
+      <w:pPr>
+        <w:pStyle w:val="Heading1"/>
+        <w:rPr>
+          <w:b/>
+          <w:bCs/>
+          <w:u w:val="single"/>
+        </w:rPr>
+      </w:pPr>
+      <w:r>
+        <w:rPr>
+          <w:b/>
+          <w:bCs/>
+          <w:u w:val="single"/>
+        </w:rPr>
+        <w:t>Award magical bonus IPO chart:</w:t>
+      </w:r>
+    </w:p>
+    <w:p/>
+    <w:tbl>
+      <w:tblPr>
+        <w:tblStyle w:val="TableGrid"/>
+        <w:tblW w:w="0" w:type="auto"/>
+        <w:tblLook w:val="04A0" w:firstRow="1" w:lastRow="0" w:firstColumn="1" w:lastColumn="0" w:noHBand="0" w:noVBand="1"/>
+      </w:tblPr>
+      <w:tblGrid>
+        <w:gridCol w:w="3005"/>
+        <w:gridCol w:w="3005"/>
+        <w:gridCol w:w="3006"/>
+      </w:tblGrid>
+      <w:tr>
+        <w:tc>
+          <w:tcPr>
+            <w:tcW w:w="3005" w:type="dxa"/>
+          </w:tcPr>
+          <w:p>
+            <w:r>
+              <w:t>Input</w:t>
+            </w:r>
+          </w:p>
+        </w:tc>
+        <w:tc>
+          <w:tcPr>
+            <w:tcW w:w="3005" w:type="dxa"/>
+          </w:tcPr>
+          <w:p>
+            <w:r>
+              <w:t>Processing</w:t>
+            </w:r>
+          </w:p>
+        </w:tc>
+        <w:tc>
+          <w:tcPr>
+            <w:tcW w:w="3006" w:type="dxa"/>
+          </w:tcPr>
+          <w:p>
+            <w:r>
+              <w:t>Output</w:t>
+            </w:r>
+          </w:p>
+        </w:tc>
+      </w:tr>
+      <w:tr>
+        <w:tc>
+          <w:tcPr>
+            <w:tcW w:w="3005" w:type="dxa"/>
+          </w:tcPr>
+          <w:p>
+            <w:pPr>
+              <w:pStyle w:val="ListParagraph"/>
+              <w:numPr>
+                <w:ilvl w:val="0"/>
+                <w:numId w:val="3"/>
+              </w:numPr>
+            </w:pPr>
+            <w:r>
+              <w:t>Number of years as a customer</w:t>
+            </w:r>
+          </w:p>
+          <w:p>
+            <w:pPr>
+              <w:pStyle w:val="ListParagraph"/>
+              <w:numPr>
+                <w:ilvl w:val="0"/>
+                <w:numId w:val="3"/>
+              </w:numPr>
+            </w:pPr>
+            <w:r>
+              <w:t>Number of movies rented for the month</w:t>
+            </w:r>
+          </w:p>
+        </w:tc>
+        <w:tc>
+          <w:tcPr>
+            <w:tcW w:w="3005" w:type="dxa"/>
+          </w:tcPr>
+          <w:p>
+            <w:pPr>
+              <w:pStyle w:val="ListParagraph"/>
+              <w:numPr>
+                <w:ilvl w:val="0"/>
+                <w:numId w:val="4"/>
+              </w:numPr>
+            </w:pPr>
+            <w:r>
+              <w:t>Prompt for number of years as a customer</w:t>
+            </w:r>
+          </w:p>
+          <w:p>
+            <w:pPr>
+              <w:pStyle w:val="ListParagraph"/>
+              <w:numPr>
+                <w:ilvl w:val="0"/>
+                <w:numId w:val="4"/>
+              </w:numPr>
+            </w:pPr>
+            <w:r>
+              <w:t>Get Value</w:t>
+            </w:r>
+          </w:p>
+          <w:p>
+            <w:pPr>
+              <w:pStyle w:val="ListParagraph"/>
+              <w:numPr>
+                <w:ilvl w:val="0"/>
+                <w:numId w:val="4"/>
+              </w:numPr>
+            </w:pPr>
+            <w:r>
+              <w:lastRenderedPageBreak/>
+              <w:t>Prompt for number of rentals for the month</w:t>
+            </w:r>
+          </w:p>
+          <w:p>
+            <w:pPr>
+              <w:pStyle w:val="ListParagraph"/>
+              <w:numPr>
+                <w:ilvl w:val="0"/>
+                <w:numId w:val="4"/>
+              </w:numPr>
+            </w:pPr>
+            <w:r>
+              <w:t>Get Value</w:t>
+            </w:r>
+          </w:p>
+        </w:tc>
+        <w:tc>
+          <w:tcPr>
+            <w:tcW w:w="3006" w:type="dxa"/>
+          </w:tcPr>
+          <w:p>
+            <w:pPr>
+              <w:pStyle w:val="ListParagraph"/>
+              <w:numPr>
+                <w:ilvl w:val="0"/>
+                <w:numId w:val="5"/>
+              </w:numPr>
+            </w:pPr>
+            <w:r>
+              <w:lastRenderedPageBreak/>
+              <w:t>You have qualified for 1 bronze tier book!</w:t>
+            </w:r>
+          </w:p>
+          <w:p>
+            <w:pPr>
+              <w:pStyle w:val="ListParagraph"/>
+              <w:numPr>
+                <w:ilvl w:val="0"/>
+                <w:numId w:val="5"/>
+              </w:numPr>
+            </w:pPr>
+            <w:r>
+              <w:lastRenderedPageBreak/>
+              <w:t>You qualify for 3 bronze and 1 silver tier books!</w:t>
+            </w:r>
+          </w:p>
+          <w:p>
+            <w:pPr>
+              <w:pStyle w:val="ListParagraph"/>
+              <w:numPr>
+                <w:ilvl w:val="0"/>
+                <w:numId w:val="5"/>
+              </w:numPr>
+            </w:pPr>
+            <w:r>
+              <w:t xml:space="preserve">You qualify for 5 </w:t>
+            </w:r>
+            <w:proofErr w:type="gramStart"/>
+            <w:r>
+              <w:t>bronze</w:t>
+            </w:r>
+            <w:proofErr w:type="gramEnd"/>
+            <w:r>
+              <w:t>, 2 silver and 1 gold tier books!</w:t>
+            </w:r>
+          </w:p>
+        </w:tc>
+      </w:tr>
+    </w:tbl>
+    <w:p/>
     <w:sectPr>
       <w:pgSz w:w="11906" w:h="16838"/>
       <w:pgMar w:top="1440" w:right="1440" w:bottom="1440" w:left="1440" w:header="708" w:footer="708" w:gutter="0"/>
@@ -219,6 +695,321 @@
 <file path=word/numbering.xml><?xml version="1.0" encoding="utf-8"?>
 <w:numbering xmlns:wpc="http://schemas.microsoft.com/office/word/2010/wordprocessingCanvas" xmlns:cx="http://schemas.microsoft.com/office/drawing/2014/chartex" xmlns:cx1="http://schemas.microsoft.com/office/drawing/2015/9/8/chartex" xmlns:cx2="http://schemas.microsoft.com/office/drawing/2015/10/21/chartex" xmlns:cx3="http://schemas.microsoft.com/office/drawing/2016/5/9/chartex" xmlns:cx4="http://schemas.microsoft.com/office/drawing/2016/5/10/chartex" xmlns:cx5="http://schemas.microsoft.com/office/drawing/2016/5/11/chartex" xmlns:cx6="http://schemas.microsoft.com/office/drawing/2016/5/12/chartex" xmlns:cx7="http://schemas.microsoft.com/office/drawing/2016/5/13/chartex" xmlns:cx8="http://schemas.microsoft.com/office/drawing/2016/5/14/chartex" xmlns:mc="http://schemas.openxmlformats.org/markup-compatibility/2006" xmlns:aink="http://schemas.microsoft.com/office/drawing/2016/ink" xmlns:am3d="http://schemas.microsoft.com/office/drawing/2017/model3d" xmlns:o="urn:schemas-microsoft-com:office:office" xmlns:oel="http://schemas.microsoft.com/office/2019/extlst" xmlns:r="http://schemas.openxmlformats.org/officeDocument/2006/relationships" xmlns:m="http://schemas.openxmlformats.org/officeDocument/2006/math" xmlns:v="urn:schemas-microsoft-com:vml" xmlns:wp14="http://schemas.microsoft.com/office/word/2010/wordprocessingDrawing" xmlns:wp="http://schemas.openxmlformats.org/drawingml/2006/wordprocessingDrawing" xmlns:w10="urn:schemas-microsoft-com:office:word" xmlns:w="http://schemas.openxmlformats.org/wordprocessingml/2006/main" xmlns:w14="http://schemas.microsoft.com/office/word/2010/wordml" xmlns:w15="http://schemas.microsoft.com/office/word/2012/wordml" xmlns:w16cex="http://schemas.microsoft.com/office/word/2018/wordml/cex" xmlns:w16cid="http://schemas.microsoft.com/office/word/2016/wordml/cid" xmlns:w16="http://schemas.microsoft.com/office/word/2018/wordml" xmlns:w16du="http://schemas.microsoft.com/office/word/2023/wordml/word16du" xmlns:w16sdtdh="http://schemas.microsoft.com/office/word/2020/wordml/sdtdatahash" xmlns:w16sdtfl="http://schemas.microsoft.com/office/word/2024/wordml/sdtformatlock" xmlns:w16se="http://schemas.microsoft.com/office/word/2015/wordml/symex" xmlns:wpg="http://schemas.microsoft.com/office/word/2010/wordprocessingGroup" xmlns:wpi="http://schemas.microsoft.com/office/word/2010/wordprocessingInk" xmlns:wne="http://schemas.microsoft.com/office/word/2006/wordml" xmlns:wps="http://schemas.microsoft.com/office/word/2010/wordprocessingShape" mc:Ignorable="w14 w15 w16se w16cid w16 w16cex w16sdtdh w16sdtfl w16du wp14">
   <w:abstractNum w:abstractNumId="0" w15:restartNumberingAfterBreak="0">
+    <w:nsid w:val="05D72C5A"/>
+    <w:multiLevelType w:val="hybridMultilevel"/>
+    <w:tmpl w:val="77A22508"/>
+    <w:lvl w:ilvl="0" w:tplc="1C090001">
+      <w:start w:val="1"/>
+      <w:numFmt w:val="bullet"/>
+      <w:lvlText w:val=""/>
+      <w:lvlJc w:val="left"/>
+      <w:pPr>
+        <w:ind w:left="720" w:hanging="360"/>
+      </w:pPr>
+      <w:rPr>
+        <w:rFonts w:ascii="Symbol" w:hAnsi="Symbol" w:hint="default"/>
+      </w:rPr>
+    </w:lvl>
+    <w:lvl w:ilvl="1" w:tplc="1C090003" w:tentative="1">
+      <w:start w:val="1"/>
+      <w:numFmt w:val="bullet"/>
+      <w:lvlText w:val="o"/>
+      <w:lvlJc w:val="left"/>
+      <w:pPr>
+        <w:ind w:left="1440" w:hanging="360"/>
+      </w:pPr>
+      <w:rPr>
+        <w:rFonts w:ascii="Courier New" w:hAnsi="Courier New" w:cs="Courier New" w:hint="default"/>
+      </w:rPr>
+    </w:lvl>
+    <w:lvl w:ilvl="2" w:tplc="1C090005" w:tentative="1">
+      <w:start w:val="1"/>
+      <w:numFmt w:val="bullet"/>
+      <w:lvlText w:val=""/>
+      <w:lvlJc w:val="left"/>
+      <w:pPr>
+        <w:ind w:left="2160" w:hanging="360"/>
+      </w:pPr>
+      <w:rPr>
+        <w:rFonts w:ascii="Wingdings" w:hAnsi="Wingdings" w:hint="default"/>
+      </w:rPr>
+    </w:lvl>
+    <w:lvl w:ilvl="3" w:tplc="1C090001" w:tentative="1">
+      <w:start w:val="1"/>
+      <w:numFmt w:val="bullet"/>
+      <w:lvlText w:val=""/>
+      <w:lvlJc w:val="left"/>
+      <w:pPr>
+        <w:ind w:left="2880" w:hanging="360"/>
+      </w:pPr>
+      <w:rPr>
+        <w:rFonts w:ascii="Symbol" w:hAnsi="Symbol" w:hint="default"/>
+      </w:rPr>
+    </w:lvl>
+    <w:lvl w:ilvl="4" w:tplc="1C090003" w:tentative="1">
+      <w:start w:val="1"/>
+      <w:numFmt w:val="bullet"/>
+      <w:lvlText w:val="o"/>
+      <w:lvlJc w:val="left"/>
+      <w:pPr>
+        <w:ind w:left="3600" w:hanging="360"/>
+      </w:pPr>
+      <w:rPr>
+        <w:rFonts w:ascii="Courier New" w:hAnsi="Courier New" w:cs="Courier New" w:hint="default"/>
+      </w:rPr>
+    </w:lvl>
+    <w:lvl w:ilvl="5" w:tplc="1C090005" w:tentative="1">
+      <w:start w:val="1"/>
+      <w:numFmt w:val="bullet"/>
+      <w:lvlText w:val=""/>
+      <w:lvlJc w:val="left"/>
+      <w:pPr>
+        <w:ind w:left="4320" w:hanging="360"/>
+      </w:pPr>
+      <w:rPr>
+        <w:rFonts w:ascii="Wingdings" w:hAnsi="Wingdings" w:hint="default"/>
+      </w:rPr>
+    </w:lvl>
+    <w:lvl w:ilvl="6" w:tplc="1C090001" w:tentative="1">
+      <w:start w:val="1"/>
+      <w:numFmt w:val="bullet"/>
+      <w:lvlText w:val=""/>
+      <w:lvlJc w:val="left"/>
+      <w:pPr>
+        <w:ind w:left="5040" w:hanging="360"/>
+      </w:pPr>
+      <w:rPr>
+        <w:rFonts w:ascii="Symbol" w:hAnsi="Symbol" w:hint="default"/>
+      </w:rPr>
+    </w:lvl>
+    <w:lvl w:ilvl="7" w:tplc="1C090003" w:tentative="1">
+      <w:start w:val="1"/>
+      <w:numFmt w:val="bullet"/>
+      <w:lvlText w:val="o"/>
+      <w:lvlJc w:val="left"/>
+      <w:pPr>
+        <w:ind w:left="5760" w:hanging="360"/>
+      </w:pPr>
+      <w:rPr>
+        <w:rFonts w:ascii="Courier New" w:hAnsi="Courier New" w:cs="Courier New" w:hint="default"/>
+      </w:rPr>
+    </w:lvl>
+    <w:lvl w:ilvl="8" w:tplc="1C090005" w:tentative="1">
+      <w:start w:val="1"/>
+      <w:numFmt w:val="bullet"/>
+      <w:lvlText w:val=""/>
+      <w:lvlJc w:val="left"/>
+      <w:pPr>
+        <w:ind w:left="6480" w:hanging="360"/>
+      </w:pPr>
+      <w:rPr>
+        <w:rFonts w:ascii="Wingdings" w:hAnsi="Wingdings" w:hint="default"/>
+      </w:rPr>
+    </w:lvl>
+  </w:abstractNum>
+  <w:abstractNum w:abstractNumId="1" w15:restartNumberingAfterBreak="0">
+    <w:nsid w:val="1E6D653F"/>
+    <w:multiLevelType w:val="hybridMultilevel"/>
+    <w:tmpl w:val="BDF60268"/>
+    <w:lvl w:ilvl="0" w:tplc="1C090001">
+      <w:start w:val="1"/>
+      <w:numFmt w:val="bullet"/>
+      <w:lvlText w:val=""/>
+      <w:lvlJc w:val="left"/>
+      <w:pPr>
+        <w:ind w:left="720" w:hanging="360"/>
+      </w:pPr>
+      <w:rPr>
+        <w:rFonts w:ascii="Symbol" w:hAnsi="Symbol" w:hint="default"/>
+      </w:rPr>
+    </w:lvl>
+    <w:lvl w:ilvl="1" w:tplc="1C090003" w:tentative="1">
+      <w:start w:val="1"/>
+      <w:numFmt w:val="bullet"/>
+      <w:lvlText w:val="o"/>
+      <w:lvlJc w:val="left"/>
+      <w:pPr>
+        <w:ind w:left="1440" w:hanging="360"/>
+      </w:pPr>
+      <w:rPr>
+        <w:rFonts w:ascii="Courier New" w:hAnsi="Courier New" w:cs="Courier New" w:hint="default"/>
+      </w:rPr>
+    </w:lvl>
+    <w:lvl w:ilvl="2" w:tplc="1C090005" w:tentative="1">
+      <w:start w:val="1"/>
+      <w:numFmt w:val="bullet"/>
+      <w:lvlText w:val=""/>
+      <w:lvlJc w:val="left"/>
+      <w:pPr>
+        <w:ind w:left="2160" w:hanging="360"/>
+      </w:pPr>
+      <w:rPr>
+        <w:rFonts w:ascii="Wingdings" w:hAnsi="Wingdings" w:hint="default"/>
+      </w:rPr>
+    </w:lvl>
+    <w:lvl w:ilvl="3" w:tplc="1C090001" w:tentative="1">
+      <w:start w:val="1"/>
+      <w:numFmt w:val="bullet"/>
+      <w:lvlText w:val=""/>
+      <w:lvlJc w:val="left"/>
+      <w:pPr>
+        <w:ind w:left="2880" w:hanging="360"/>
+      </w:pPr>
+      <w:rPr>
+        <w:rFonts w:ascii="Symbol" w:hAnsi="Symbol" w:hint="default"/>
+      </w:rPr>
+    </w:lvl>
+    <w:lvl w:ilvl="4" w:tplc="1C090003" w:tentative="1">
+      <w:start w:val="1"/>
+      <w:numFmt w:val="bullet"/>
+      <w:lvlText w:val="o"/>
+      <w:lvlJc w:val="left"/>
+      <w:pPr>
+        <w:ind w:left="3600" w:hanging="360"/>
+      </w:pPr>
+      <w:rPr>
+        <w:rFonts w:ascii="Courier New" w:hAnsi="Courier New" w:cs="Courier New" w:hint="default"/>
+      </w:rPr>
+    </w:lvl>
+    <w:lvl w:ilvl="5" w:tplc="1C090005" w:tentative="1">
+      <w:start w:val="1"/>
+      <w:numFmt w:val="bullet"/>
+      <w:lvlText w:val=""/>
+      <w:lvlJc w:val="left"/>
+      <w:pPr>
+        <w:ind w:left="4320" w:hanging="360"/>
+      </w:pPr>
+      <w:rPr>
+        <w:rFonts w:ascii="Wingdings" w:hAnsi="Wingdings" w:hint="default"/>
+      </w:rPr>
+    </w:lvl>
+    <w:lvl w:ilvl="6" w:tplc="1C090001" w:tentative="1">
+      <w:start w:val="1"/>
+      <w:numFmt w:val="bullet"/>
+      <w:lvlText w:val=""/>
+      <w:lvlJc w:val="left"/>
+      <w:pPr>
+        <w:ind w:left="5040" w:hanging="360"/>
+      </w:pPr>
+      <w:rPr>
+        <w:rFonts w:ascii="Symbol" w:hAnsi="Symbol" w:hint="default"/>
+      </w:rPr>
+    </w:lvl>
+    <w:lvl w:ilvl="7" w:tplc="1C090003" w:tentative="1">
+      <w:start w:val="1"/>
+      <w:numFmt w:val="bullet"/>
+      <w:lvlText w:val="o"/>
+      <w:lvlJc w:val="left"/>
+      <w:pPr>
+        <w:ind w:left="5760" w:hanging="360"/>
+      </w:pPr>
+      <w:rPr>
+        <w:rFonts w:ascii="Courier New" w:hAnsi="Courier New" w:cs="Courier New" w:hint="default"/>
+      </w:rPr>
+    </w:lvl>
+    <w:lvl w:ilvl="8" w:tplc="1C090005" w:tentative="1">
+      <w:start w:val="1"/>
+      <w:numFmt w:val="bullet"/>
+      <w:lvlText w:val=""/>
+      <w:lvlJc w:val="left"/>
+      <w:pPr>
+        <w:ind w:left="6480" w:hanging="360"/>
+      </w:pPr>
+      <w:rPr>
+        <w:rFonts w:ascii="Wingdings" w:hAnsi="Wingdings" w:hint="default"/>
+      </w:rPr>
+    </w:lvl>
+  </w:abstractNum>
+  <w:abstractNum w:abstractNumId="2" w15:restartNumberingAfterBreak="0">
+    <w:nsid w:val="1ED15E43"/>
+    <w:multiLevelType w:val="hybridMultilevel"/>
+    <w:tmpl w:val="845E9918"/>
+    <w:lvl w:ilvl="0" w:tplc="1C09000F">
+      <w:start w:val="1"/>
+      <w:numFmt w:val="decimal"/>
+      <w:lvlText w:val="%1."/>
+      <w:lvlJc w:val="left"/>
+      <w:pPr>
+        <w:ind w:left="720" w:hanging="360"/>
+      </w:pPr>
+      <w:rPr>
+        <w:rFonts w:hint="default"/>
+      </w:rPr>
+    </w:lvl>
+    <w:lvl w:ilvl="1" w:tplc="1C090019" w:tentative="1">
+      <w:start w:val="1"/>
+      <w:numFmt w:val="lowerLetter"/>
+      <w:lvlText w:val="%2."/>
+      <w:lvlJc w:val="left"/>
+      <w:pPr>
+        <w:ind w:left="1440" w:hanging="360"/>
+      </w:pPr>
+    </w:lvl>
+    <w:lvl w:ilvl="2" w:tplc="1C09001B" w:tentative="1">
+      <w:start w:val="1"/>
+      <w:numFmt w:val="lowerRoman"/>
+      <w:lvlText w:val="%3."/>
+      <w:lvlJc w:val="right"/>
+      <w:pPr>
+        <w:ind w:left="2160" w:hanging="180"/>
+      </w:pPr>
+    </w:lvl>
+    <w:lvl w:ilvl="3" w:tplc="1C09000F" w:tentative="1">
+      <w:start w:val="1"/>
+      <w:numFmt w:val="decimal"/>
+      <w:lvlText w:val="%4."/>
+      <w:lvlJc w:val="left"/>
+      <w:pPr>
+        <w:ind w:left="2880" w:hanging="360"/>
+      </w:pPr>
+    </w:lvl>
+    <w:lvl w:ilvl="4" w:tplc="1C090019" w:tentative="1">
+      <w:start w:val="1"/>
+      <w:numFmt w:val="lowerLetter"/>
+      <w:lvlText w:val="%5."/>
+      <w:lvlJc w:val="left"/>
+      <w:pPr>
+        <w:ind w:left="3600" w:hanging="360"/>
+      </w:pPr>
+    </w:lvl>
+    <w:lvl w:ilvl="5" w:tplc="1C09001B" w:tentative="1">
+      <w:start w:val="1"/>
+      <w:numFmt w:val="lowerRoman"/>
+      <w:lvlText w:val="%6."/>
+      <w:lvlJc w:val="right"/>
+      <w:pPr>
+        <w:ind w:left="4320" w:hanging="180"/>
+      </w:pPr>
+    </w:lvl>
+    <w:lvl w:ilvl="6" w:tplc="1C09000F" w:tentative="1">
+      <w:start w:val="1"/>
+      <w:numFmt w:val="decimal"/>
+      <w:lvlText w:val="%7."/>
+      <w:lvlJc w:val="left"/>
+      <w:pPr>
+        <w:ind w:left="5040" w:hanging="360"/>
+      </w:pPr>
+    </w:lvl>
+    <w:lvl w:ilvl="7" w:tplc="1C090019" w:tentative="1">
+      <w:start w:val="1"/>
+      <w:numFmt w:val="lowerLetter"/>
+      <w:lvlText w:val="%8."/>
+      <w:lvlJc w:val="left"/>
+      <w:pPr>
+        <w:ind w:left="5760" w:hanging="360"/>
+      </w:pPr>
+    </w:lvl>
+    <w:lvl w:ilvl="8" w:tplc="1C09001B" w:tentative="1">
+      <w:start w:val="1"/>
+      <w:numFmt w:val="lowerRoman"/>
+      <w:lvlText w:val="%9."/>
+      <w:lvlJc w:val="right"/>
+      <w:pPr>
+        <w:ind w:left="6480" w:hanging="180"/>
+      </w:pPr>
+    </w:lvl>
+  </w:abstractNum>
+  <w:abstractNum w:abstractNumId="3" w15:restartNumberingAfterBreak="0">
     <w:nsid w:val="62B74A1B"/>
     <w:multiLevelType w:val="hybridMultilevel"/>
     <w:tmpl w:val="A27CDAFC"/>
@@ -331,8 +1122,109 @@
       </w:rPr>
     </w:lvl>
   </w:abstractNum>
+  <w:abstractNum w:abstractNumId="4" w15:restartNumberingAfterBreak="0">
+    <w:nsid w:val="71F34475"/>
+    <w:multiLevelType w:val="hybridMultilevel"/>
+    <w:tmpl w:val="38B4D09A"/>
+    <w:lvl w:ilvl="0" w:tplc="1C09000F">
+      <w:start w:val="1"/>
+      <w:numFmt w:val="decimal"/>
+      <w:lvlText w:val="%1."/>
+      <w:lvlJc w:val="left"/>
+      <w:pPr>
+        <w:ind w:left="720" w:hanging="360"/>
+      </w:pPr>
+      <w:rPr>
+        <w:rFonts w:hint="default"/>
+      </w:rPr>
+    </w:lvl>
+    <w:lvl w:ilvl="1" w:tplc="1C090019" w:tentative="1">
+      <w:start w:val="1"/>
+      <w:numFmt w:val="lowerLetter"/>
+      <w:lvlText w:val="%2."/>
+      <w:lvlJc w:val="left"/>
+      <w:pPr>
+        <w:ind w:left="1440" w:hanging="360"/>
+      </w:pPr>
+    </w:lvl>
+    <w:lvl w:ilvl="2" w:tplc="1C09001B" w:tentative="1">
+      <w:start w:val="1"/>
+      <w:numFmt w:val="lowerRoman"/>
+      <w:lvlText w:val="%3."/>
+      <w:lvlJc w:val="right"/>
+      <w:pPr>
+        <w:ind w:left="2160" w:hanging="180"/>
+      </w:pPr>
+    </w:lvl>
+    <w:lvl w:ilvl="3" w:tplc="1C09000F" w:tentative="1">
+      <w:start w:val="1"/>
+      <w:numFmt w:val="decimal"/>
+      <w:lvlText w:val="%4."/>
+      <w:lvlJc w:val="left"/>
+      <w:pPr>
+        <w:ind w:left="2880" w:hanging="360"/>
+      </w:pPr>
+    </w:lvl>
+    <w:lvl w:ilvl="4" w:tplc="1C090019" w:tentative="1">
+      <w:start w:val="1"/>
+      <w:numFmt w:val="lowerLetter"/>
+      <w:lvlText w:val="%5."/>
+      <w:lvlJc w:val="left"/>
+      <w:pPr>
+        <w:ind w:left="3600" w:hanging="360"/>
+      </w:pPr>
+    </w:lvl>
+    <w:lvl w:ilvl="5" w:tplc="1C09001B" w:tentative="1">
+      <w:start w:val="1"/>
+      <w:numFmt w:val="lowerRoman"/>
+      <w:lvlText w:val="%6."/>
+      <w:lvlJc w:val="right"/>
+      <w:pPr>
+        <w:ind w:left="4320" w:hanging="180"/>
+      </w:pPr>
+    </w:lvl>
+    <w:lvl w:ilvl="6" w:tplc="1C09000F" w:tentative="1">
+      <w:start w:val="1"/>
+      <w:numFmt w:val="decimal"/>
+      <w:lvlText w:val="%7."/>
+      <w:lvlJc w:val="left"/>
+      <w:pPr>
+        <w:ind w:left="5040" w:hanging="360"/>
+      </w:pPr>
+    </w:lvl>
+    <w:lvl w:ilvl="7" w:tplc="1C090019" w:tentative="1">
+      <w:start w:val="1"/>
+      <w:numFmt w:val="lowerLetter"/>
+      <w:lvlText w:val="%8."/>
+      <w:lvlJc w:val="left"/>
+      <w:pPr>
+        <w:ind w:left="5760" w:hanging="360"/>
+      </w:pPr>
+    </w:lvl>
+    <w:lvl w:ilvl="8" w:tplc="1C09001B" w:tentative="1">
+      <w:start w:val="1"/>
+      <w:numFmt w:val="lowerRoman"/>
+      <w:lvlText w:val="%9."/>
+      <w:lvlJc w:val="right"/>
+      <w:pPr>
+        <w:ind w:left="6480" w:hanging="180"/>
+      </w:pPr>
+    </w:lvl>
+  </w:abstractNum>
   <w:num w:numId="1" w16cid:durableId="937640903">
+    <w:abstractNumId w:val="3"/>
+  </w:num>
+  <w:num w:numId="2" w16cid:durableId="1067341923">
+    <w:abstractNumId w:val="4"/>
+  </w:num>
+  <w:num w:numId="3" w16cid:durableId="99570456">
     <w:abstractNumId w:val="0"/>
+  </w:num>
+  <w:num w:numId="4" w16cid:durableId="496775092">
+    <w:abstractNumId w:val="2"/>
+  </w:num>
+  <w:num w:numId="5" w16cid:durableId="707071180">
+    <w:abstractNumId w:val="1"/>
   </w:num>
 </w:numbering>
 </file>

</xml_diff>

<commit_message>
- Edited the "Award magical bonuses" Pseudo code- Added Pseudo for "Identify eligible coupons" - Added a IPO table for "Identify eligible coupons"
</commit_message>
<xml_diff>
--- a/Documents/MileStone1.docx
+++ b/Documents/MileStone1.docx
@@ -2,210 +2,6 @@
 <file path=word/document.xml><?xml version="1.0" encoding="utf-8"?>
 <w:document xmlns:wpc="http://schemas.microsoft.com/office/word/2010/wordprocessingCanvas" xmlns:cx="http://schemas.microsoft.com/office/drawing/2014/chartex" xmlns:cx1="http://schemas.microsoft.com/office/drawing/2015/9/8/chartex" xmlns:cx2="http://schemas.microsoft.com/office/drawing/2015/10/21/chartex" xmlns:cx3="http://schemas.microsoft.com/office/drawing/2016/5/9/chartex" xmlns:cx4="http://schemas.microsoft.com/office/drawing/2016/5/10/chartex" xmlns:cx5="http://schemas.microsoft.com/office/drawing/2016/5/11/chartex" xmlns:cx6="http://schemas.microsoft.com/office/drawing/2016/5/12/chartex" xmlns:cx7="http://schemas.microsoft.com/office/drawing/2016/5/13/chartex" xmlns:cx8="http://schemas.microsoft.com/office/drawing/2016/5/14/chartex" xmlns:mc="http://schemas.openxmlformats.org/markup-compatibility/2006" xmlns:aink="http://schemas.microsoft.com/office/drawing/2016/ink" xmlns:am3d="http://schemas.microsoft.com/office/drawing/2017/model3d" xmlns:o="urn:schemas-microsoft-com:office:office" xmlns:oel="http://schemas.microsoft.com/office/2019/extlst" xmlns:r="http://schemas.openxmlformats.org/officeDocument/2006/relationships" xmlns:m="http://schemas.openxmlformats.org/officeDocument/2006/math" xmlns:v="urn:schemas-microsoft-com:vml" xmlns:wp14="http://schemas.microsoft.com/office/word/2010/wordprocessingDrawing" xmlns:wp="http://schemas.openxmlformats.org/drawingml/2006/wordprocessingDrawing" xmlns:w10="urn:schemas-microsoft-com:office:word" xmlns:w="http://schemas.openxmlformats.org/wordprocessingml/2006/main" xmlns:w14="http://schemas.microsoft.com/office/word/2010/wordml" xmlns:w15="http://schemas.microsoft.com/office/word/2012/wordml" xmlns:w16cex="http://schemas.microsoft.com/office/word/2018/wordml/cex" xmlns:w16cid="http://schemas.microsoft.com/office/word/2016/wordml/cid" xmlns:w16="http://schemas.microsoft.com/office/word/2018/wordml" xmlns:w16du="http://schemas.microsoft.com/office/word/2023/wordml/word16du" xmlns:w16sdtdh="http://schemas.microsoft.com/office/word/2020/wordml/sdtdatahash" xmlns:w16sdtfl="http://schemas.microsoft.com/office/word/2024/wordml/sdtformatlock" xmlns:w16se="http://schemas.microsoft.com/office/word/2015/wordml/symex" xmlns:wpg="http://schemas.microsoft.com/office/word/2010/wordprocessingGroup" xmlns:wpi="http://schemas.microsoft.com/office/word/2010/wordprocessingInk" xmlns:wne="http://schemas.microsoft.com/office/word/2006/wordml" xmlns:wps="http://schemas.microsoft.com/office/word/2010/wordprocessingShape" mc:Ignorable="w14 w15 w16se w16cid w16 w16cex w16sdtdh w16sdtfl w16du wp14">
   <w:body>
-    <w:p>
-      <w:pPr>
-        <w:pStyle w:val="Heading1"/>
-      </w:pPr>
-      <w:r>
-        <w:t>IPO Tabe:</w:t>
-      </w:r>
-    </w:p>
-    <w:tbl>
-      <w:tblPr>
-        <w:tblStyle w:val="TableGrid"/>
-        <w:tblW w:w="0" w:type="auto"/>
-        <w:tblInd w:w="137" w:type="dxa"/>
-        <w:tblLook w:val="04A0" w:firstRow="1" w:lastRow="0" w:firstColumn="1" w:lastColumn="0" w:noHBand="0" w:noVBand="1"/>
-      </w:tblPr>
-      <w:tblGrid>
-        <w:gridCol w:w="2868"/>
-        <w:gridCol w:w="3005"/>
-        <w:gridCol w:w="3006"/>
-      </w:tblGrid>
-      <w:tr>
-        <w:tc>
-          <w:tcPr>
-            <w:tcW w:w="2868" w:type="dxa"/>
-          </w:tcPr>
-          <w:p>
-            <w:pPr>
-              <w:rPr>
-                <w:b/>
-                <w:bCs/>
-                <w:sz w:val="28"/>
-                <w:szCs w:val="28"/>
-              </w:rPr>
-            </w:pPr>
-            <w:r>
-              <w:rPr>
-                <w:b/>
-                <w:bCs/>
-                <w:sz w:val="28"/>
-                <w:szCs w:val="28"/>
-              </w:rPr>
-              <w:t>Input</w:t>
-            </w:r>
-          </w:p>
-        </w:tc>
-        <w:tc>
-          <w:tcPr>
-            <w:tcW w:w="3005" w:type="dxa"/>
-          </w:tcPr>
-          <w:p>
-            <w:pPr>
-              <w:rPr>
-                <w:b/>
-                <w:bCs/>
-                <w:sz w:val="28"/>
-                <w:szCs w:val="28"/>
-              </w:rPr>
-            </w:pPr>
-            <w:r>
-              <w:rPr>
-                <w:b/>
-                <w:bCs/>
-                <w:sz w:val="28"/>
-                <w:szCs w:val="28"/>
-              </w:rPr>
-              <w:t>Process</w:t>
-            </w:r>
-          </w:p>
-        </w:tc>
-        <w:tc>
-          <w:tcPr>
-            <w:tcW w:w="3006" w:type="dxa"/>
-          </w:tcPr>
-          <w:p>
-            <w:pPr>
-              <w:rPr>
-                <w:b/>
-                <w:bCs/>
-                <w:sz w:val="28"/>
-                <w:szCs w:val="28"/>
-              </w:rPr>
-            </w:pPr>
-            <w:r>
-              <w:rPr>
-                <w:b/>
-                <w:bCs/>
-                <w:sz w:val="28"/>
-                <w:szCs w:val="28"/>
-              </w:rPr>
-              <w:t>Output</w:t>
-            </w:r>
-          </w:p>
-        </w:tc>
-      </w:tr>
-      <w:tr>
-        <w:tc>
-          <w:tcPr>
-            <w:tcW w:w="2868" w:type="dxa"/>
-          </w:tcPr>
-          <w:p>
-            <w:pPr>
-              <w:pStyle w:val="ListParagraph"/>
-              <w:numPr>
-                <w:ilvl w:val="0"/>
-                <w:numId w:val="1"/>
-              </w:numPr>
-            </w:pPr>
-            <w:r>
-              <w:t xml:space="preserve">User enters a wizard name, </w:t>
-            </w:r>
-            <w:r>
-              <w:t>Year of registration</w:t>
-            </w:r>
-            <w:r>
-              <w:t xml:space="preserve"> and</w:t>
-            </w:r>
-            <w:r>
-              <w:t xml:space="preserve"> </w:t>
-            </w:r>
-            <w:r>
-              <w:t>number of books rented</w:t>
-            </w:r>
-          </w:p>
-          <w:p>
-            <w:pPr>
-              <w:pStyle w:val="ListParagraph"/>
-              <w:numPr>
-                <w:ilvl w:val="0"/>
-                <w:numId w:val="1"/>
-              </w:numPr>
-            </w:pPr>
-            <w:r>
-              <w:t>User enters a magic book’s name</w:t>
-            </w:r>
-            <w:r>
-              <w:t xml:space="preserve"> and</w:t>
-            </w:r>
-            <w:r>
-              <w:t xml:space="preserve"> </w:t>
-            </w:r>
-            <w:r>
-              <w:t>Category.</w:t>
-            </w:r>
-          </w:p>
-          <w:p>
-            <w:pPr>
-              <w:pStyle w:val="ListParagraph"/>
-            </w:pPr>
-          </w:p>
-        </w:tc>
-        <w:tc>
-          <w:tcPr>
-            <w:tcW w:w="3005" w:type="dxa"/>
-          </w:tcPr>
-          <w:p>
-            <w:pPr>
-              <w:pStyle w:val="ListParagraph"/>
-              <w:numPr>
-                <w:ilvl w:val="0"/>
-                <w:numId w:val="1"/>
-              </w:numPr>
-            </w:pPr>
-            <w:r>
-              <w:t>Save the Wizard’s name to an array</w:t>
-            </w:r>
-            <w:r>
-              <w:t xml:space="preserve"> that stores names of the customers</w:t>
-            </w:r>
-            <w:r>
-              <w:t>.</w:t>
-            </w:r>
-          </w:p>
-          <w:p>
-            <w:pPr>
-              <w:pStyle w:val="ListParagraph"/>
-              <w:numPr>
-                <w:ilvl w:val="0"/>
-                <w:numId w:val="1"/>
-              </w:numPr>
-            </w:pPr>
-            <w:r>
-              <w:t>Save the new magic book to a</w:t>
-            </w:r>
-            <w:r>
-              <w:t>n array that stores names of magic books</w:t>
-            </w:r>
-            <w:r>
-              <w:t>.</w:t>
-            </w:r>
-          </w:p>
-        </w:tc>
-        <w:tc>
-          <w:tcPr>
-            <w:tcW w:w="3006" w:type="dxa"/>
-          </w:tcPr>
-          <w:p>
-            <w:r>
-              <w:t>Display</w:t>
-            </w:r>
-          </w:p>
-        </w:tc>
-      </w:tr>
-    </w:tbl>
-    <w:p/>
     <w:p>
       <w:pPr>
         <w:pStyle w:val="Heading1"/>
@@ -227,39 +23,44 @@
     <w:p/>
     <w:p>
       <w:pPr>
-        <w:pStyle w:val="ListParagraph"/>
-        <w:numPr>
-          <w:ilvl w:val="0"/>
-          <w:numId w:val="2"/>
-        </w:numPr>
         <w:spacing w:line="259" w:lineRule="auto"/>
-      </w:pPr>
-      <w:r>
+        <w:ind w:left="360"/>
+        <w:rPr>
+          <w:b/>
+          <w:bCs/>
+        </w:rPr>
+      </w:pPr>
+      <w:r>
+        <w:rPr>
+          <w:b/>
+          <w:bCs/>
+        </w:rPr>
         <w:t>Start</w:t>
       </w:r>
     </w:p>
     <w:p>
       <w:pPr>
-        <w:pStyle w:val="ListParagraph"/>
-        <w:numPr>
-          <w:ilvl w:val="0"/>
-          <w:numId w:val="2"/>
-        </w:numPr>
         <w:spacing w:line="259" w:lineRule="auto"/>
-      </w:pPr>
-      <w:r>
-        <w:t>Display” How many years have you been a customer?”</w:t>
-      </w:r>
-    </w:p>
-    <w:p>
-      <w:pPr>
-        <w:pStyle w:val="ListParagraph"/>
-        <w:numPr>
-          <w:ilvl w:val="0"/>
-          <w:numId w:val="2"/>
-        </w:numPr>
+        <w:ind w:left="360"/>
+      </w:pPr>
+      <w:r>
+        <w:t>DISPLAY</w:t>
+      </w:r>
+      <w:r>
+        <w:t xml:space="preserve"> </w:t>
+      </w:r>
+      <w:r>
+        <w:t>” How many years have you been a customer?”</w:t>
+      </w:r>
+    </w:p>
+    <w:p>
+      <w:pPr>
         <w:spacing w:line="259" w:lineRule="auto"/>
-      </w:pPr>
+        <w:ind w:left="360"/>
+      </w:pPr>
+      <w:r>
+        <w:t xml:space="preserve">SET </w:t>
+      </w:r>
       <w:proofErr w:type="spellStart"/>
       <w:r>
         <w:t>customerPeriod</w:t>
@@ -271,26 +72,27 @@
     </w:p>
     <w:p>
       <w:pPr>
-        <w:pStyle w:val="ListParagraph"/>
-        <w:numPr>
-          <w:ilvl w:val="0"/>
-          <w:numId w:val="2"/>
-        </w:numPr>
         <w:spacing w:line="259" w:lineRule="auto"/>
-      </w:pPr>
-      <w:r>
-        <w:t>Display” How many rentals have you rented this month?”</w:t>
-      </w:r>
-    </w:p>
-    <w:p>
-      <w:pPr>
-        <w:pStyle w:val="ListParagraph"/>
-        <w:numPr>
-          <w:ilvl w:val="0"/>
-          <w:numId w:val="2"/>
-        </w:numPr>
+        <w:ind w:left="360"/>
+      </w:pPr>
+      <w:r>
+        <w:t>DISPLAY</w:t>
+      </w:r>
+      <w:r>
+        <w:t xml:space="preserve"> </w:t>
+      </w:r>
+      <w:r>
+        <w:t>” How many rentals have you rented this month?”</w:t>
+      </w:r>
+    </w:p>
+    <w:p>
+      <w:pPr>
         <w:spacing w:line="259" w:lineRule="auto"/>
-      </w:pPr>
+        <w:ind w:left="360"/>
+      </w:pPr>
+      <w:r>
+        <w:t xml:space="preserve">SET </w:t>
+      </w:r>
       <w:proofErr w:type="spellStart"/>
       <w:r>
         <w:t>numberOfRentals</w:t>
@@ -302,25 +104,28 @@
     </w:p>
     <w:p>
       <w:pPr>
-        <w:pStyle w:val="ListParagraph"/>
-        <w:numPr>
-          <w:ilvl w:val="0"/>
-          <w:numId w:val="2"/>
-        </w:numPr>
         <w:spacing w:line="259" w:lineRule="auto"/>
-      </w:pPr>
-      <w:proofErr w:type="gramStart"/>
-      <w:r>
-        <w:t xml:space="preserve">If  </w:t>
+        <w:ind w:left="360"/>
+      </w:pPr>
+      <w:r>
+        <w:t>IF</w:t>
+      </w:r>
+      <w:r>
+        <w:t xml:space="preserve"> </w:t>
       </w:r>
       <w:proofErr w:type="spellStart"/>
       <w:r>
         <w:t>customerPeriod</w:t>
       </w:r>
       <w:proofErr w:type="spellEnd"/>
-      <w:proofErr w:type="gramEnd"/>
-      <w:r>
-        <w:t xml:space="preserve"> &lt; 5 &amp;&amp; </w:t>
+      <w:r>
+        <w:t xml:space="preserve"> &lt; 5 </w:t>
+      </w:r>
+      <w:r>
+        <w:t>AND</w:t>
+      </w:r>
+      <w:r>
+        <w:t xml:space="preserve"> </w:t>
       </w:r>
       <w:proofErr w:type="spellStart"/>
       <w:r>
@@ -330,31 +135,62 @@
       <w:r>
         <w:t xml:space="preserve"> &lt; 25</w:t>
       </w:r>
-    </w:p>
-    <w:p>
-      <w:pPr>
-        <w:pStyle w:val="ListParagraph"/>
-        <w:numPr>
-          <w:ilvl w:val="0"/>
-          <w:numId w:val="2"/>
-        </w:numPr>
+      <w:r>
+        <w:t xml:space="preserve"> THEN</w:t>
+      </w:r>
+    </w:p>
+    <w:p>
+      <w:pPr>
         <w:spacing w:line="259" w:lineRule="auto"/>
-      </w:pPr>
-      <w:r>
-        <w:t>Display” You do not qualify for the magical bonus”</w:t>
-      </w:r>
-    </w:p>
-    <w:p>
-      <w:pPr>
-        <w:pStyle w:val="ListParagraph"/>
-        <w:numPr>
-          <w:ilvl w:val="0"/>
-          <w:numId w:val="2"/>
-        </w:numPr>
+        <w:ind w:left="360"/>
+      </w:pPr>
+      <w:r>
+        <w:t>BEGIN IF</w:t>
+      </w:r>
+    </w:p>
+    <w:p>
+      <w:pPr>
         <w:spacing w:line="259" w:lineRule="auto"/>
-      </w:pPr>
-      <w:r>
-        <w:t xml:space="preserve">If 5 &lt;= </w:t>
+        <w:ind w:left="360" w:firstLine="360"/>
+      </w:pPr>
+      <w:r>
+        <w:t>DISPLAY</w:t>
+      </w:r>
+      <w:r>
+        <w:t xml:space="preserve"> </w:t>
+      </w:r>
+      <w:r>
+        <w:t xml:space="preserve">” You do not </w:t>
+      </w:r>
+      <w:r>
+        <w:t>qualify</w:t>
+      </w:r>
+      <w:r>
+        <w:t xml:space="preserve"> for the magical bonus”</w:t>
+      </w:r>
+    </w:p>
+    <w:p>
+      <w:pPr>
+        <w:spacing w:line="259" w:lineRule="auto"/>
+        <w:ind w:left="360"/>
+      </w:pPr>
+      <w:r>
+        <w:t>END IF</w:t>
+      </w:r>
+    </w:p>
+    <w:p>
+      <w:pPr>
+        <w:spacing w:line="259" w:lineRule="auto"/>
+        <w:ind w:left="360"/>
+      </w:pPr>
+      <w:r>
+        <w:t xml:space="preserve">ELSE </w:t>
+      </w:r>
+      <w:r>
+        <w:t>IF</w:t>
+      </w:r>
+      <w:r>
+        <w:t xml:space="preserve"> 5 &lt;= </w:t>
       </w:r>
       <w:proofErr w:type="spellStart"/>
       <w:r>
@@ -362,38 +198,78 @@
       </w:r>
       <w:proofErr w:type="spellEnd"/>
       <w:r>
-        <w:t xml:space="preserve"> &lt; 10 &amp;&amp; 25 &lt;= </w:t>
+        <w:t xml:space="preserve"> &lt; 10 </w:t>
+      </w:r>
+      <w:r>
+        <w:t>AND</w:t>
+      </w:r>
+      <w:r>
+        <w:t xml:space="preserve"> 25 &lt;= </w:t>
       </w:r>
       <w:proofErr w:type="spellStart"/>
       <w:r>
         <w:t>numberOfRentals</w:t>
       </w:r>
       <w:proofErr w:type="spellEnd"/>
-    </w:p>
-    <w:p>
-      <w:pPr>
-        <w:pStyle w:val="ListParagraph"/>
-        <w:numPr>
-          <w:ilvl w:val="0"/>
-          <w:numId w:val="2"/>
-        </w:numPr>
+      <w:r>
+        <w:t xml:space="preserve"> THEN</w:t>
+      </w:r>
+    </w:p>
+    <w:p>
+      <w:pPr>
         <w:spacing w:line="259" w:lineRule="auto"/>
-      </w:pPr>
-      <w:r>
-        <w:t>Display” You qualify for 1 bronze tier book!”</w:t>
-      </w:r>
-    </w:p>
-    <w:p>
-      <w:pPr>
-        <w:pStyle w:val="ListParagraph"/>
-        <w:numPr>
-          <w:ilvl w:val="0"/>
-          <w:numId w:val="2"/>
-        </w:numPr>
+        <w:ind w:left="360"/>
+      </w:pPr>
+      <w:r>
+        <w:t>BEG</w:t>
+      </w:r>
+      <w:r>
+        <w:t>IN ELSEIF</w:t>
+      </w:r>
+    </w:p>
+    <w:p>
+      <w:pPr>
         <w:spacing w:line="259" w:lineRule="auto"/>
-      </w:pPr>
-      <w:r>
-        <w:t xml:space="preserve">If 10 &lt;= </w:t>
+        <w:ind w:left="360" w:firstLine="360"/>
+      </w:pPr>
+      <w:r>
+        <w:t>DISPLAY</w:t>
+      </w:r>
+      <w:r>
+        <w:t xml:space="preserve"> </w:t>
+      </w:r>
+      <w:r>
+        <w:t xml:space="preserve">” You </w:t>
+      </w:r>
+      <w:r>
+        <w:t>qualify</w:t>
+      </w:r>
+      <w:r>
+        <w:t xml:space="preserve"> for 1 bronze tier book!”</w:t>
+      </w:r>
+    </w:p>
+    <w:p>
+      <w:pPr>
+        <w:spacing w:line="259" w:lineRule="auto"/>
+        <w:ind w:left="360"/>
+      </w:pPr>
+      <w:r>
+        <w:t>END ELSEIF</w:t>
+      </w:r>
+    </w:p>
+    <w:p>
+      <w:pPr>
+        <w:spacing w:line="259" w:lineRule="auto"/>
+        <w:ind w:left="360"/>
+      </w:pPr>
+      <w:r>
+        <w:t xml:space="preserve">ELSE </w:t>
+      </w:r>
+      <w:r>
+        <w:t>IF</w:t>
+      </w:r>
+      <w:r>
+        <w:t xml:space="preserve"> 10 &lt;= </w:t>
       </w:r>
       <w:proofErr w:type="spellStart"/>
       <w:r>
@@ -401,38 +277,71 @@
       </w:r>
       <w:proofErr w:type="spellEnd"/>
       <w:r>
-        <w:t xml:space="preserve"> &lt; 15 &amp;&amp; 50 &lt;= </w:t>
+        <w:t xml:space="preserve"> &lt; 15 </w:t>
+      </w:r>
+      <w:r>
+        <w:t>AND</w:t>
+      </w:r>
+      <w:r>
+        <w:t xml:space="preserve"> 50 &lt;= </w:t>
       </w:r>
       <w:proofErr w:type="spellStart"/>
       <w:r>
         <w:t>numberOfRentals</w:t>
       </w:r>
       <w:proofErr w:type="spellEnd"/>
-    </w:p>
-    <w:p>
-      <w:pPr>
-        <w:pStyle w:val="ListParagraph"/>
-        <w:numPr>
-          <w:ilvl w:val="0"/>
-          <w:numId w:val="2"/>
-        </w:numPr>
+      <w:r>
+        <w:t xml:space="preserve"> THEN</w:t>
+      </w:r>
+    </w:p>
+    <w:p>
+      <w:pPr>
         <w:spacing w:line="259" w:lineRule="auto"/>
-      </w:pPr>
-      <w:r>
-        <w:t>Display” You qualify for 3 bronze and 1 silver tier books!”</w:t>
-      </w:r>
-    </w:p>
-    <w:p>
-      <w:pPr>
-        <w:pStyle w:val="ListParagraph"/>
-        <w:numPr>
-          <w:ilvl w:val="0"/>
-          <w:numId w:val="2"/>
-        </w:numPr>
+        <w:ind w:left="360"/>
+      </w:pPr>
+      <w:r>
+        <w:t>BEGIN ELSEIF</w:t>
+      </w:r>
+    </w:p>
+    <w:p>
+      <w:pPr>
         <w:spacing w:line="259" w:lineRule="auto"/>
-      </w:pPr>
-      <w:r>
-        <w:t xml:space="preserve">If 15 &lt;= </w:t>
+        <w:ind w:left="360" w:firstLine="360"/>
+      </w:pPr>
+      <w:r>
+        <w:t>DISPLAY</w:t>
+      </w:r>
+      <w:r>
+        <w:t xml:space="preserve"> </w:t>
+      </w:r>
+      <w:r>
+        <w:t xml:space="preserve">” You </w:t>
+      </w:r>
+      <w:r>
+        <w:t>qualify</w:t>
+      </w:r>
+      <w:r>
+        <w:t xml:space="preserve"> for 3 bronze and 1 silver tier books!”</w:t>
+      </w:r>
+    </w:p>
+    <w:p>
+      <w:pPr>
+        <w:spacing w:line="259" w:lineRule="auto"/>
+      </w:pPr>
+      <w:r>
+        <w:t xml:space="preserve">       END ELSEIF</w:t>
+      </w:r>
+    </w:p>
+    <w:p>
+      <w:pPr>
+        <w:spacing w:line="259" w:lineRule="auto"/>
+        <w:ind w:left="360"/>
+      </w:pPr>
+      <w:r>
+        <w:t>IF</w:t>
+      </w:r>
+      <w:r>
+        <w:t xml:space="preserve"> 15 &lt;= </w:t>
       </w:r>
       <w:proofErr w:type="spellStart"/>
       <w:r>
@@ -440,46 +349,77 @@
       </w:r>
       <w:proofErr w:type="spellEnd"/>
       <w:r>
-        <w:t xml:space="preserve"> &amp;&amp; 75 &lt;= </w:t>
+        <w:t xml:space="preserve"> </w:t>
+      </w:r>
+      <w:r>
+        <w:t>AND</w:t>
+      </w:r>
+      <w:r>
+        <w:t xml:space="preserve"> 75 &lt;= </w:t>
       </w:r>
       <w:proofErr w:type="spellStart"/>
       <w:r>
         <w:t>numberOfRentals</w:t>
       </w:r>
       <w:proofErr w:type="spellEnd"/>
-    </w:p>
-    <w:p>
-      <w:pPr>
-        <w:pStyle w:val="ListParagraph"/>
-        <w:numPr>
-          <w:ilvl w:val="0"/>
-          <w:numId w:val="2"/>
-        </w:numPr>
+      <w:r>
+        <w:t xml:space="preserve"> THEN</w:t>
+      </w:r>
+    </w:p>
+    <w:p>
+      <w:pPr>
         <w:spacing w:line="259" w:lineRule="auto"/>
-      </w:pPr>
-      <w:r>
-        <w:t xml:space="preserve">Display” You qualify for 5 </w:t>
-      </w:r>
-      <w:proofErr w:type="gramStart"/>
-      <w:r>
-        <w:t>bronze</w:t>
-      </w:r>
-      <w:proofErr w:type="gramEnd"/>
-      <w:r>
-        <w:t>, 2 silver and 1 gold tier books!”</w:t>
-      </w:r>
-    </w:p>
-    <w:p>
-      <w:pPr>
-        <w:pStyle w:val="ListParagraph"/>
-        <w:numPr>
-          <w:ilvl w:val="0"/>
-          <w:numId w:val="2"/>
-        </w:numPr>
+        <w:ind w:left="360"/>
+      </w:pPr>
+      <w:r>
+        <w:t>DISPLAY</w:t>
+      </w:r>
+      <w:r>
+        <w:t xml:space="preserve">” You </w:t>
+      </w:r>
+      <w:r>
+        <w:t>qualify</w:t>
+      </w:r>
+      <w:r>
+        <w:t xml:space="preserve"> for 5 bronze, 2 silver and 1 gold tier books!”</w:t>
+      </w:r>
+    </w:p>
+    <w:p>
+      <w:pPr>
         <w:spacing w:line="259" w:lineRule="auto"/>
-      </w:pPr>
-      <w:r>
+        <w:ind w:left="360"/>
+        <w:rPr>
+          <w:b/>
+          <w:bCs/>
+        </w:rPr>
+      </w:pPr>
+      <w:r>
+        <w:rPr>
+          <w:b/>
+          <w:bCs/>
+        </w:rPr>
         <w:t>End</w:t>
+      </w:r>
+    </w:p>
+    <w:p>
+      <w:pPr>
+        <w:rPr>
+          <w:rFonts w:asciiTheme="majorHAnsi" w:eastAsiaTheme="majorEastAsia" w:hAnsiTheme="majorHAnsi" w:cstheme="majorBidi"/>
+          <w:b/>
+          <w:bCs/>
+          <w:color w:val="0F4761" w:themeColor="accent1" w:themeShade="BF"/>
+          <w:sz w:val="40"/>
+          <w:szCs w:val="40"/>
+          <w:u w:val="single"/>
+        </w:rPr>
+      </w:pPr>
+      <w:r>
+        <w:rPr>
+          <w:b/>
+          <w:bCs/>
+          <w:u w:val="single"/>
+        </w:rPr>
+        <w:br w:type="page"/>
       </w:r>
     </w:p>
     <w:p>
@@ -518,7 +458,21 @@
             <w:tcW w:w="3005" w:type="dxa"/>
           </w:tcPr>
           <w:p>
-            <w:r>
+            <w:pPr>
+              <w:rPr>
+                <w:b/>
+                <w:bCs/>
+                <w:sz w:val="28"/>
+                <w:szCs w:val="28"/>
+              </w:rPr>
+            </w:pPr>
+            <w:r>
+              <w:rPr>
+                <w:b/>
+                <w:bCs/>
+                <w:sz w:val="28"/>
+                <w:szCs w:val="28"/>
+              </w:rPr>
               <w:t>Input</w:t>
             </w:r>
           </w:p>
@@ -528,7 +482,21 @@
             <w:tcW w:w="3005" w:type="dxa"/>
           </w:tcPr>
           <w:p>
-            <w:r>
+            <w:pPr>
+              <w:rPr>
+                <w:b/>
+                <w:bCs/>
+                <w:sz w:val="28"/>
+                <w:szCs w:val="28"/>
+              </w:rPr>
+            </w:pPr>
+            <w:r>
+              <w:rPr>
+                <w:b/>
+                <w:bCs/>
+                <w:sz w:val="28"/>
+                <w:szCs w:val="28"/>
+              </w:rPr>
               <w:t>Processing</w:t>
             </w:r>
           </w:p>
@@ -538,7 +506,21 @@
             <w:tcW w:w="3006" w:type="dxa"/>
           </w:tcPr>
           <w:p>
-            <w:r>
+            <w:pPr>
+              <w:rPr>
+                <w:b/>
+                <w:bCs/>
+                <w:sz w:val="28"/>
+                <w:szCs w:val="28"/>
+              </w:rPr>
+            </w:pPr>
+            <w:r>
+              <w:rPr>
+                <w:b/>
+                <w:bCs/>
+                <w:sz w:val="28"/>
+                <w:szCs w:val="28"/>
+              </w:rPr>
               <w:t>Output</w:t>
             </w:r>
           </w:p>
@@ -570,6 +552,7 @@
               </w:numPr>
             </w:pPr>
             <w:r>
+              <w:lastRenderedPageBreak/>
               <w:t>Number of movies rented for the month</w:t>
             </w:r>
           </w:p>
@@ -587,6 +570,7 @@
               </w:numPr>
             </w:pPr>
             <w:r>
+              <w:lastRenderedPageBreak/>
               <w:t>Prompt for number of years as a customer</w:t>
             </w:r>
           </w:p>
@@ -642,7 +626,21 @@
             </w:pPr>
             <w:r>
               <w:lastRenderedPageBreak/>
-              <w:t>You have qualified for 1 bronze tier book!</w:t>
+              <w:t xml:space="preserve">You have </w:t>
+            </w:r>
+            <w:proofErr w:type="spellStart"/>
+            <w:r>
+              <w:t>qual</w:t>
+            </w:r>
+            <w:r>
+              <w:t>IF</w:t>
+            </w:r>
+            <w:r>
+              <w:t>ied</w:t>
+            </w:r>
+            <w:proofErr w:type="spellEnd"/>
+            <w:r>
+              <w:t xml:space="preserve"> for 1 bronze tier book!</w:t>
             </w:r>
           </w:p>
           <w:p>
@@ -655,7 +653,21 @@
             </w:pPr>
             <w:r>
               <w:lastRenderedPageBreak/>
-              <w:t>You qualify for 3 bronze and 1 silver tier books!</w:t>
+              <w:t xml:space="preserve">You </w:t>
+            </w:r>
+            <w:proofErr w:type="spellStart"/>
+            <w:r>
+              <w:t>qual</w:t>
+            </w:r>
+            <w:r>
+              <w:t>IF</w:t>
+            </w:r>
+            <w:r>
+              <w:t>y</w:t>
+            </w:r>
+            <w:proofErr w:type="spellEnd"/>
+            <w:r>
+              <w:t xml:space="preserve"> for 3 bronze and 1 silver tier books!</w:t>
             </w:r>
           </w:p>
           <w:p>
@@ -667,21 +679,719 @@
               </w:numPr>
             </w:pPr>
             <w:r>
-              <w:t xml:space="preserve">You qualify for 5 </w:t>
-            </w:r>
-            <w:proofErr w:type="gramStart"/>
-            <w:r>
-              <w:t>bronze</w:t>
-            </w:r>
-            <w:proofErr w:type="gramEnd"/>
-            <w:r>
-              <w:t>, 2 silver and 1 gold tier books!</w:t>
+              <w:t xml:space="preserve">You </w:t>
+            </w:r>
+            <w:proofErr w:type="spellStart"/>
+            <w:r>
+              <w:t>qual</w:t>
+            </w:r>
+            <w:r>
+              <w:t>IF</w:t>
+            </w:r>
+            <w:r>
+              <w:t>y</w:t>
+            </w:r>
+            <w:proofErr w:type="spellEnd"/>
+            <w:r>
+              <w:t xml:space="preserve"> for 5 bronze, 2 silver and 1 gold tier books!</w:t>
             </w:r>
           </w:p>
         </w:tc>
       </w:tr>
     </w:tbl>
     <w:p/>
+    <w:p>
+      <w:pPr>
+        <w:pStyle w:val="Heading1"/>
+        <w:rPr>
+          <w:b/>
+          <w:bCs/>
+          <w:u w:val="single"/>
+        </w:rPr>
+      </w:pPr>
+      <w:r>
+        <w:rPr>
+          <w:b/>
+          <w:bCs/>
+          <w:u w:val="single"/>
+        </w:rPr>
+        <w:t>Ident</w:t>
+      </w:r>
+      <w:r>
+        <w:rPr>
+          <w:b/>
+          <w:bCs/>
+          <w:u w:val="single"/>
+        </w:rPr>
+        <w:t>if</w:t>
+      </w:r>
+      <w:r>
+        <w:rPr>
+          <w:b/>
+          <w:bCs/>
+          <w:u w:val="single"/>
+        </w:rPr>
+        <w:t>y Eligible Coupons</w:t>
+      </w:r>
+      <w:r>
+        <w:rPr>
+          <w:b/>
+          <w:bCs/>
+          <w:u w:val="single"/>
+        </w:rPr>
+        <w:t xml:space="preserve"> Pseudo</w:t>
+      </w:r>
+    </w:p>
+    <w:p>
+      <w:pPr>
+        <w:spacing w:after="0"/>
+        <w:rPr>
+          <w:b/>
+          <w:bCs/>
+        </w:rPr>
+      </w:pPr>
+      <w:r>
+        <w:rPr>
+          <w:b/>
+          <w:bCs/>
+        </w:rPr>
+        <w:t>Start</w:t>
+      </w:r>
+    </w:p>
+    <w:p>
+      <w:pPr>
+        <w:spacing w:after="0"/>
+      </w:pPr>
+      <w:r>
+        <w:t>PROMPT “Enter the Customer’s number of rentals</w:t>
+      </w:r>
+      <w:r>
+        <w:t>”</w:t>
+      </w:r>
+    </w:p>
+    <w:p>
+      <w:pPr>
+        <w:spacing w:after="0"/>
+      </w:pPr>
+      <w:r>
+        <w:t xml:space="preserve">SET </w:t>
+      </w:r>
+      <w:proofErr w:type="spellStart"/>
+      <w:r>
+        <w:t>numRentals</w:t>
+      </w:r>
+      <w:proofErr w:type="spellEnd"/>
+      <w:r>
+        <w:t xml:space="preserve"> = get value</w:t>
+      </w:r>
+    </w:p>
+    <w:p>
+      <w:pPr>
+        <w:spacing w:after="0"/>
+      </w:pPr>
+      <w:r>
+        <w:t>SET reward = “”</w:t>
+      </w:r>
+    </w:p>
+    <w:p>
+      <w:pPr>
+        <w:spacing w:after="0"/>
+      </w:pPr>
+      <w:r>
+        <w:t>IF</w:t>
+      </w:r>
+      <w:r>
+        <w:t xml:space="preserve"> </w:t>
+      </w:r>
+      <w:proofErr w:type="spellStart"/>
+      <w:r>
+        <w:t>numRentals</w:t>
+      </w:r>
+      <w:proofErr w:type="spellEnd"/>
+      <w:r>
+        <w:t xml:space="preserve"> &gt;</w:t>
+      </w:r>
+      <w:r>
+        <w:t xml:space="preserve"> 10 AND </w:t>
+      </w:r>
+      <w:proofErr w:type="spellStart"/>
+      <w:r>
+        <w:t>numRentals</w:t>
+      </w:r>
+      <w:proofErr w:type="spellEnd"/>
+      <w:r>
+        <w:t xml:space="preserve"> &lt;= 24 THEN</w:t>
+      </w:r>
+    </w:p>
+    <w:p>
+      <w:pPr>
+        <w:spacing w:after="0"/>
+      </w:pPr>
+      <w:r>
+        <w:t xml:space="preserve">BEGIN </w:t>
+      </w:r>
+      <w:r>
+        <w:t>IF</w:t>
+      </w:r>
+    </w:p>
+    <w:p>
+      <w:pPr>
+        <w:spacing w:after="0"/>
+      </w:pPr>
+      <w:r>
+        <w:tab/>
+      </w:r>
+      <w:r>
+        <w:t xml:space="preserve">SET reward = </w:t>
+      </w:r>
+      <w:r>
+        <w:t>“1 Reward rental”</w:t>
+      </w:r>
+    </w:p>
+    <w:p>
+      <w:pPr>
+        <w:spacing w:after="0"/>
+      </w:pPr>
+      <w:r>
+        <w:t xml:space="preserve">END </w:t>
+      </w:r>
+      <w:r>
+        <w:t>IF</w:t>
+      </w:r>
+    </w:p>
+    <w:p>
+      <w:pPr>
+        <w:spacing w:after="0"/>
+      </w:pPr>
+      <w:r>
+        <w:t xml:space="preserve">ELSE </w:t>
+      </w:r>
+      <w:r>
+        <w:t>IF</w:t>
+      </w:r>
+      <w:r>
+        <w:t xml:space="preserve"> </w:t>
+      </w:r>
+      <w:proofErr w:type="spellStart"/>
+      <w:r>
+        <w:t>numRentals</w:t>
+      </w:r>
+      <w:proofErr w:type="spellEnd"/>
+      <w:r>
+        <w:t xml:space="preserve"> &gt; 24 AND</w:t>
+      </w:r>
+      <w:r>
+        <w:t xml:space="preserve"> </w:t>
+      </w:r>
+      <w:proofErr w:type="spellStart"/>
+      <w:r>
+        <w:t>numRentals</w:t>
+      </w:r>
+      <w:proofErr w:type="spellEnd"/>
+      <w:r>
+        <w:t xml:space="preserve"> &lt;=</w:t>
+      </w:r>
+      <w:r>
+        <w:t xml:space="preserve"> 49 THEN</w:t>
+      </w:r>
+    </w:p>
+    <w:p>
+      <w:pPr>
+        <w:spacing w:after="0"/>
+      </w:pPr>
+      <w:r>
+        <w:t>BEGIN ELSE</w:t>
+      </w:r>
+      <w:r>
+        <w:t>IF</w:t>
+      </w:r>
+    </w:p>
+    <w:p>
+      <w:pPr>
+        <w:spacing w:after="0"/>
+      </w:pPr>
+      <w:r>
+        <w:tab/>
+        <w:t>SET reward = “</w:t>
+      </w:r>
+      <w:r>
+        <w:t>2 Reward rentals”</w:t>
+      </w:r>
+    </w:p>
+    <w:p>
+      <w:pPr>
+        <w:spacing w:after="0"/>
+      </w:pPr>
+      <w:r>
+        <w:t>END ELSE</w:t>
+      </w:r>
+      <w:r>
+        <w:t>IF</w:t>
+      </w:r>
+    </w:p>
+    <w:p>
+      <w:pPr>
+        <w:spacing w:after="0"/>
+      </w:pPr>
+      <w:r>
+        <w:t xml:space="preserve">ELSE </w:t>
+      </w:r>
+      <w:r>
+        <w:t>IF</w:t>
+      </w:r>
+      <w:r>
+        <w:t xml:space="preserve"> </w:t>
+      </w:r>
+      <w:proofErr w:type="spellStart"/>
+      <w:r>
+        <w:t>numRentals</w:t>
+      </w:r>
+      <w:proofErr w:type="spellEnd"/>
+      <w:r>
+        <w:t xml:space="preserve"> &gt; </w:t>
+      </w:r>
+      <w:r>
+        <w:t>49</w:t>
+      </w:r>
+      <w:r>
+        <w:t xml:space="preserve"> AND </w:t>
+      </w:r>
+      <w:proofErr w:type="spellStart"/>
+      <w:r>
+        <w:t>numRentals</w:t>
+      </w:r>
+      <w:proofErr w:type="spellEnd"/>
+      <w:r>
+        <w:t xml:space="preserve"> &lt;= </w:t>
+      </w:r>
+      <w:r>
+        <w:t>74</w:t>
+      </w:r>
+      <w:r>
+        <w:t xml:space="preserve"> THEN</w:t>
+      </w:r>
+    </w:p>
+    <w:p>
+      <w:pPr>
+        <w:spacing w:after="0"/>
+      </w:pPr>
+      <w:r>
+        <w:t>BEGIN ELSE</w:t>
+      </w:r>
+      <w:r>
+        <w:t>IF</w:t>
+      </w:r>
+    </w:p>
+    <w:p>
+      <w:pPr>
+        <w:spacing w:after="0"/>
+      </w:pPr>
+      <w:r>
+        <w:tab/>
+        <w:t>SET reward = “</w:t>
+      </w:r>
+      <w:r>
+        <w:t>4</w:t>
+      </w:r>
+      <w:r>
+        <w:t xml:space="preserve"> Reward rentals”</w:t>
+      </w:r>
+    </w:p>
+    <w:p>
+      <w:pPr>
+        <w:spacing w:after="0"/>
+      </w:pPr>
+      <w:r>
+        <w:t>END ELSE</w:t>
+      </w:r>
+      <w:r>
+        <w:t>IF</w:t>
+      </w:r>
+    </w:p>
+    <w:p>
+      <w:pPr>
+        <w:spacing w:after="0"/>
+      </w:pPr>
+      <w:r>
+        <w:t xml:space="preserve">ELSE </w:t>
+      </w:r>
+    </w:p>
+    <w:p>
+      <w:pPr>
+        <w:spacing w:after="0"/>
+      </w:pPr>
+      <w:r>
+        <w:t>BEGIN ELSE</w:t>
+      </w:r>
+    </w:p>
+    <w:p>
+      <w:pPr>
+        <w:spacing w:after="0"/>
+      </w:pPr>
+      <w:r>
+        <w:tab/>
+        <w:t>SET reward = “</w:t>
+      </w:r>
+      <w:r>
+        <w:t>8</w:t>
+      </w:r>
+      <w:r>
+        <w:t xml:space="preserve"> Reward rentals”</w:t>
+      </w:r>
+    </w:p>
+    <w:p>
+      <w:pPr>
+        <w:spacing w:after="0"/>
+      </w:pPr>
+      <w:r>
+        <w:t>END ELSE</w:t>
+      </w:r>
+    </w:p>
+    <w:p>
+      <w:pPr>
+        <w:spacing w:after="0"/>
+      </w:pPr>
+      <w:r>
+        <w:t>RETURN reward</w:t>
+      </w:r>
+    </w:p>
+    <w:p>
+      <w:pPr>
+        <w:spacing w:after="0"/>
+        <w:rPr>
+          <w:b/>
+          <w:bCs/>
+        </w:rPr>
+      </w:pPr>
+      <w:r>
+        <w:rPr>
+          <w:b/>
+          <w:bCs/>
+        </w:rPr>
+        <w:t>End</w:t>
+      </w:r>
+    </w:p>
+    <w:p>
+      <w:pPr>
+        <w:rPr>
+          <w:b/>
+          <w:bCs/>
+        </w:rPr>
+      </w:pPr>
+      <w:r>
+        <w:rPr>
+          <w:b/>
+          <w:bCs/>
+        </w:rPr>
+        <w:br w:type="page"/>
+      </w:r>
+    </w:p>
+    <w:p>
+      <w:pPr>
+        <w:pStyle w:val="Heading1"/>
+        <w:rPr>
+          <w:b/>
+          <w:bCs/>
+          <w:u w:val="single"/>
+        </w:rPr>
+      </w:pPr>
+      <w:r>
+        <w:rPr>
+          <w:b/>
+          <w:bCs/>
+          <w:u w:val="single"/>
+        </w:rPr>
+        <w:t>Ident</w:t>
+      </w:r>
+      <w:r>
+        <w:rPr>
+          <w:b/>
+          <w:bCs/>
+          <w:u w:val="single"/>
+        </w:rPr>
+        <w:t>i</w:t>
+      </w:r>
+      <w:r>
+        <w:rPr>
+          <w:b/>
+          <w:bCs/>
+          <w:u w:val="single"/>
+        </w:rPr>
+        <w:t>f</w:t>
+      </w:r>
+      <w:r>
+        <w:rPr>
+          <w:b/>
+          <w:bCs/>
+          <w:u w:val="single"/>
+        </w:rPr>
+        <w:t>y Eligible Coupons</w:t>
+      </w:r>
+      <w:r>
+        <w:rPr>
+          <w:b/>
+          <w:bCs/>
+          <w:u w:val="single"/>
+        </w:rPr>
+        <w:t xml:space="preserve"> </w:t>
+      </w:r>
+      <w:r>
+        <w:rPr>
+          <w:b/>
+          <w:bCs/>
+          <w:u w:val="single"/>
+        </w:rPr>
+        <w:t>IPO table</w:t>
+      </w:r>
+    </w:p>
+    <w:tbl>
+      <w:tblPr>
+        <w:tblStyle w:val="TableGrid"/>
+        <w:tblW w:w="0" w:type="auto"/>
+        <w:tblLook w:val="04A0" w:firstRow="1" w:lastRow="0" w:firstColumn="1" w:lastColumn="0" w:noHBand="0" w:noVBand="1"/>
+      </w:tblPr>
+      <w:tblGrid>
+        <w:gridCol w:w="3005"/>
+        <w:gridCol w:w="3005"/>
+        <w:gridCol w:w="3006"/>
+      </w:tblGrid>
+      <w:tr>
+        <w:tc>
+          <w:tcPr>
+            <w:tcW w:w="3005" w:type="dxa"/>
+          </w:tcPr>
+          <w:p>
+            <w:pPr>
+              <w:rPr>
+                <w:b/>
+                <w:bCs/>
+                <w:sz w:val="28"/>
+                <w:szCs w:val="28"/>
+              </w:rPr>
+            </w:pPr>
+            <w:r>
+              <w:rPr>
+                <w:b/>
+                <w:bCs/>
+                <w:sz w:val="28"/>
+                <w:szCs w:val="28"/>
+              </w:rPr>
+              <w:t>Input</w:t>
+            </w:r>
+          </w:p>
+        </w:tc>
+        <w:tc>
+          <w:tcPr>
+            <w:tcW w:w="3005" w:type="dxa"/>
+          </w:tcPr>
+          <w:p>
+            <w:pPr>
+              <w:rPr>
+                <w:b/>
+                <w:bCs/>
+                <w:sz w:val="28"/>
+                <w:szCs w:val="28"/>
+              </w:rPr>
+            </w:pPr>
+            <w:r>
+              <w:rPr>
+                <w:b/>
+                <w:bCs/>
+                <w:sz w:val="28"/>
+                <w:szCs w:val="28"/>
+              </w:rPr>
+              <w:t>Processing</w:t>
+            </w:r>
+          </w:p>
+        </w:tc>
+        <w:tc>
+          <w:tcPr>
+            <w:tcW w:w="3006" w:type="dxa"/>
+          </w:tcPr>
+          <w:p>
+            <w:pPr>
+              <w:rPr>
+                <w:b/>
+                <w:bCs/>
+                <w:sz w:val="28"/>
+                <w:szCs w:val="28"/>
+              </w:rPr>
+            </w:pPr>
+            <w:r>
+              <w:rPr>
+                <w:b/>
+                <w:bCs/>
+                <w:sz w:val="28"/>
+                <w:szCs w:val="28"/>
+              </w:rPr>
+              <w:t>Output</w:t>
+            </w:r>
+          </w:p>
+        </w:tc>
+      </w:tr>
+      <w:tr>
+        <w:tc>
+          <w:tcPr>
+            <w:tcW w:w="3005" w:type="dxa"/>
+          </w:tcPr>
+          <w:p>
+            <w:pPr>
+              <w:pStyle w:val="ListParagraph"/>
+              <w:numPr>
+                <w:ilvl w:val="0"/>
+                <w:numId w:val="3"/>
+              </w:numPr>
+            </w:pPr>
+            <w:r>
+              <w:t xml:space="preserve">Number of </w:t>
+            </w:r>
+            <w:r>
+              <w:t>rentals</w:t>
+            </w:r>
+            <w:r>
+              <w:t xml:space="preserve"> </w:t>
+            </w:r>
+            <w:r>
+              <w:t>from a</w:t>
+            </w:r>
+            <w:r>
+              <w:t xml:space="preserve"> customer</w:t>
+            </w:r>
+            <w:r>
+              <w:t>.</w:t>
+            </w:r>
+          </w:p>
+          <w:p>
+            <w:pPr>
+              <w:pStyle w:val="ListParagraph"/>
+            </w:pPr>
+          </w:p>
+        </w:tc>
+        <w:tc>
+          <w:tcPr>
+            <w:tcW w:w="3005" w:type="dxa"/>
+          </w:tcPr>
+          <w:p>
+            <w:pPr>
+              <w:pStyle w:val="ListParagraph"/>
+              <w:numPr>
+                <w:ilvl w:val="0"/>
+                <w:numId w:val="6"/>
+              </w:numPr>
+            </w:pPr>
+            <w:r>
+              <w:t xml:space="preserve">Prompt for number of </w:t>
+            </w:r>
+            <w:r>
+              <w:t>rentals</w:t>
+            </w:r>
+            <w:r>
+              <w:t xml:space="preserve"> </w:t>
+            </w:r>
+            <w:r>
+              <w:t>a customer made</w:t>
+            </w:r>
+            <w:r>
+              <w:t>.</w:t>
+            </w:r>
+          </w:p>
+          <w:p>
+            <w:pPr>
+              <w:pStyle w:val="ListParagraph"/>
+              <w:numPr>
+                <w:ilvl w:val="0"/>
+                <w:numId w:val="6"/>
+              </w:numPr>
+            </w:pPr>
+            <w:r>
+              <w:t>Get Value</w:t>
+            </w:r>
+            <w:r>
+              <w:t>.</w:t>
+            </w:r>
+          </w:p>
+          <w:p>
+            <w:pPr>
+              <w:pStyle w:val="ListParagraph"/>
+              <w:numPr>
+                <w:ilvl w:val="0"/>
+                <w:numId w:val="6"/>
+              </w:numPr>
+            </w:pPr>
+            <w:r>
+              <w:t xml:space="preserve">Determine which rental coupon the customer </w:t>
+            </w:r>
+            <w:r>
+              <w:lastRenderedPageBreak/>
+              <w:t>appropriately falls under.</w:t>
+            </w:r>
+          </w:p>
+        </w:tc>
+        <w:tc>
+          <w:tcPr>
+            <w:tcW w:w="3006" w:type="dxa"/>
+          </w:tcPr>
+          <w:p>
+            <w:pPr>
+              <w:pStyle w:val="ListParagraph"/>
+              <w:numPr>
+                <w:ilvl w:val="0"/>
+                <w:numId w:val="5"/>
+              </w:numPr>
+            </w:pPr>
+            <w:r>
+              <w:lastRenderedPageBreak/>
+              <w:t>1 Reward rental</w:t>
+            </w:r>
+          </w:p>
+          <w:p>
+            <w:pPr>
+              <w:pStyle w:val="ListParagraph"/>
+              <w:numPr>
+                <w:ilvl w:val="0"/>
+                <w:numId w:val="5"/>
+              </w:numPr>
+            </w:pPr>
+            <w:r>
+              <w:t>2 Reward Rentals</w:t>
+            </w:r>
+          </w:p>
+          <w:p>
+            <w:pPr>
+              <w:pStyle w:val="ListParagraph"/>
+              <w:numPr>
+                <w:ilvl w:val="0"/>
+                <w:numId w:val="5"/>
+              </w:numPr>
+            </w:pPr>
+            <w:r>
+              <w:t>4 Reward Rentals</w:t>
+            </w:r>
+          </w:p>
+          <w:p>
+            <w:pPr>
+              <w:pStyle w:val="ListParagraph"/>
+              <w:numPr>
+                <w:ilvl w:val="0"/>
+                <w:numId w:val="5"/>
+              </w:numPr>
+            </w:pPr>
+            <w:r>
+              <w:t>8 Reward Rentals</w:t>
+            </w:r>
+          </w:p>
+        </w:tc>
+      </w:tr>
+    </w:tbl>
+    <w:p>
+      <w:pPr>
+        <w:spacing w:after="0"/>
+        <w:rPr>
+          <w:b/>
+          <w:bCs/>
+        </w:rPr>
+      </w:pPr>
+    </w:p>
     <w:sectPr>
       <w:pgSz w:w="11906" w:h="16838"/>
       <w:pgMar w:top="1440" w:right="1440" w:bottom="1440" w:left="1440" w:header="708" w:footer="708" w:gutter="0"/>
@@ -1010,6 +1720,95 @@
     </w:lvl>
   </w:abstractNum>
   <w:abstractNum w:abstractNumId="3" w15:restartNumberingAfterBreak="0">
+    <w:nsid w:val="48994C15"/>
+    <w:multiLevelType w:val="hybridMultilevel"/>
+    <w:tmpl w:val="F30A786A"/>
+    <w:lvl w:ilvl="0" w:tplc="1C09000F">
+      <w:start w:val="1"/>
+      <w:numFmt w:val="decimal"/>
+      <w:lvlText w:val="%1."/>
+      <w:lvlJc w:val="left"/>
+      <w:pPr>
+        <w:ind w:left="720" w:hanging="360"/>
+      </w:pPr>
+      <w:rPr>
+        <w:rFonts w:hint="default"/>
+      </w:rPr>
+    </w:lvl>
+    <w:lvl w:ilvl="1" w:tplc="FFFFFFFF" w:tentative="1">
+      <w:start w:val="1"/>
+      <w:numFmt w:val="lowerLetter"/>
+      <w:lvlText w:val="%2."/>
+      <w:lvlJc w:val="left"/>
+      <w:pPr>
+        <w:ind w:left="1440" w:hanging="360"/>
+      </w:pPr>
+    </w:lvl>
+    <w:lvl w:ilvl="2" w:tplc="FFFFFFFF" w:tentative="1">
+      <w:start w:val="1"/>
+      <w:numFmt w:val="lowerRoman"/>
+      <w:lvlText w:val="%3."/>
+      <w:lvlJc w:val="right"/>
+      <w:pPr>
+        <w:ind w:left="2160" w:hanging="180"/>
+      </w:pPr>
+    </w:lvl>
+    <w:lvl w:ilvl="3" w:tplc="FFFFFFFF" w:tentative="1">
+      <w:start w:val="1"/>
+      <w:numFmt w:val="decimal"/>
+      <w:lvlText w:val="%4."/>
+      <w:lvlJc w:val="left"/>
+      <w:pPr>
+        <w:ind w:left="2880" w:hanging="360"/>
+      </w:pPr>
+    </w:lvl>
+    <w:lvl w:ilvl="4" w:tplc="FFFFFFFF" w:tentative="1">
+      <w:start w:val="1"/>
+      <w:numFmt w:val="lowerLetter"/>
+      <w:lvlText w:val="%5."/>
+      <w:lvlJc w:val="left"/>
+      <w:pPr>
+        <w:ind w:left="3600" w:hanging="360"/>
+      </w:pPr>
+    </w:lvl>
+    <w:lvl w:ilvl="5" w:tplc="FFFFFFFF" w:tentative="1">
+      <w:start w:val="1"/>
+      <w:numFmt w:val="lowerRoman"/>
+      <w:lvlText w:val="%6."/>
+      <w:lvlJc w:val="right"/>
+      <w:pPr>
+        <w:ind w:left="4320" w:hanging="180"/>
+      </w:pPr>
+    </w:lvl>
+    <w:lvl w:ilvl="6" w:tplc="FFFFFFFF" w:tentative="1">
+      <w:start w:val="1"/>
+      <w:numFmt w:val="decimal"/>
+      <w:lvlText w:val="%7."/>
+      <w:lvlJc w:val="left"/>
+      <w:pPr>
+        <w:ind w:left="5040" w:hanging="360"/>
+      </w:pPr>
+    </w:lvl>
+    <w:lvl w:ilvl="7" w:tplc="FFFFFFFF" w:tentative="1">
+      <w:start w:val="1"/>
+      <w:numFmt w:val="lowerLetter"/>
+      <w:lvlText w:val="%8."/>
+      <w:lvlJc w:val="left"/>
+      <w:pPr>
+        <w:ind w:left="5760" w:hanging="360"/>
+      </w:pPr>
+    </w:lvl>
+    <w:lvl w:ilvl="8" w:tplc="FFFFFFFF" w:tentative="1">
+      <w:start w:val="1"/>
+      <w:numFmt w:val="lowerRoman"/>
+      <w:lvlText w:val="%9."/>
+      <w:lvlJc w:val="right"/>
+      <w:pPr>
+        <w:ind w:left="6480" w:hanging="180"/>
+      </w:pPr>
+    </w:lvl>
+  </w:abstractNum>
+  <w:abstractNum w:abstractNumId="4" w15:restartNumberingAfterBreak="0">
     <w:nsid w:val="62B74A1B"/>
     <w:multiLevelType w:val="hybridMultilevel"/>
     <w:tmpl w:val="A27CDAFC"/>
@@ -1122,7 +1921,7 @@
       </w:rPr>
     </w:lvl>
   </w:abstractNum>
-  <w:abstractNum w:abstractNumId="4" w15:restartNumberingAfterBreak="0">
+  <w:abstractNum w:abstractNumId="5" w15:restartNumberingAfterBreak="0">
     <w:nsid w:val="71F34475"/>
     <w:multiLevelType w:val="hybridMultilevel"/>
     <w:tmpl w:val="38B4D09A"/>
@@ -1212,10 +2011,10 @@
     </w:lvl>
   </w:abstractNum>
   <w:num w:numId="1" w16cid:durableId="937640903">
-    <w:abstractNumId w:val="3"/>
+    <w:abstractNumId w:val="4"/>
   </w:num>
   <w:num w:numId="2" w16cid:durableId="1067341923">
-    <w:abstractNumId w:val="4"/>
+    <w:abstractNumId w:val="5"/>
   </w:num>
   <w:num w:numId="3" w16cid:durableId="99570456">
     <w:abstractNumId w:val="0"/>
@@ -1225,6 +2024,9 @@
   </w:num>
   <w:num w:numId="5" w16cid:durableId="707071180">
     <w:abstractNumId w:val="1"/>
+  </w:num>
+  <w:num w:numId="6" w16cid:durableId="2089426058">
+    <w:abstractNumId w:val="3"/>
   </w:num>
 </w:numbering>
 </file>

</xml_diff>

<commit_message>
Added code for the start of the program(WIP)
</commit_message>
<xml_diff>
--- a/Documents/MileStone1.docx
+++ b/Documents/MileStone1.docx
@@ -43,6 +43,7 @@
         <w:spacing w:line="259" w:lineRule="auto"/>
         <w:ind w:left="360"/>
       </w:pPr>
+      <w:proofErr w:type="gramStart"/>
       <w:r>
         <w:t>DISPLAY</w:t>
       </w:r>
@@ -50,7 +51,11 @@
         <w:t xml:space="preserve"> </w:t>
       </w:r>
       <w:r>
-        <w:t>” How many years have you been a customer?”</w:t>
+        <w:t>”</w:t>
+      </w:r>
+      <w:proofErr w:type="gramEnd"/>
+      <w:r>
+        <w:t xml:space="preserve"> How many years have you been a customer?”</w:t>
       </w:r>
     </w:p>
     <w:p>
@@ -75,6 +80,7 @@
         <w:spacing w:line="259" w:lineRule="auto"/>
         <w:ind w:left="360"/>
       </w:pPr>
+      <w:proofErr w:type="gramStart"/>
       <w:r>
         <w:t>DISPLAY</w:t>
       </w:r>
@@ -82,7 +88,11 @@
         <w:t xml:space="preserve"> </w:t>
       </w:r>
       <w:r>
-        <w:t>” How many rentals have you rented this month?”</w:t>
+        <w:t>”</w:t>
+      </w:r>
+      <w:proofErr w:type="gramEnd"/>
+      <w:r>
+        <w:t xml:space="preserve"> How many rentals have you rented this month?”</w:t>
       </w:r>
     </w:p>
     <w:p>
@@ -153,6 +163,7 @@
         <w:spacing w:line="259" w:lineRule="auto"/>
         <w:ind w:left="360" w:firstLine="360"/>
       </w:pPr>
+      <w:proofErr w:type="gramStart"/>
       <w:r>
         <w:t>DISPLAY</w:t>
       </w:r>
@@ -160,7 +171,11 @@
         <w:t xml:space="preserve"> </w:t>
       </w:r>
       <w:r>
-        <w:t xml:space="preserve">” You do not </w:t>
+        <w:t>”</w:t>
+      </w:r>
+      <w:proofErr w:type="gramEnd"/>
+      <w:r>
+        <w:t xml:space="preserve"> You do not </w:t>
       </w:r>
       <w:r>
         <w:t>qualify</w:t>
@@ -232,6 +247,7 @@
         <w:spacing w:line="259" w:lineRule="auto"/>
         <w:ind w:left="360" w:firstLine="360"/>
       </w:pPr>
+      <w:proofErr w:type="gramStart"/>
       <w:r>
         <w:t>DISPLAY</w:t>
       </w:r>
@@ -239,7 +255,11 @@
         <w:t xml:space="preserve"> </w:t>
       </w:r>
       <w:r>
-        <w:t xml:space="preserve">” You </w:t>
+        <w:t>”</w:t>
+      </w:r>
+      <w:proofErr w:type="gramEnd"/>
+      <w:r>
+        <w:t xml:space="preserve"> You </w:t>
       </w:r>
       <w:r>
         <w:t>qualify</w:t>
@@ -308,6 +328,7 @@
         <w:spacing w:line="259" w:lineRule="auto"/>
         <w:ind w:left="360" w:firstLine="360"/>
       </w:pPr>
+      <w:proofErr w:type="gramStart"/>
       <w:r>
         <w:t>DISPLAY</w:t>
       </w:r>
@@ -315,7 +336,11 @@
         <w:t xml:space="preserve"> </w:t>
       </w:r>
       <w:r>
-        <w:t xml:space="preserve">” You </w:t>
+        <w:t>”</w:t>
+      </w:r>
+      <w:proofErr w:type="gramEnd"/>
+      <w:r>
+        <w:t xml:space="preserve"> You </w:t>
       </w:r>
       <w:r>
         <w:t>qualify</w:t>
@@ -381,7 +406,15 @@
         <w:t>qualify</w:t>
       </w:r>
       <w:r>
-        <w:t xml:space="preserve"> for 5 bronze, 2 silver and 1 gold tier books!”</w:t>
+        <w:t xml:space="preserve"> for 5 </w:t>
+      </w:r>
+      <w:proofErr w:type="gramStart"/>
+      <w:r>
+        <w:t>bronze</w:t>
+      </w:r>
+      <w:proofErr w:type="gramEnd"/>
+      <w:r>
+        <w:t>, 2 silver and 1 gold tier books!”</w:t>
       </w:r>
     </w:p>
     <w:p>
@@ -437,6 +470,7 @@
           <w:bCs/>
           <w:u w:val="single"/>
         </w:rPr>
+        <w:lastRenderedPageBreak/>
         <w:t>Award magical bonus IPO chart:</w:t>
       </w:r>
     </w:p>
@@ -552,7 +586,6 @@
               </w:numPr>
             </w:pPr>
             <w:r>
-              <w:lastRenderedPageBreak/>
               <w:t>Number of movies rented for the month</w:t>
             </w:r>
           </w:p>
@@ -570,7 +603,6 @@
               </w:numPr>
             </w:pPr>
             <w:r>
-              <w:lastRenderedPageBreak/>
               <w:t>Prompt for number of years as a customer</w:t>
             </w:r>
           </w:p>
@@ -595,7 +627,6 @@
               </w:numPr>
             </w:pPr>
             <w:r>
-              <w:lastRenderedPageBreak/>
               <w:t>Prompt for number of rentals for the month</w:t>
             </w:r>
           </w:p>
@@ -625,7 +656,6 @@
               </w:numPr>
             </w:pPr>
             <w:r>
-              <w:lastRenderedPageBreak/>
               <w:t xml:space="preserve">You have </w:t>
             </w:r>
             <w:proofErr w:type="spellStart"/>
@@ -652,7 +682,6 @@
               </w:numPr>
             </w:pPr>
             <w:r>
-              <w:lastRenderedPageBreak/>
               <w:t xml:space="preserve">You </w:t>
             </w:r>
             <w:proofErr w:type="spellStart"/>
@@ -693,7 +722,15 @@
             </w:r>
             <w:proofErr w:type="spellEnd"/>
             <w:r>
-              <w:t xml:space="preserve"> for 5 bronze, 2 silver and 1 gold tier books!</w:t>
+              <w:t xml:space="preserve"> for 5 </w:t>
+            </w:r>
+            <w:proofErr w:type="gramStart"/>
+            <w:r>
+              <w:t>bronze</w:t>
+            </w:r>
+            <w:proofErr w:type="gramEnd"/>
+            <w:r>
+              <w:t>, 2 silver and 1 gold tier books!</w:t>
             </w:r>
           </w:p>
         </w:tc>
@@ -988,13 +1025,7 @@
       </w:pPr>
       <w:r>
         <w:tab/>
-        <w:t>SET reward = “</w:t>
-      </w:r>
-      <w:r>
-        <w:t>4</w:t>
-      </w:r>
-      <w:r>
-        <w:t xml:space="preserve"> Reward rentals”</w:t>
+        <w:t>SET reward = “4 Reward rentals”</w:t>
       </w:r>
     </w:p>
     <w:p>
@@ -1101,6 +1132,7 @@
           <w:bCs/>
           <w:u w:val="single"/>
         </w:rPr>
+        <w:lastRenderedPageBreak/>
         <w:t>Ident</w:t>
       </w:r>
       <w:r>
@@ -1133,15 +1165,7 @@
           <w:bCs/>
           <w:u w:val="single"/>
         </w:rPr>
-        <w:t xml:space="preserve"> </w:t>
-      </w:r>
-      <w:r>
-        <w:rPr>
-          <w:b/>
-          <w:bCs/>
-          <w:u w:val="single"/>
-        </w:rPr>
-        <w:t>IPO table</w:t>
+        <w:t xml:space="preserve"> IPO table</w:t>
       </w:r>
     </w:p>
     <w:tbl>
@@ -1243,13 +1267,7 @@
               </w:numPr>
             </w:pPr>
             <w:r>
-              <w:t xml:space="preserve">Number of </w:t>
-            </w:r>
-            <w:r>
-              <w:t>rentals</w:t>
-            </w:r>
-            <w:r>
-              <w:t xml:space="preserve"> </w:t>
+              <w:t xml:space="preserve">Number of rentals </w:t>
             </w:r>
             <w:r>
               <w:t>from a</w:t>
@@ -1322,7 +1340,6 @@
               <w:t xml:space="preserve">Determine which rental coupon the customer </w:t>
             </w:r>
             <w:r>
-              <w:lastRenderedPageBreak/>
               <w:t>appropriately falls under.</w:t>
             </w:r>
           </w:p>
@@ -1340,7 +1357,6 @@
               </w:numPr>
             </w:pPr>
             <w:r>
-              <w:lastRenderedPageBreak/>
               <w:t>1 Reward rental</w:t>
             </w:r>
           </w:p>
@@ -1391,6 +1407,200 @@
           <w:bCs/>
         </w:rPr>
       </w:pPr>
+    </w:p>
+    <w:p>
+      <w:pPr>
+        <w:rPr>
+          <w:b/>
+          <w:bCs/>
+        </w:rPr>
+      </w:pPr>
+      <w:r>
+        <w:rPr>
+          <w:b/>
+          <w:bCs/>
+        </w:rPr>
+        <w:br w:type="page"/>
+      </w:r>
+    </w:p>
+    <w:p>
+      <w:pPr>
+        <w:pStyle w:val="Heading1"/>
+        <w:rPr>
+          <w:b/>
+          <w:bCs/>
+        </w:rPr>
+      </w:pPr>
+      <w:r>
+        <w:rPr>
+          <w:b/>
+          <w:bCs/>
+        </w:rPr>
+        <w:lastRenderedPageBreak/>
+        <w:t>THE Pseudo code:</w:t>
+      </w:r>
+    </w:p>
+    <w:p>
+      <w:pPr>
+        <w:spacing w:after="0"/>
+        <w:rPr>
+          <w:b/>
+          <w:bCs/>
+        </w:rPr>
+      </w:pPr>
+      <w:r>
+        <w:rPr>
+          <w:b/>
+          <w:bCs/>
+        </w:rPr>
+        <w:t>Start</w:t>
+      </w:r>
+    </w:p>
+    <w:p>
+      <w:pPr>
+        <w:spacing w:after="0"/>
+      </w:pPr>
+      <w:r>
+        <w:t xml:space="preserve">SET </w:t>
+      </w:r>
+      <w:proofErr w:type="spellStart"/>
+      <w:r>
+        <w:t>spellTomes</w:t>
+      </w:r>
+      <w:proofErr w:type="spellEnd"/>
+      <w:r>
+        <w:t xml:space="preserve"> = 40</w:t>
+      </w:r>
+    </w:p>
+    <w:p>
+      <w:pPr>
+        <w:spacing w:after="0"/>
+      </w:pPr>
+      <w:r>
+        <w:t xml:space="preserve">SET </w:t>
+      </w:r>
+      <w:proofErr w:type="spellStart"/>
+      <w:r>
+        <w:t>enchantedScrolls</w:t>
+      </w:r>
+      <w:proofErr w:type="spellEnd"/>
+      <w:r>
+        <w:t xml:space="preserve"> = 25</w:t>
+      </w:r>
+    </w:p>
+    <w:p>
+      <w:pPr>
+        <w:spacing w:after="0"/>
+      </w:pPr>
+      <w:r>
+        <w:t xml:space="preserve">SET </w:t>
+      </w:r>
+      <w:proofErr w:type="spellStart"/>
+      <w:r>
+        <w:t>magicalNovels</w:t>
+      </w:r>
+      <w:proofErr w:type="spellEnd"/>
+      <w:r>
+        <w:t xml:space="preserve"> = 25</w:t>
+      </w:r>
+    </w:p>
+    <w:p>
+      <w:pPr>
+        <w:spacing w:after="0"/>
+      </w:pPr>
+      <w:r>
+        <w:t xml:space="preserve">SET </w:t>
+      </w:r>
+      <w:r>
+        <w:t>LIST</w:t>
+      </w:r>
+      <w:r>
+        <w:t xml:space="preserve"> </w:t>
+      </w:r>
+      <w:proofErr w:type="spellStart"/>
+      <w:r>
+        <w:t>customerNames</w:t>
+      </w:r>
+      <w:proofErr w:type="spellEnd"/>
+    </w:p>
+    <w:p>
+      <w:pPr>
+        <w:spacing w:after="0"/>
+      </w:pPr>
+      <w:r>
+        <w:t xml:space="preserve">SET LIST </w:t>
+      </w:r>
+      <w:proofErr w:type="spellStart"/>
+      <w:r>
+        <w:t>magicBooks</w:t>
+      </w:r>
+      <w:proofErr w:type="spellEnd"/>
+    </w:p>
+    <w:p>
+      <w:pPr>
+        <w:spacing w:after="0"/>
+      </w:pPr>
+    </w:p>
+    <w:p>
+      <w:pPr>
+        <w:spacing w:after="0"/>
+      </w:pPr>
+      <w:r>
+        <w:t>DISPLAY “What would you like to do today?</w:t>
+      </w:r>
+      <w:r>
+        <w:t xml:space="preserve"> Type the number to the corresponding option.”</w:t>
+      </w:r>
+    </w:p>
+    <w:p>
+      <w:pPr>
+        <w:spacing w:after="0"/>
+      </w:pPr>
+      <w:r>
+        <w:t>SET option = get value</w:t>
+      </w:r>
+    </w:p>
+    <w:p>
+      <w:pPr>
+        <w:spacing w:after="0"/>
+      </w:pPr>
+      <w:r>
+        <w:t>SWITCH</w:t>
+      </w:r>
+      <w:r>
+        <w:t xml:space="preserve"> option</w:t>
+      </w:r>
+    </w:p>
+    <w:p>
+      <w:r>
+        <w:t>BEGIN SWITCH</w:t>
+      </w:r>
+    </w:p>
+    <w:p>
+      <w:r>
+        <w:tab/>
+        <w:t>CASE 1</w:t>
+      </w:r>
+    </w:p>
+    <w:p>
+      <w:r>
+        <w:tab/>
+      </w:r>
+    </w:p>
+    <w:p>
+      <w:pPr>
+        <w:rPr>
+          <w:b/>
+          <w:bCs/>
+        </w:rPr>
+      </w:pPr>
+      <w:r>
+        <w:rPr>
+          <w:b/>
+          <w:bCs/>
+        </w:rPr>
+        <w:t>End</w:t>
+      </w:r>
     </w:p>
     <w:sectPr>
       <w:pgSz w:w="11906" w:h="16838"/>

</xml_diff>

<commit_message>
Wrote the pseudo code for the first 2 options in the Milestone 1 Document.
</commit_message>
<xml_diff>
--- a/Documents/MileStone1.docx
+++ b/Documents/MileStone1.docx
@@ -43,7 +43,6 @@
         <w:spacing w:line="259" w:lineRule="auto"/>
         <w:ind w:left="360"/>
       </w:pPr>
-      <w:proofErr w:type="gramStart"/>
       <w:r>
         <w:t>DISPLAY</w:t>
       </w:r>
@@ -51,11 +50,7 @@
         <w:t xml:space="preserve"> </w:t>
       </w:r>
       <w:r>
-        <w:t>”</w:t>
-      </w:r>
-      <w:proofErr w:type="gramEnd"/>
-      <w:r>
-        <w:t xml:space="preserve"> How many years have you been a customer?”</w:t>
+        <w:t>” How many years have you been a customer?”</w:t>
       </w:r>
     </w:p>
     <w:p>
@@ -66,13 +61,8 @@
       <w:r>
         <w:t xml:space="preserve">SET </w:t>
       </w:r>
-      <w:proofErr w:type="spellStart"/>
-      <w:r>
-        <w:t>customerPeriod</w:t>
-      </w:r>
-      <w:proofErr w:type="spellEnd"/>
-      <w:r>
-        <w:t xml:space="preserve"> = get value</w:t>
+      <w:r>
+        <w:t>customerPeriod = get value</w:t>
       </w:r>
     </w:p>
     <w:p>
@@ -80,7 +70,6 @@
         <w:spacing w:line="259" w:lineRule="auto"/>
         <w:ind w:left="360"/>
       </w:pPr>
-      <w:proofErr w:type="gramStart"/>
       <w:r>
         <w:t>DISPLAY</w:t>
       </w:r>
@@ -88,11 +77,7 @@
         <w:t xml:space="preserve"> </w:t>
       </w:r>
       <w:r>
-        <w:t>”</w:t>
-      </w:r>
-      <w:proofErr w:type="gramEnd"/>
-      <w:r>
-        <w:t xml:space="preserve"> How many rentals have you rented this month?”</w:t>
+        <w:t>” How many rentals have you rented this month?”</w:t>
       </w:r>
     </w:p>
     <w:p>
@@ -103,13 +88,8 @@
       <w:r>
         <w:t xml:space="preserve">SET </w:t>
       </w:r>
-      <w:proofErr w:type="spellStart"/>
-      <w:r>
-        <w:t>numberOfRentals</w:t>
-      </w:r>
-      <w:proofErr w:type="spellEnd"/>
-      <w:r>
-        <w:t xml:space="preserve"> = get value</w:t>
+      <w:r>
+        <w:t>numberOfRentals = get value</w:t>
       </w:r>
     </w:p>
     <w:p>
@@ -121,29 +101,13 @@
         <w:t>IF</w:t>
       </w:r>
       <w:r>
-        <w:t xml:space="preserve"> </w:t>
-      </w:r>
-      <w:proofErr w:type="spellStart"/>
-      <w:r>
-        <w:t>customerPeriod</w:t>
-      </w:r>
-      <w:proofErr w:type="spellEnd"/>
-      <w:r>
-        <w:t xml:space="preserve"> &lt; 5 </w:t>
+        <w:t xml:space="preserve"> customerPeriod &lt; 5 </w:t>
       </w:r>
       <w:r>
         <w:t>AND</w:t>
       </w:r>
       <w:r>
-        <w:t xml:space="preserve"> </w:t>
-      </w:r>
-      <w:proofErr w:type="spellStart"/>
-      <w:r>
-        <w:t>numberOfRentals</w:t>
-      </w:r>
-      <w:proofErr w:type="spellEnd"/>
-      <w:r>
-        <w:t xml:space="preserve"> &lt; 25</w:t>
+        <w:t xml:space="preserve"> numberOfRentals &lt; 25</w:t>
       </w:r>
       <w:r>
         <w:t xml:space="preserve"> THEN</w:t>
@@ -163,7 +127,6 @@
         <w:spacing w:line="259" w:lineRule="auto"/>
         <w:ind w:left="360" w:firstLine="360"/>
       </w:pPr>
-      <w:proofErr w:type="gramStart"/>
       <w:r>
         <w:t>DISPLAY</w:t>
       </w:r>
@@ -171,11 +134,7 @@
         <w:t xml:space="preserve"> </w:t>
       </w:r>
       <w:r>
-        <w:t>”</w:t>
-      </w:r>
-      <w:proofErr w:type="gramEnd"/>
-      <w:r>
-        <w:t xml:space="preserve"> You do not </w:t>
+        <w:t xml:space="preserve">” You do not </w:t>
       </w:r>
       <w:r>
         <w:t>qualify</w:t>
@@ -205,27 +164,14 @@
         <w:t>IF</w:t>
       </w:r>
       <w:r>
-        <w:t xml:space="preserve"> 5 &lt;= </w:t>
-      </w:r>
-      <w:proofErr w:type="spellStart"/>
-      <w:r>
-        <w:t>customerPeriod</w:t>
-      </w:r>
-      <w:proofErr w:type="spellEnd"/>
-      <w:r>
-        <w:t xml:space="preserve"> &lt; 10 </w:t>
+        <w:t xml:space="preserve"> 5 &lt;= customerPeriod &lt; 10 </w:t>
       </w:r>
       <w:r>
         <w:t>AND</w:t>
       </w:r>
       <w:r>
-        <w:t xml:space="preserve"> 25 &lt;= </w:t>
-      </w:r>
-      <w:proofErr w:type="spellStart"/>
-      <w:r>
-        <w:t>numberOfRentals</w:t>
-      </w:r>
-      <w:proofErr w:type="spellEnd"/>
+        <w:t xml:space="preserve"> 25 &lt;= numberOfRentals</w:t>
+      </w:r>
       <w:r>
         <w:t xml:space="preserve"> THEN</w:t>
       </w:r>
@@ -247,7 +193,6 @@
         <w:spacing w:line="259" w:lineRule="auto"/>
         <w:ind w:left="360" w:firstLine="360"/>
       </w:pPr>
-      <w:proofErr w:type="gramStart"/>
       <w:r>
         <w:t>DISPLAY</w:t>
       </w:r>
@@ -255,11 +200,7 @@
         <w:t xml:space="preserve"> </w:t>
       </w:r>
       <w:r>
-        <w:t>”</w:t>
-      </w:r>
-      <w:proofErr w:type="gramEnd"/>
-      <w:r>
-        <w:t xml:space="preserve"> You </w:t>
+        <w:t xml:space="preserve">” You </w:t>
       </w:r>
       <w:r>
         <w:t>qualify</w:t>
@@ -289,27 +230,14 @@
         <w:t>IF</w:t>
       </w:r>
       <w:r>
-        <w:t xml:space="preserve"> 10 &lt;= </w:t>
-      </w:r>
-      <w:proofErr w:type="spellStart"/>
-      <w:r>
-        <w:t>customerPeriod</w:t>
-      </w:r>
-      <w:proofErr w:type="spellEnd"/>
-      <w:r>
-        <w:t xml:space="preserve"> &lt; 15 </w:t>
+        <w:t xml:space="preserve"> 10 &lt;= customerPeriod &lt; 15 </w:t>
       </w:r>
       <w:r>
         <w:t>AND</w:t>
       </w:r>
       <w:r>
-        <w:t xml:space="preserve"> 50 &lt;= </w:t>
-      </w:r>
-      <w:proofErr w:type="spellStart"/>
-      <w:r>
-        <w:t>numberOfRentals</w:t>
-      </w:r>
-      <w:proofErr w:type="spellEnd"/>
+        <w:t xml:space="preserve"> 50 &lt;= numberOfRentals</w:t>
+      </w:r>
       <w:r>
         <w:t xml:space="preserve"> THEN</w:t>
       </w:r>
@@ -328,7 +256,6 @@
         <w:spacing w:line="259" w:lineRule="auto"/>
         <w:ind w:left="360" w:firstLine="360"/>
       </w:pPr>
-      <w:proofErr w:type="gramStart"/>
       <w:r>
         <w:t>DISPLAY</w:t>
       </w:r>
@@ -336,11 +263,7 @@
         <w:t xml:space="preserve"> </w:t>
       </w:r>
       <w:r>
-        <w:t>”</w:t>
-      </w:r>
-      <w:proofErr w:type="gramEnd"/>
-      <w:r>
-        <w:t xml:space="preserve"> You </w:t>
+        <w:t xml:space="preserve">” You </w:t>
       </w:r>
       <w:r>
         <w:t>qualify</w:t>
@@ -366,27 +289,14 @@
         <w:t>IF</w:t>
       </w:r>
       <w:r>
-        <w:t xml:space="preserve"> 15 &lt;= </w:t>
-      </w:r>
-      <w:proofErr w:type="spellStart"/>
-      <w:r>
-        <w:t>customerPeriod</w:t>
-      </w:r>
-      <w:proofErr w:type="spellEnd"/>
-      <w:r>
-        <w:t xml:space="preserve"> </w:t>
+        <w:t xml:space="preserve"> 15 &lt;= customerPeriod </w:t>
       </w:r>
       <w:r>
         <w:t>AND</w:t>
       </w:r>
       <w:r>
-        <w:t xml:space="preserve"> 75 &lt;= </w:t>
-      </w:r>
-      <w:proofErr w:type="spellStart"/>
-      <w:r>
-        <w:t>numberOfRentals</w:t>
-      </w:r>
-      <w:proofErr w:type="spellEnd"/>
+        <w:t xml:space="preserve"> 75 &lt;= numberOfRentals</w:t>
+      </w:r>
       <w:r>
         <w:t xml:space="preserve"> THEN</w:t>
       </w:r>
@@ -406,15 +316,7 @@
         <w:t>qualify</w:t>
       </w:r>
       <w:r>
-        <w:t xml:space="preserve"> for 5 </w:t>
-      </w:r>
-      <w:proofErr w:type="gramStart"/>
-      <w:r>
-        <w:t>bronze</w:t>
-      </w:r>
-      <w:proofErr w:type="gramEnd"/>
-      <w:r>
-        <w:t>, 2 silver and 1 gold tier books!”</w:t>
+        <w:t xml:space="preserve"> for 5 bronze, 2 silver and 1 gold tier books!”</w:t>
       </w:r>
     </w:p>
     <w:p>
@@ -656,21 +558,13 @@
               </w:numPr>
             </w:pPr>
             <w:r>
-              <w:t xml:space="preserve">You have </w:t>
-            </w:r>
-            <w:proofErr w:type="spellStart"/>
-            <w:r>
-              <w:t>qual</w:t>
+              <w:t>You have qual</w:t>
             </w:r>
             <w:r>
               <w:t>IF</w:t>
             </w:r>
             <w:r>
-              <w:t>ied</w:t>
-            </w:r>
-            <w:proofErr w:type="spellEnd"/>
-            <w:r>
-              <w:t xml:space="preserve"> for 1 bronze tier book!</w:t>
+              <w:t>ied for 1 bronze tier book!</w:t>
             </w:r>
           </w:p>
           <w:p>
@@ -682,21 +576,13 @@
               </w:numPr>
             </w:pPr>
             <w:r>
-              <w:t xml:space="preserve">You </w:t>
-            </w:r>
-            <w:proofErr w:type="spellStart"/>
-            <w:r>
-              <w:t>qual</w:t>
+              <w:t>You qual</w:t>
             </w:r>
             <w:r>
               <w:t>IF</w:t>
             </w:r>
             <w:r>
-              <w:t>y</w:t>
-            </w:r>
-            <w:proofErr w:type="spellEnd"/>
-            <w:r>
-              <w:t xml:space="preserve"> for 3 bronze and 1 silver tier books!</w:t>
+              <w:t>y for 3 bronze and 1 silver tier books!</w:t>
             </w:r>
           </w:p>
           <w:p>
@@ -708,29 +594,13 @@
               </w:numPr>
             </w:pPr>
             <w:r>
-              <w:t xml:space="preserve">You </w:t>
-            </w:r>
-            <w:proofErr w:type="spellStart"/>
-            <w:r>
-              <w:t>qual</w:t>
+              <w:t>You qual</w:t>
             </w:r>
             <w:r>
               <w:t>IF</w:t>
             </w:r>
             <w:r>
-              <w:t>y</w:t>
-            </w:r>
-            <w:proofErr w:type="spellEnd"/>
-            <w:r>
-              <w:t xml:space="preserve"> for 5 </w:t>
-            </w:r>
-            <w:proofErr w:type="gramStart"/>
-            <w:r>
-              <w:t>bronze</w:t>
-            </w:r>
-            <w:proofErr w:type="gramEnd"/>
-            <w:r>
-              <w:t>, 2 silver and 1 gold tier books!</w:t>
+              <w:t>y for 5 bronze, 2 silver and 1 gold tier books!</w:t>
             </w:r>
           </w:p>
         </w:tc>
@@ -781,7 +651,6 @@
     </w:p>
     <w:p>
       <w:pPr>
-        <w:spacing w:after="0"/>
         <w:rPr>
           <w:b/>
           <w:bCs/>
@@ -796,9 +665,6 @@
       </w:r>
     </w:p>
     <w:p>
-      <w:pPr>
-        <w:spacing w:after="0"/>
-      </w:pPr>
       <w:r>
         <w:t>PROMPT “Enter the Customer’s number of rentals</w:t>
       </w:r>
@@ -807,63 +673,27 @@
       </w:r>
     </w:p>
     <w:p>
-      <w:pPr>
-        <w:spacing w:after="0"/>
-      </w:pPr>
-      <w:r>
-        <w:t xml:space="preserve">SET </w:t>
-      </w:r>
-      <w:proofErr w:type="spellStart"/>
-      <w:r>
-        <w:t>numRentals</w:t>
-      </w:r>
-      <w:proofErr w:type="spellEnd"/>
-      <w:r>
-        <w:t xml:space="preserve"> = get value</w:t>
-      </w:r>
-    </w:p>
-    <w:p>
-      <w:pPr>
-        <w:spacing w:after="0"/>
-      </w:pPr>
+      <w:r>
+        <w:t>SET numRentals = get value</w:t>
+      </w:r>
+    </w:p>
+    <w:p>
       <w:r>
         <w:t>SET reward = “”</w:t>
       </w:r>
     </w:p>
     <w:p>
-      <w:pPr>
-        <w:spacing w:after="0"/>
-      </w:pPr>
       <w:r>
         <w:t>IF</w:t>
       </w:r>
       <w:r>
-        <w:t xml:space="preserve"> </w:t>
-      </w:r>
-      <w:proofErr w:type="spellStart"/>
-      <w:r>
-        <w:t>numRentals</w:t>
-      </w:r>
-      <w:proofErr w:type="spellEnd"/>
-      <w:r>
-        <w:t xml:space="preserve"> &gt;</w:t>
-      </w:r>
-      <w:r>
-        <w:t xml:space="preserve"> 10 AND </w:t>
-      </w:r>
-      <w:proofErr w:type="spellStart"/>
-      <w:r>
-        <w:t>numRentals</w:t>
-      </w:r>
-      <w:proofErr w:type="spellEnd"/>
-      <w:r>
-        <w:t xml:space="preserve"> &lt;= 24 THEN</w:t>
-      </w:r>
-    </w:p>
-    <w:p>
-      <w:pPr>
-        <w:spacing w:after="0"/>
-      </w:pPr>
+        <w:t xml:space="preserve"> numRentals &gt;</w:t>
+      </w:r>
+      <w:r>
+        <w:t xml:space="preserve"> 10 AND numRentals &lt;= 24 THEN</w:t>
+      </w:r>
+    </w:p>
+    <w:p>
       <w:r>
         <w:t xml:space="preserve">BEGIN </w:t>
       </w:r>
@@ -872,9 +702,6 @@
       </w:r>
     </w:p>
     <w:p>
-      <w:pPr>
-        <w:spacing w:after="0"/>
-      </w:pPr>
       <w:r>
         <w:tab/>
       </w:r>
@@ -886,9 +713,6 @@
       </w:r>
     </w:p>
     <w:p>
-      <w:pPr>
-        <w:spacing w:after="0"/>
-      </w:pPr>
       <w:r>
         <w:t xml:space="preserve">END </w:t>
       </w:r>
@@ -897,9 +721,6 @@
       </w:r>
     </w:p>
     <w:p>
-      <w:pPr>
-        <w:spacing w:after="0"/>
-      </w:pPr>
       <w:r>
         <w:t xml:space="preserve">ELSE </w:t>
       </w:r>
@@ -907,24 +728,11 @@
         <w:t>IF</w:t>
       </w:r>
       <w:r>
-        <w:t xml:space="preserve"> </w:t>
-      </w:r>
-      <w:proofErr w:type="spellStart"/>
-      <w:r>
-        <w:t>numRentals</w:t>
-      </w:r>
-      <w:proofErr w:type="spellEnd"/>
-      <w:r>
-        <w:t xml:space="preserve"> &gt; 24 AND</w:t>
-      </w:r>
-      <w:r>
-        <w:t xml:space="preserve"> </w:t>
-      </w:r>
-      <w:proofErr w:type="spellStart"/>
-      <w:r>
-        <w:t>numRentals</w:t>
-      </w:r>
-      <w:proofErr w:type="spellEnd"/>
+        <w:t xml:space="preserve"> numRentals &gt; 24 AND</w:t>
+      </w:r>
+      <w:r>
+        <w:t xml:space="preserve"> numRentals</w:t>
+      </w:r>
       <w:r>
         <w:t xml:space="preserve"> &lt;=</w:t>
       </w:r>
@@ -933,9 +741,6 @@
       </w:r>
     </w:p>
     <w:p>
-      <w:pPr>
-        <w:spacing w:after="0"/>
-      </w:pPr>
       <w:r>
         <w:t>BEGIN ELSE</w:t>
       </w:r>
@@ -944,9 +749,6 @@
       </w:r>
     </w:p>
     <w:p>
-      <w:pPr>
-        <w:spacing w:after="0"/>
-      </w:pPr>
       <w:r>
         <w:tab/>
         <w:t>SET reward = “</w:t>
@@ -956,9 +758,6 @@
       </w:r>
     </w:p>
     <w:p>
-      <w:pPr>
-        <w:spacing w:after="0"/>
-      </w:pPr>
       <w:r>
         <w:t>END ELSE</w:t>
       </w:r>
@@ -967,9 +766,6 @@
       </w:r>
     </w:p>
     <w:p>
-      <w:pPr>
-        <w:spacing w:after="0"/>
-      </w:pPr>
       <w:r>
         <w:t xml:space="preserve">ELSE </w:t>
       </w:r>
@@ -977,29 +773,13 @@
         <w:t>IF</w:t>
       </w:r>
       <w:r>
-        <w:t xml:space="preserve"> </w:t>
-      </w:r>
-      <w:proofErr w:type="spellStart"/>
-      <w:r>
-        <w:t>numRentals</w:t>
-      </w:r>
-      <w:proofErr w:type="spellEnd"/>
-      <w:r>
-        <w:t xml:space="preserve"> &gt; </w:t>
+        <w:t xml:space="preserve"> numRentals &gt; </w:t>
       </w:r>
       <w:r>
         <w:t>49</w:t>
       </w:r>
       <w:r>
-        <w:t xml:space="preserve"> AND </w:t>
-      </w:r>
-      <w:proofErr w:type="spellStart"/>
-      <w:r>
-        <w:t>numRentals</w:t>
-      </w:r>
-      <w:proofErr w:type="spellEnd"/>
-      <w:r>
-        <w:t xml:space="preserve"> &lt;= </w:t>
+        <w:t xml:space="preserve"> AND numRentals &lt;= </w:t>
       </w:r>
       <w:r>
         <w:t>74</w:t>
@@ -1009,9 +789,6 @@
       </w:r>
     </w:p>
     <w:p>
-      <w:pPr>
-        <w:spacing w:after="0"/>
-      </w:pPr>
       <w:r>
         <w:t>BEGIN ELSE</w:t>
       </w:r>
@@ -1020,18 +797,12 @@
       </w:r>
     </w:p>
     <w:p>
-      <w:pPr>
-        <w:spacing w:after="0"/>
-      </w:pPr>
       <w:r>
         <w:tab/>
         <w:t>SET reward = “4 Reward rentals”</w:t>
       </w:r>
     </w:p>
     <w:p>
-      <w:pPr>
-        <w:spacing w:after="0"/>
-      </w:pPr>
       <w:r>
         <w:t>END ELSE</w:t>
       </w:r>
@@ -1040,25 +811,16 @@
       </w:r>
     </w:p>
     <w:p>
-      <w:pPr>
-        <w:spacing w:after="0"/>
-      </w:pPr>
       <w:r>
         <w:t xml:space="preserve">ELSE </w:t>
       </w:r>
     </w:p>
     <w:p>
-      <w:pPr>
-        <w:spacing w:after="0"/>
-      </w:pPr>
       <w:r>
         <w:t>BEGIN ELSE</w:t>
       </w:r>
     </w:p>
     <w:p>
-      <w:pPr>
-        <w:spacing w:after="0"/>
-      </w:pPr>
       <w:r>
         <w:tab/>
         <w:t>SET reward = “</w:t>
@@ -1071,24 +833,17 @@
       </w:r>
     </w:p>
     <w:p>
-      <w:pPr>
-        <w:spacing w:after="0"/>
-      </w:pPr>
       <w:r>
         <w:t>END ELSE</w:t>
       </w:r>
     </w:p>
     <w:p>
-      <w:pPr>
-        <w:spacing w:after="0"/>
-      </w:pPr>
       <w:r>
         <w:t>RETURN reward</w:t>
       </w:r>
     </w:p>
     <w:p>
       <w:pPr>
-        <w:spacing w:after="0"/>
         <w:rPr>
           <w:b/>
           <w:bCs/>
@@ -1401,7 +1156,6 @@
     </w:tbl>
     <w:p>
       <w:pPr>
-        <w:spacing w:after="0"/>
         <w:rPr>
           <w:b/>
           <w:bCs/>
@@ -1442,7 +1196,6 @@
     </w:p>
     <w:p>
       <w:pPr>
-        <w:spacing w:after="0"/>
         <w:rPr>
           <w:b/>
           <w:bCs/>
@@ -1457,136 +1210,478 @@
       </w:r>
     </w:p>
     <w:p>
-      <w:pPr>
-        <w:spacing w:after="0"/>
-      </w:pPr>
+      <w:r>
+        <w:t>SET spellTomes</w:t>
+      </w:r>
+      <w:r>
+        <w:t xml:space="preserve"> = 40</w:t>
+      </w:r>
+    </w:p>
+    <w:p>
+      <w:r>
+        <w:t>SET enchantedScrolls = 25</w:t>
+      </w:r>
+    </w:p>
+    <w:p>
+      <w:r>
+        <w:t>SET magicalNovels = 25</w:t>
+      </w:r>
+    </w:p>
+    <w:p>
       <w:r>
         <w:t xml:space="preserve">SET </w:t>
       </w:r>
-      <w:proofErr w:type="spellStart"/>
-      <w:r>
-        <w:t>spellTomes</w:t>
-      </w:r>
-      <w:proofErr w:type="spellEnd"/>
-      <w:r>
-        <w:t xml:space="preserve"> = 40</w:t>
-      </w:r>
-    </w:p>
-    <w:p>
-      <w:pPr>
-        <w:spacing w:after="0"/>
-      </w:pPr>
+      <w:r>
+        <w:t>LIST</w:t>
+      </w:r>
+      <w:r>
+        <w:t xml:space="preserve"> </w:t>
+      </w:r>
+      <w:r>
+        <w:t>customerNames</w:t>
+      </w:r>
+    </w:p>
+    <w:p>
       <w:r>
         <w:t xml:space="preserve">SET </w:t>
       </w:r>
-      <w:proofErr w:type="spellStart"/>
-      <w:r>
-        <w:t>enchantedScrolls</w:t>
-      </w:r>
-      <w:proofErr w:type="spellEnd"/>
-      <w:r>
-        <w:t xml:space="preserve"> = 25</w:t>
-      </w:r>
-    </w:p>
-    <w:p>
-      <w:pPr>
-        <w:spacing w:after="0"/>
+      <w:r>
+        <w:t>Dictionary</w:t>
+      </w:r>
+      <w:r>
+        <w:t xml:space="preserve"> magicBooks</w:t>
+      </w:r>
+    </w:p>
+    <w:p/>
+    <w:p>
+      <w:r>
+        <w:t>DISPLAY “</w:t>
+      </w:r>
+      <w:r>
+        <w:t>What would you like to do?</w:t>
+      </w:r>
+    </w:p>
+    <w:p>
+      <w:r>
+        <w:t>Enter the number to the corresponding option:</w:t>
+      </w:r>
+    </w:p>
+    <w:p>
+      <w:r>
+        <w:t>============================================</w:t>
+      </w:r>
+    </w:p>
+    <w:p>
+      <w:r>
+        <w:t>1. Add a new customer</w:t>
+      </w:r>
+    </w:p>
+    <w:p>
+      <w:r>
+        <w:t>2. Add a new book to the library</w:t>
+      </w:r>
+    </w:p>
+    <w:p>
+      <w:r>
+        <w:t>3. Take order.</w:t>
+      </w:r>
+    </w:p>
+    <w:p>
+      <w:r>
+        <w:t>============================================</w:t>
+      </w:r>
+      <w:r>
+        <w:t>”</w:t>
+      </w:r>
+    </w:p>
+    <w:p>
+      <w:r>
+        <w:t>SET option = get value</w:t>
+      </w:r>
+    </w:p>
+    <w:p>
+      <w:r>
+        <w:t>SWITCH</w:t>
+      </w:r>
+      <w:r>
+        <w:t xml:space="preserve"> option</w:t>
+      </w:r>
+    </w:p>
+    <w:p>
+      <w:r>
+        <w:t>BEGIN SWITCH</w:t>
+      </w:r>
+    </w:p>
+    <w:p>
+      <w:r>
+        <w:tab/>
+        <w:t>CASE 1</w:t>
+      </w:r>
+    </w:p>
+    <w:p>
+      <w:r>
+        <w:tab/>
+        <w:t>SET newCustomer</w:t>
+      </w:r>
+      <w:r>
+        <w:t xml:space="preserve"> = “”</w:t>
+      </w:r>
+    </w:p>
+    <w:p>
+      <w:r>
+        <w:tab/>
+        <w:t>DISPLAY “What is the customer’s name?”</w:t>
+      </w:r>
+    </w:p>
+    <w:p>
+      <w:r>
+        <w:tab/>
+      </w:r>
+      <w:r>
+        <w:t>newCustomer = get value</w:t>
+      </w:r>
+    </w:p>
+    <w:p>
+      <w:r>
+        <w:tab/>
+        <w:t xml:space="preserve">IF </w:t>
+      </w:r>
+      <w:r>
+        <w:t>newCustomer is in the list customerNames THEN</w:t>
+      </w:r>
+    </w:p>
+    <w:p>
+      <w:r>
+        <w:tab/>
+      </w:r>
+      <w:r>
+        <w:t>BEGIN IF</w:t>
+      </w:r>
+    </w:p>
+    <w:p>
+      <w:r>
+        <w:tab/>
+      </w:r>
+      <w:r>
+        <w:tab/>
+        <w:t xml:space="preserve">DISPLAY </w:t>
+      </w:r>
+      <w:r>
+        <w:t>“This customer already exists.”</w:t>
+      </w:r>
+    </w:p>
+    <w:p>
+      <w:r>
+        <w:tab/>
+      </w:r>
+      <w:r>
+        <w:t>END IF</w:t>
+      </w:r>
+    </w:p>
+    <w:p>
+      <w:r>
+        <w:tab/>
+        <w:t>ELSE</w:t>
+      </w:r>
+    </w:p>
+    <w:p>
+      <w:r>
+        <w:tab/>
+        <w:t>BEGIN ELSE</w:t>
+      </w:r>
+    </w:p>
+    <w:p>
+      <w:r>
+        <w:tab/>
+      </w:r>
+      <w:r>
+        <w:tab/>
+      </w:r>
+      <w:r>
+        <w:t>ADD newCustomer to customerNames</w:t>
+      </w:r>
+    </w:p>
+    <w:p>
+      <w:r>
+        <w:tab/>
+      </w:r>
+      <w:r>
+        <w:tab/>
+        <w:t>DISPLAY “The new customer was added successfully.”</w:t>
+      </w:r>
+    </w:p>
+    <w:p>
+      <w:r>
+        <w:tab/>
+        <w:t>END ELSE</w:t>
+      </w:r>
+    </w:p>
+    <w:p>
+      <w:r>
+        <w:tab/>
+      </w:r>
+    </w:p>
+    <w:p>
+      <w:pPr>
+        <w:ind w:firstLine="720"/>
+      </w:pPr>
+      <w:r>
+        <w:t>CASE 2</w:t>
+      </w:r>
+    </w:p>
+    <w:p>
+      <w:pPr>
+        <w:ind w:firstLine="720"/>
+      </w:pPr>
+      <w:r>
+        <w:t>SET newBook</w:t>
+      </w:r>
+      <w:r>
+        <w:t xml:space="preserve"> = “”</w:t>
+      </w:r>
+    </w:p>
+    <w:p>
+      <w:pPr>
+        <w:ind w:firstLine="720"/>
       </w:pPr>
       <w:r>
         <w:t xml:space="preserve">SET </w:t>
       </w:r>
-      <w:proofErr w:type="spellStart"/>
-      <w:r>
-        <w:t>magicalNovels</w:t>
-      </w:r>
-      <w:proofErr w:type="spellEnd"/>
-      <w:r>
-        <w:t xml:space="preserve"> = 25</w:t>
-      </w:r>
-    </w:p>
-    <w:p>
-      <w:pPr>
-        <w:spacing w:after="0"/>
-      </w:pPr>
-      <w:r>
-        <w:t xml:space="preserve">SET </w:t>
-      </w:r>
-      <w:r>
-        <w:t>LIST</w:t>
-      </w:r>
-      <w:r>
-        <w:t xml:space="preserve"> </w:t>
-      </w:r>
-      <w:proofErr w:type="spellStart"/>
-      <w:r>
-        <w:t>customerNames</w:t>
-      </w:r>
-      <w:proofErr w:type="spellEnd"/>
-    </w:p>
-    <w:p>
-      <w:pPr>
-        <w:spacing w:after="0"/>
-      </w:pPr>
-      <w:r>
-        <w:t xml:space="preserve">SET LIST </w:t>
-      </w:r>
-      <w:proofErr w:type="spellStart"/>
-      <w:r>
-        <w:t>magicBooks</w:t>
-      </w:r>
-      <w:proofErr w:type="spellEnd"/>
-    </w:p>
-    <w:p>
-      <w:pPr>
-        <w:spacing w:after="0"/>
-      </w:pPr>
-    </w:p>
-    <w:p>
-      <w:pPr>
-        <w:spacing w:after="0"/>
-      </w:pPr>
-      <w:r>
-        <w:t>DISPLAY “What would you like to do today?</w:t>
-      </w:r>
-      <w:r>
-        <w:t xml:space="preserve"> Type the number to the corresponding option.”</w:t>
-      </w:r>
-    </w:p>
-    <w:p>
-      <w:pPr>
-        <w:spacing w:after="0"/>
-      </w:pPr>
-      <w:r>
-        <w:t>SET option = get value</w:t>
-      </w:r>
-    </w:p>
-    <w:p>
-      <w:pPr>
-        <w:spacing w:after="0"/>
-      </w:pPr>
-      <w:r>
-        <w:t>SWITCH</w:t>
-      </w:r>
-      <w:r>
-        <w:t xml:space="preserve"> option</w:t>
-      </w:r>
-    </w:p>
-    <w:p>
-      <w:r>
-        <w:t>BEGIN SWITCH</w:t>
-      </w:r>
-    </w:p>
-    <w:p>
-      <w:r>
-        <w:tab/>
-        <w:t>CASE 1</w:t>
-      </w:r>
-    </w:p>
-    <w:p>
-      <w:r>
-        <w:tab/>
-      </w:r>
-    </w:p>
+      <w:r>
+        <w:t>category = “”</w:t>
+      </w:r>
+    </w:p>
+    <w:p>
+      <w:pPr>
+        <w:ind w:firstLine="720"/>
+      </w:pPr>
+      <w:r>
+        <w:t>DISPLAY “What is the new book’s name?”</w:t>
+      </w:r>
+    </w:p>
+    <w:p>
+      <w:pPr>
+        <w:ind w:firstLine="720"/>
+      </w:pPr>
+      <w:r>
+        <w:t>SET newBook = get value</w:t>
+      </w:r>
+    </w:p>
+    <w:p>
+      <w:pPr>
+        <w:ind w:firstLine="720"/>
+      </w:pPr>
+      <w:r>
+        <w:t xml:space="preserve">IF </w:t>
+      </w:r>
+      <w:r>
+        <w:t>magicBooks contains the Key newBook THEN</w:t>
+      </w:r>
+    </w:p>
+    <w:p>
+      <w:pPr>
+        <w:ind w:firstLine="720"/>
+      </w:pPr>
+      <w:r>
+        <w:t>BEGIN IF</w:t>
+      </w:r>
+    </w:p>
+    <w:p>
+      <w:pPr>
+        <w:ind w:firstLine="720"/>
+      </w:pPr>
+      <w:r>
+        <w:tab/>
+      </w:r>
+      <w:r>
+        <w:t>DISPLAY “This book is already in the library</w:t>
+      </w:r>
+      <w:r>
+        <w:t>”</w:t>
+      </w:r>
+    </w:p>
+    <w:p>
+      <w:pPr>
+        <w:ind w:firstLine="720"/>
+      </w:pPr>
+      <w:r>
+        <w:lastRenderedPageBreak/>
+        <w:t>END IF</w:t>
+      </w:r>
+    </w:p>
+    <w:p>
+      <w:pPr>
+        <w:ind w:firstLine="720"/>
+      </w:pPr>
+      <w:r>
+        <w:t>ELSE</w:t>
+      </w:r>
+    </w:p>
+    <w:p>
+      <w:pPr>
+        <w:ind w:firstLine="720"/>
+      </w:pPr>
+      <w:r>
+        <w:t>BEGIN ELSE</w:t>
+      </w:r>
+    </w:p>
+    <w:p>
+      <w:pPr>
+        <w:ind w:firstLine="720"/>
+      </w:pPr>
+      <w:r>
+        <w:tab/>
+        <w:t>DISPLAY “What category does this book fall under?”</w:t>
+      </w:r>
+    </w:p>
+    <w:p>
+      <w:pPr>
+        <w:ind w:firstLine="720"/>
+      </w:pPr>
+      <w:r>
+        <w:tab/>
+        <w:t>SET category = get value</w:t>
+      </w:r>
+    </w:p>
+    <w:p>
+      <w:pPr>
+        <w:ind w:firstLine="720"/>
+      </w:pPr>
+      <w:r>
+        <w:tab/>
+        <w:t xml:space="preserve">IF </w:t>
+      </w:r>
+      <w:r>
+        <w:t xml:space="preserve">category = spell tomes OR enchanted scrolls OR </w:t>
+      </w:r>
+      <w:r>
+        <w:t>magical novels THEN</w:t>
+      </w:r>
+    </w:p>
+    <w:p>
+      <w:pPr>
+        <w:ind w:firstLine="720"/>
+      </w:pPr>
+      <w:r>
+        <w:tab/>
+        <w:t>BEGIN IF</w:t>
+      </w:r>
+    </w:p>
+    <w:p>
+      <w:pPr>
+        <w:ind w:firstLine="720"/>
+      </w:pPr>
+      <w:r>
+        <w:tab/>
+      </w:r>
+      <w:r>
+        <w:tab/>
+      </w:r>
+      <w:r>
+        <w:t>ADD newBook and category to magicBooks</w:t>
+      </w:r>
+    </w:p>
+    <w:p>
+      <w:pPr>
+        <w:ind w:firstLine="720"/>
+      </w:pPr>
+      <w:r>
+        <w:tab/>
+      </w:r>
+      <w:r>
+        <w:tab/>
+        <w:t>DISPLAY “newBook was successfully added.”</w:t>
+      </w:r>
+    </w:p>
+    <w:p>
+      <w:pPr>
+        <w:ind w:firstLine="720"/>
+      </w:pPr>
+      <w:r>
+        <w:tab/>
+        <w:t>END IF</w:t>
+      </w:r>
+    </w:p>
+    <w:p>
+      <w:pPr>
+        <w:ind w:firstLine="720"/>
+      </w:pPr>
+      <w:r>
+        <w:tab/>
+        <w:t>ELSE</w:t>
+      </w:r>
+    </w:p>
+    <w:p>
+      <w:pPr>
+        <w:ind w:firstLine="720"/>
+      </w:pPr>
+      <w:r>
+        <w:tab/>
+        <w:t>BEGIN ELSE</w:t>
+      </w:r>
+    </w:p>
+    <w:p>
+      <w:pPr>
+        <w:ind w:firstLine="720"/>
+      </w:pPr>
+      <w:r>
+        <w:tab/>
+      </w:r>
+      <w:r>
+        <w:tab/>
+      </w:r>
+      <w:r>
+        <w:t xml:space="preserve">DISPLAY “That is not a valid </w:t>
+      </w:r>
+      <w:r>
+        <w:t>book category”</w:t>
+      </w:r>
+    </w:p>
+    <w:p>
+      <w:pPr>
+        <w:ind w:firstLine="720"/>
+      </w:pPr>
+      <w:r>
+        <w:tab/>
+      </w:r>
+      <w:r>
+        <w:tab/>
+        <w:t>DISPLAY “Please try again”</w:t>
+      </w:r>
+    </w:p>
+    <w:p>
+      <w:pPr>
+        <w:ind w:firstLine="720"/>
+      </w:pPr>
+      <w:r>
+        <w:tab/>
+        <w:t>END ELSE</w:t>
+      </w:r>
+    </w:p>
+    <w:p>
+      <w:pPr>
+        <w:ind w:firstLine="720"/>
+      </w:pPr>
+    </w:p>
+    <w:p>
+      <w:pPr>
+        <w:ind w:firstLine="720"/>
+      </w:pPr>
+      <w:r>
+        <w:tab/>
+        <w:t>DEFAULT</w:t>
+      </w:r>
+    </w:p>
+    <w:p>
+      <w:pPr>
+        <w:ind w:firstLine="720"/>
+      </w:pPr>
+      <w:r>
+        <w:tab/>
+        <w:t>DISPLAY “That is not an available option”</w:t>
+      </w:r>
+    </w:p>
+    <w:p/>
     <w:p>
       <w:pPr>
         <w:rPr>
@@ -2256,7 +2351,7 @@
     </w:rPrDefault>
     <w:pPrDefault>
       <w:pPr>
-        <w:spacing w:after="160" w:line="278" w:lineRule="auto"/>
+        <w:spacing w:line="278" w:lineRule="auto"/>
       </w:pPr>
     </w:pPrDefault>
   </w:docDefaults>
@@ -2766,7 +2861,7 @@
     <w:pPr>
       <w:keepNext/>
       <w:keepLines/>
-      <w:spacing w:before="40" w:after="0"/>
+      <w:spacing w:before="40"/>
       <w:outlineLvl w:val="5"/>
     </w:pPr>
     <w:rPr>
@@ -2789,7 +2884,7 @@
     <w:pPr>
       <w:keepNext/>
       <w:keepLines/>
-      <w:spacing w:before="40" w:after="0"/>
+      <w:spacing w:before="40"/>
       <w:outlineLvl w:val="6"/>
     </w:pPr>
     <w:rPr>
@@ -2810,7 +2905,6 @@
     <w:pPr>
       <w:keepNext/>
       <w:keepLines/>
-      <w:spacing w:after="0"/>
       <w:outlineLvl w:val="7"/>
     </w:pPr>
     <w:rPr>
@@ -2833,7 +2927,6 @@
     <w:pPr>
       <w:keepNext/>
       <w:keepLines/>
-      <w:spacing w:after="0"/>
       <w:outlineLvl w:val="8"/>
     </w:pPr>
     <w:rPr>
@@ -2844,7 +2937,6 @@
   <w:style w:type="character" w:default="1" w:styleId="DefaultParagraphFont">
     <w:name w:val="Default Paragraph Font"/>
     <w:uiPriority w:val="1"/>
-    <w:semiHidden/>
     <w:unhideWhenUsed/>
   </w:style>
   <w:style w:type="table" w:default="1" w:styleId="TableNormal">
@@ -3164,7 +3256,7 @@
     <w:uiPriority w:val="39"/>
     <w:rsid w:val="00172BBB"/>
     <w:pPr>
-      <w:spacing w:after="0" w:line="240" w:lineRule="auto"/>
+      <w:spacing w:line="240" w:lineRule="auto"/>
     </w:pPr>
     <w:tblPr>
       <w:tblBorders>

</xml_diff>

<commit_message>
Added more pseudo to CASE 3 in Milestone1
</commit_message>
<xml_diff>
--- a/Documents/MileStone1.docx
+++ b/Documents/MileStone1.docx
@@ -43,6 +43,7 @@
         <w:spacing w:line="259" w:lineRule="auto"/>
         <w:ind w:left="360"/>
       </w:pPr>
+      <w:proofErr w:type="gramStart"/>
       <w:r>
         <w:t>DISPLAY</w:t>
       </w:r>
@@ -50,7 +51,11 @@
         <w:t xml:space="preserve"> </w:t>
       </w:r>
       <w:r>
-        <w:t>” How many years have you been a customer?”</w:t>
+        <w:t>”</w:t>
+      </w:r>
+      <w:proofErr w:type="gramEnd"/>
+      <w:r>
+        <w:t xml:space="preserve"> How many years have you been a customer?”</w:t>
       </w:r>
     </w:p>
     <w:p>
@@ -61,8 +66,13 @@
       <w:r>
         <w:t xml:space="preserve">SET </w:t>
       </w:r>
-      <w:r>
-        <w:t>customerPeriod = get value</w:t>
+      <w:proofErr w:type="spellStart"/>
+      <w:r>
+        <w:t>customerPeriod</w:t>
+      </w:r>
+      <w:proofErr w:type="spellEnd"/>
+      <w:r>
+        <w:t xml:space="preserve"> = get value</w:t>
       </w:r>
     </w:p>
     <w:p>
@@ -70,6 +80,7 @@
         <w:spacing w:line="259" w:lineRule="auto"/>
         <w:ind w:left="360"/>
       </w:pPr>
+      <w:proofErr w:type="gramStart"/>
       <w:r>
         <w:t>DISPLAY</w:t>
       </w:r>
@@ -77,7 +88,11 @@
         <w:t xml:space="preserve"> </w:t>
       </w:r>
       <w:r>
-        <w:t>” How many rentals have you rented this month?”</w:t>
+        <w:t>”</w:t>
+      </w:r>
+      <w:proofErr w:type="gramEnd"/>
+      <w:r>
+        <w:t xml:space="preserve"> How many rentals have you rented this month?”</w:t>
       </w:r>
     </w:p>
     <w:p>
@@ -88,8 +103,13 @@
       <w:r>
         <w:t xml:space="preserve">SET </w:t>
       </w:r>
-      <w:r>
-        <w:t>numberOfRentals = get value</w:t>
+      <w:proofErr w:type="spellStart"/>
+      <w:r>
+        <w:t>numberOfRentals</w:t>
+      </w:r>
+      <w:proofErr w:type="spellEnd"/>
+      <w:r>
+        <w:t xml:space="preserve"> = get value</w:t>
       </w:r>
     </w:p>
     <w:p>
@@ -101,13 +121,29 @@
         <w:t>IF</w:t>
       </w:r>
       <w:r>
-        <w:t xml:space="preserve"> customerPeriod &lt; 5 </w:t>
+        <w:t xml:space="preserve"> </w:t>
+      </w:r>
+      <w:proofErr w:type="spellStart"/>
+      <w:r>
+        <w:t>customerPeriod</w:t>
+      </w:r>
+      <w:proofErr w:type="spellEnd"/>
+      <w:r>
+        <w:t xml:space="preserve"> &lt; 5 </w:t>
       </w:r>
       <w:r>
         <w:t>AND</w:t>
       </w:r>
       <w:r>
-        <w:t xml:space="preserve"> numberOfRentals &lt; 25</w:t>
+        <w:t xml:space="preserve"> </w:t>
+      </w:r>
+      <w:proofErr w:type="spellStart"/>
+      <w:r>
+        <w:t>numberOfRentals</w:t>
+      </w:r>
+      <w:proofErr w:type="spellEnd"/>
+      <w:r>
+        <w:t xml:space="preserve"> &lt; 25</w:t>
       </w:r>
       <w:r>
         <w:t xml:space="preserve"> THEN</w:t>
@@ -127,6 +163,7 @@
         <w:spacing w:line="259" w:lineRule="auto"/>
         <w:ind w:left="360" w:firstLine="360"/>
       </w:pPr>
+      <w:proofErr w:type="gramStart"/>
       <w:r>
         <w:t>DISPLAY</w:t>
       </w:r>
@@ -134,7 +171,11 @@
         <w:t xml:space="preserve"> </w:t>
       </w:r>
       <w:r>
-        <w:t xml:space="preserve">” You do not </w:t>
+        <w:t>”</w:t>
+      </w:r>
+      <w:proofErr w:type="gramEnd"/>
+      <w:r>
+        <w:t xml:space="preserve"> You do not </w:t>
       </w:r>
       <w:r>
         <w:t>qualify</w:t>
@@ -164,14 +205,27 @@
         <w:t>IF</w:t>
       </w:r>
       <w:r>
-        <w:t xml:space="preserve"> 5 &lt;= customerPeriod &lt; 10 </w:t>
+        <w:t xml:space="preserve"> 5 &lt;= </w:t>
+      </w:r>
+      <w:proofErr w:type="spellStart"/>
+      <w:r>
+        <w:t>customerPeriod</w:t>
+      </w:r>
+      <w:proofErr w:type="spellEnd"/>
+      <w:r>
+        <w:t xml:space="preserve"> &lt; 10 </w:t>
       </w:r>
       <w:r>
         <w:t>AND</w:t>
       </w:r>
       <w:r>
-        <w:t xml:space="preserve"> 25 &lt;= numberOfRentals</w:t>
-      </w:r>
+        <w:t xml:space="preserve"> 25 &lt;= </w:t>
+      </w:r>
+      <w:proofErr w:type="spellStart"/>
+      <w:r>
+        <w:t>numberOfRentals</w:t>
+      </w:r>
+      <w:proofErr w:type="spellEnd"/>
       <w:r>
         <w:t xml:space="preserve"> THEN</w:t>
       </w:r>
@@ -193,6 +247,7 @@
         <w:spacing w:line="259" w:lineRule="auto"/>
         <w:ind w:left="360" w:firstLine="360"/>
       </w:pPr>
+      <w:proofErr w:type="gramStart"/>
       <w:r>
         <w:t>DISPLAY</w:t>
       </w:r>
@@ -200,7 +255,11 @@
         <w:t xml:space="preserve"> </w:t>
       </w:r>
       <w:r>
-        <w:t xml:space="preserve">” You </w:t>
+        <w:t>”</w:t>
+      </w:r>
+      <w:proofErr w:type="gramEnd"/>
+      <w:r>
+        <w:t xml:space="preserve"> You </w:t>
       </w:r>
       <w:r>
         <w:t>qualify</w:t>
@@ -230,14 +289,27 @@
         <w:t>IF</w:t>
       </w:r>
       <w:r>
-        <w:t xml:space="preserve"> 10 &lt;= customerPeriod &lt; 15 </w:t>
+        <w:t xml:space="preserve"> 10 &lt;= </w:t>
+      </w:r>
+      <w:proofErr w:type="spellStart"/>
+      <w:r>
+        <w:t>customerPeriod</w:t>
+      </w:r>
+      <w:proofErr w:type="spellEnd"/>
+      <w:r>
+        <w:t xml:space="preserve"> &lt; 15 </w:t>
       </w:r>
       <w:r>
         <w:t>AND</w:t>
       </w:r>
       <w:r>
-        <w:t xml:space="preserve"> 50 &lt;= numberOfRentals</w:t>
-      </w:r>
+        <w:t xml:space="preserve"> 50 &lt;= </w:t>
+      </w:r>
+      <w:proofErr w:type="spellStart"/>
+      <w:r>
+        <w:t>numberOfRentals</w:t>
+      </w:r>
+      <w:proofErr w:type="spellEnd"/>
       <w:r>
         <w:t xml:space="preserve"> THEN</w:t>
       </w:r>
@@ -256,6 +328,7 @@
         <w:spacing w:line="259" w:lineRule="auto"/>
         <w:ind w:left="360" w:firstLine="360"/>
       </w:pPr>
+      <w:proofErr w:type="gramStart"/>
       <w:r>
         <w:t>DISPLAY</w:t>
       </w:r>
@@ -263,7 +336,11 @@
         <w:t xml:space="preserve"> </w:t>
       </w:r>
       <w:r>
-        <w:t xml:space="preserve">” You </w:t>
+        <w:t>”</w:t>
+      </w:r>
+      <w:proofErr w:type="gramEnd"/>
+      <w:r>
+        <w:t xml:space="preserve"> You </w:t>
       </w:r>
       <w:r>
         <w:t>qualify</w:t>
@@ -289,14 +366,27 @@
         <w:t>IF</w:t>
       </w:r>
       <w:r>
-        <w:t xml:space="preserve"> 15 &lt;= customerPeriod </w:t>
+        <w:t xml:space="preserve"> 15 &lt;= </w:t>
+      </w:r>
+      <w:proofErr w:type="spellStart"/>
+      <w:r>
+        <w:t>customerPeriod</w:t>
+      </w:r>
+      <w:proofErr w:type="spellEnd"/>
+      <w:r>
+        <w:t xml:space="preserve"> </w:t>
       </w:r>
       <w:r>
         <w:t>AND</w:t>
       </w:r>
       <w:r>
-        <w:t xml:space="preserve"> 75 &lt;= numberOfRentals</w:t>
-      </w:r>
+        <w:t xml:space="preserve"> 75 &lt;= </w:t>
+      </w:r>
+      <w:proofErr w:type="spellStart"/>
+      <w:r>
+        <w:t>numberOfRentals</w:t>
+      </w:r>
+      <w:proofErr w:type="spellEnd"/>
       <w:r>
         <w:t xml:space="preserve"> THEN</w:t>
       </w:r>
@@ -316,7 +406,15 @@
         <w:t>qualify</w:t>
       </w:r>
       <w:r>
-        <w:t xml:space="preserve"> for 5 bronze, 2 silver and 1 gold tier books!”</w:t>
+        <w:t xml:space="preserve"> for 5 </w:t>
+      </w:r>
+      <w:proofErr w:type="gramStart"/>
+      <w:r>
+        <w:t>bronze</w:t>
+      </w:r>
+      <w:proofErr w:type="gramEnd"/>
+      <w:r>
+        <w:t>, 2 silver and 1 gold tier books!”</w:t>
       </w:r>
     </w:p>
     <w:p>
@@ -600,7 +698,15 @@
               <w:t>Qualify</w:t>
             </w:r>
             <w:r>
-              <w:t xml:space="preserve"> for 5 bronze, 2 silver and 1 gold tier books!</w:t>
+              <w:t xml:space="preserve"> for 5 </w:t>
+            </w:r>
+            <w:proofErr w:type="gramStart"/>
+            <w:r>
+              <w:t>bronze</w:t>
+            </w:r>
+            <w:proofErr w:type="gramEnd"/>
+            <w:r>
+              <w:t>, 2 silver and 1 gold tier books!</w:t>
             </w:r>
           </w:p>
         </w:tc>
@@ -665,16 +771,34 @@
       </w:r>
     </w:p>
     <w:p>
-      <w:r>
-        <w:t>PROMPT “Enter the Customer’s number of rentals</w:t>
-      </w:r>
-      <w:r>
-        <w:t>”</w:t>
-      </w:r>
-    </w:p>
-    <w:p>
-      <w:r>
-        <w:t>SET numRentals = get value</w:t>
+      <w:pPr>
+        <w:rPr>
+          <w:b/>
+          <w:bCs/>
+        </w:rPr>
+      </w:pPr>
+      <w:r>
+        <w:rPr>
+          <w:b/>
+          <w:bCs/>
+        </w:rPr>
+        <w:t>FUNCTION Coupons(</w:t>
+      </w:r>
+      <w:proofErr w:type="spellStart"/>
+      <w:r>
+        <w:rPr>
+          <w:b/>
+          <w:bCs/>
+        </w:rPr>
+        <w:t>numRentals</w:t>
+      </w:r>
+      <w:proofErr w:type="spellEnd"/>
+      <w:r>
+        <w:rPr>
+          <w:b/>
+          <w:bCs/>
+        </w:rPr>
+        <w:t>)</w:t>
       </w:r>
     </w:p>
     <w:p>
@@ -687,10 +811,26 @@
         <w:t>IF</w:t>
       </w:r>
       <w:r>
-        <w:t xml:space="preserve"> numRentals &gt;</w:t>
-      </w:r>
-      <w:r>
-        <w:t xml:space="preserve"> 10 AND numRentals &lt;= 24 THEN</w:t>
+        <w:t xml:space="preserve"> </w:t>
+      </w:r>
+      <w:proofErr w:type="spellStart"/>
+      <w:r>
+        <w:t>numRentals</w:t>
+      </w:r>
+      <w:proofErr w:type="spellEnd"/>
+      <w:r>
+        <w:t xml:space="preserve"> &gt;</w:t>
+      </w:r>
+      <w:r>
+        <w:t xml:space="preserve"> 10 AND </w:t>
+      </w:r>
+      <w:proofErr w:type="spellStart"/>
+      <w:r>
+        <w:t>numRentals</w:t>
+      </w:r>
+      <w:proofErr w:type="spellEnd"/>
+      <w:r>
+        <w:t xml:space="preserve"> &lt;= 24 THEN</w:t>
       </w:r>
     </w:p>
     <w:p>
@@ -728,11 +868,24 @@
         <w:t>IF</w:t>
       </w:r>
       <w:r>
-        <w:t xml:space="preserve"> numRentals &gt; 24 AND</w:t>
-      </w:r>
-      <w:r>
-        <w:t xml:space="preserve"> numRentals</w:t>
-      </w:r>
+        <w:t xml:space="preserve"> </w:t>
+      </w:r>
+      <w:proofErr w:type="spellStart"/>
+      <w:r>
+        <w:t>numRentals</w:t>
+      </w:r>
+      <w:proofErr w:type="spellEnd"/>
+      <w:r>
+        <w:t xml:space="preserve"> &gt; 24 AND</w:t>
+      </w:r>
+      <w:r>
+        <w:t xml:space="preserve"> </w:t>
+      </w:r>
+      <w:proofErr w:type="spellStart"/>
+      <w:r>
+        <w:t>numRentals</w:t>
+      </w:r>
+      <w:proofErr w:type="spellEnd"/>
       <w:r>
         <w:t xml:space="preserve"> &lt;=</w:t>
       </w:r>
@@ -773,13 +926,29 @@
         <w:t>IF</w:t>
       </w:r>
       <w:r>
-        <w:t xml:space="preserve"> numRentals &gt; </w:t>
+        <w:t xml:space="preserve"> </w:t>
+      </w:r>
+      <w:proofErr w:type="spellStart"/>
+      <w:r>
+        <w:t>numRentals</w:t>
+      </w:r>
+      <w:proofErr w:type="spellEnd"/>
+      <w:r>
+        <w:t xml:space="preserve"> &gt; </w:t>
       </w:r>
       <w:r>
         <w:t>49</w:t>
       </w:r>
       <w:r>
-        <w:t xml:space="preserve"> AND numRentals &lt;= </w:t>
+        <w:t xml:space="preserve"> AND </w:t>
+      </w:r>
+      <w:proofErr w:type="spellStart"/>
+      <w:r>
+        <w:t>numRentals</w:t>
+      </w:r>
+      <w:proofErr w:type="spellEnd"/>
+      <w:r>
+        <w:t xml:space="preserve"> &lt;= </w:t>
       </w:r>
       <w:r>
         <w:t>74</w:t>
@@ -1211,35 +1380,58 @@
     </w:p>
     <w:p>
       <w:r>
-        <w:t>SET spellTomes</w:t>
-      </w:r>
+        <w:t xml:space="preserve">SET </w:t>
+      </w:r>
+      <w:proofErr w:type="spellStart"/>
+      <w:r>
+        <w:t>spellTomes</w:t>
+      </w:r>
+      <w:proofErr w:type="spellEnd"/>
       <w:r>
         <w:t xml:space="preserve"> = 40</w:t>
       </w:r>
     </w:p>
     <w:p>
       <w:r>
-        <w:t>SET enchantedScrolls = 25</w:t>
-      </w:r>
-    </w:p>
-    <w:p>
-      <w:r>
-        <w:t>SET magicalNovels = 25</w:t>
-      </w:r>
-    </w:p>
-    <w:p>
-      <w:r>
         <w:t xml:space="preserve">SET </w:t>
       </w:r>
+      <w:proofErr w:type="spellStart"/>
+      <w:r>
+        <w:t>enchantedScrolls</w:t>
+      </w:r>
+      <w:proofErr w:type="spellEnd"/>
+      <w:r>
+        <w:t xml:space="preserve"> = 25</w:t>
+      </w:r>
+    </w:p>
+    <w:p>
+      <w:r>
+        <w:t xml:space="preserve">SET </w:t>
+      </w:r>
+      <w:proofErr w:type="spellStart"/>
+      <w:r>
+        <w:t>magicalNovels</w:t>
+      </w:r>
+      <w:proofErr w:type="spellEnd"/>
+      <w:r>
+        <w:t xml:space="preserve"> = 25</w:t>
+      </w:r>
+    </w:p>
+    <w:p>
+      <w:r>
+        <w:t xml:space="preserve">SET </w:t>
+      </w:r>
       <w:r>
         <w:t>LIST</w:t>
       </w:r>
       <w:r>
         <w:t xml:space="preserve"> </w:t>
       </w:r>
+      <w:proofErr w:type="spellStart"/>
       <w:r>
         <w:t>customerNames</w:t>
       </w:r>
+      <w:proofErr w:type="spellEnd"/>
     </w:p>
     <w:p>
       <w:r>
@@ -1249,8 +1441,13 @@
         <w:t>Dictionary</w:t>
       </w:r>
       <w:r>
-        <w:t xml:space="preserve"> magicBooks</w:t>
-      </w:r>
+        <w:t xml:space="preserve"> </w:t>
+      </w:r>
+      <w:proofErr w:type="spellStart"/>
+      <w:r>
+        <w:t>magicBooks</w:t>
+      </w:r>
+      <w:proofErr w:type="spellEnd"/>
     </w:p>
     <w:p/>
     <w:p>
@@ -1321,8 +1518,13 @@
     <w:p>
       <w:r>
         <w:tab/>
-        <w:t>SET newCustomer</w:t>
-      </w:r>
+        <w:t xml:space="preserve">SET </w:t>
+      </w:r>
+      <w:proofErr w:type="spellStart"/>
+      <w:r>
+        <w:t>newCustomer</w:t>
+      </w:r>
+      <w:proofErr w:type="spellEnd"/>
       <w:r>
         <w:t xml:space="preserve"> = “”</w:t>
       </w:r>
@@ -1337,8 +1539,13 @@
       <w:r>
         <w:tab/>
       </w:r>
-      <w:r>
-        <w:t>newCustomer = get value</w:t>
+      <w:proofErr w:type="spellStart"/>
+      <w:r>
+        <w:t>newCustomer</w:t>
+      </w:r>
+      <w:proofErr w:type="spellEnd"/>
+      <w:r>
+        <w:t xml:space="preserve"> = get value</w:t>
       </w:r>
     </w:p>
     <w:p>
@@ -1346,8 +1553,21 @@
         <w:tab/>
         <w:t xml:space="preserve">IF </w:t>
       </w:r>
-      <w:r>
-        <w:t>newCustomer is in the list customerNames THEN</w:t>
+      <w:proofErr w:type="spellStart"/>
+      <w:r>
+        <w:t>newCustomer</w:t>
+      </w:r>
+      <w:proofErr w:type="spellEnd"/>
+      <w:r>
+        <w:t xml:space="preserve"> is in the list </w:t>
+      </w:r>
+      <w:proofErr w:type="spellStart"/>
+      <w:r>
+        <w:t>customerNames</w:t>
+      </w:r>
+      <w:proofErr w:type="spellEnd"/>
+      <w:r>
+        <w:t xml:space="preserve"> THEN</w:t>
       </w:r>
     </w:p>
     <w:p>
@@ -1398,8 +1618,21 @@
         <w:tab/>
       </w:r>
       <w:r>
-        <w:t>ADD newCustomer to customerNames</w:t>
-      </w:r>
+        <w:t xml:space="preserve">ADD </w:t>
+      </w:r>
+      <w:proofErr w:type="spellStart"/>
+      <w:r>
+        <w:t>newCustomer</w:t>
+      </w:r>
+      <w:proofErr w:type="spellEnd"/>
+      <w:r>
+        <w:t xml:space="preserve"> to </w:t>
+      </w:r>
+      <w:proofErr w:type="spellStart"/>
+      <w:r>
+        <w:t>customerNames</w:t>
+      </w:r>
+      <w:proofErr w:type="spellEnd"/>
     </w:p>
     <w:p>
       <w:r>
@@ -1434,8 +1667,13 @@
         <w:ind w:firstLine="720"/>
       </w:pPr>
       <w:r>
-        <w:t>SET newBook</w:t>
-      </w:r>
+        <w:t xml:space="preserve">SET </w:t>
+      </w:r>
+      <w:proofErr w:type="spellStart"/>
+      <w:r>
+        <w:t>newBook</w:t>
+      </w:r>
+      <w:proofErr w:type="spellEnd"/>
       <w:r>
         <w:t xml:space="preserve"> = “”</w:t>
       </w:r>
@@ -1461,7 +1699,15 @@
         <w:ind w:firstLine="720"/>
       </w:pPr>
       <w:r>
-        <w:t>SET newBook = get value</w:t>
+        <w:t xml:space="preserve">SET </w:t>
+      </w:r>
+      <w:proofErr w:type="spellStart"/>
+      <w:r>
+        <w:t>newBook</w:t>
+      </w:r>
+      <w:proofErr w:type="spellEnd"/>
+      <w:r>
+        <w:t xml:space="preserve"> = get value</w:t>
       </w:r>
     </w:p>
     <w:p>
@@ -1471,8 +1717,21 @@
       <w:r>
         <w:t xml:space="preserve">IF </w:t>
       </w:r>
-      <w:r>
-        <w:t>magicBooks contains the Key newBook THEN</w:t>
+      <w:proofErr w:type="spellStart"/>
+      <w:r>
+        <w:t>magicBooks</w:t>
+      </w:r>
+      <w:proofErr w:type="spellEnd"/>
+      <w:r>
+        <w:t xml:space="preserve"> contains the Key </w:t>
+      </w:r>
+      <w:proofErr w:type="spellStart"/>
+      <w:r>
+        <w:t>newBook</w:t>
+      </w:r>
+      <w:proofErr w:type="spellEnd"/>
+      <w:r>
+        <w:t xml:space="preserve"> THEN</w:t>
       </w:r>
     </w:p>
     <w:p>
@@ -1575,8 +1834,21 @@
         <w:tab/>
       </w:r>
       <w:r>
-        <w:t>ADD newBook and category to magicBooks</w:t>
-      </w:r>
+        <w:t xml:space="preserve">ADD </w:t>
+      </w:r>
+      <w:proofErr w:type="spellStart"/>
+      <w:r>
+        <w:t>newBook</w:t>
+      </w:r>
+      <w:proofErr w:type="spellEnd"/>
+      <w:r>
+        <w:t xml:space="preserve"> and category to </w:t>
+      </w:r>
+      <w:proofErr w:type="spellStart"/>
+      <w:r>
+        <w:t>magicBooks</w:t>
+      </w:r>
+      <w:proofErr w:type="spellEnd"/>
     </w:p>
     <w:p>
       <w:pPr>
@@ -1587,7 +1859,15 @@
       </w:r>
       <w:r>
         <w:tab/>
-        <w:t>DISPLAY “newBook was successfully added.”</w:t>
+        <w:t>DISPLAY “</w:t>
+      </w:r>
+      <w:proofErr w:type="spellStart"/>
+      <w:r>
+        <w:t>newBook</w:t>
+      </w:r>
+      <w:proofErr w:type="spellEnd"/>
+      <w:r>
+        <w:t xml:space="preserve"> was successfully added.”</w:t>
       </w:r>
     </w:p>
     <w:p>
@@ -1703,7 +1983,7 @@
         <w:tab/>
       </w:r>
       <w:r>
-        <w:tab/>
+        <w:t>DISPLAY “Checkout For:”</w:t>
       </w:r>
     </w:p>
     <w:p>
@@ -1715,6 +1995,37 @@
       </w:r>
       <w:r>
         <w:tab/>
+        <w:t>DISPLAY the customer list</w:t>
+      </w:r>
+    </w:p>
+    <w:p>
+      <w:pPr>
+        <w:ind w:firstLine="720"/>
+      </w:pPr>
+      <w:r>
+        <w:tab/>
+      </w:r>
+      <w:r>
+        <w:tab/>
+      </w:r>
+      <w:r>
+        <w:t>SET checkout = get value</w:t>
+      </w:r>
+    </w:p>
+    <w:p>
+      <w:pPr>
+        <w:ind w:firstLine="720"/>
+      </w:pPr>
+    </w:p>
+    <w:p>
+      <w:pPr>
+        <w:ind w:firstLine="720"/>
+      </w:pPr>
+      <w:r>
+        <w:tab/>
+      </w:r>
+      <w:r>
+        <w:tab/>
         <w:t>//Chris’s pseudo</w:t>
       </w:r>
     </w:p>
@@ -1722,6 +2033,91 @@
       <w:pPr>
         <w:ind w:firstLine="720"/>
       </w:pPr>
+      <w:r>
+        <w:tab/>
+      </w:r>
+      <w:r>
+        <w:tab/>
+      </w:r>
+      <w:r>
+        <w:t>PROMPT “Enter the Customer’s number of rentals”</w:t>
+      </w:r>
+    </w:p>
+    <w:p>
+      <w:pPr>
+        <w:ind w:left="1440" w:firstLine="720"/>
+      </w:pPr>
+      <w:r>
+        <w:t xml:space="preserve">SET </w:t>
+      </w:r>
+      <w:proofErr w:type="spellStart"/>
+      <w:r>
+        <w:t>numRenta</w:t>
+      </w:r>
+      <w:r>
+        <w:t>ls</w:t>
+      </w:r>
+      <w:proofErr w:type="spellEnd"/>
+      <w:r>
+        <w:t xml:space="preserve"> = get value</w:t>
+      </w:r>
+    </w:p>
+    <w:p>
+      <w:pPr>
+        <w:ind w:left="1440" w:firstLine="720"/>
+      </w:pPr>
+      <w:r>
+        <w:t xml:space="preserve">SET </w:t>
+      </w:r>
+      <w:proofErr w:type="spellStart"/>
+      <w:r>
+        <w:t>rewardRentals</w:t>
+      </w:r>
+      <w:proofErr w:type="spellEnd"/>
+      <w:r>
+        <w:t xml:space="preserve"> = Coupons(</w:t>
+      </w:r>
+      <w:proofErr w:type="spellStart"/>
+      <w:r>
+        <w:t>numRentals</w:t>
+      </w:r>
+      <w:proofErr w:type="spellEnd"/>
+      <w:r>
+        <w:t>)</w:t>
+      </w:r>
+    </w:p>
+    <w:p>
+      <w:pPr>
+        <w:ind w:left="1440" w:firstLine="720"/>
+      </w:pPr>
+      <w:r>
+        <w:t xml:space="preserve">DISPLAY “You have received </w:t>
+      </w:r>
+      <w:proofErr w:type="spellStart"/>
+      <w:r>
+        <w:t>rewardRentals</w:t>
+      </w:r>
+      <w:proofErr w:type="spellEnd"/>
+      <w:r>
+        <w:t xml:space="preserve"> Reward R</w:t>
+      </w:r>
+      <w:r>
+        <w:t>entals</w:t>
+      </w:r>
+      <w:r>
+        <w:t>”</w:t>
+      </w:r>
+    </w:p>
+    <w:p>
+      <w:r>
+        <w:tab/>
+      </w:r>
+      <w:r>
+        <w:tab/>
+      </w:r>
+      <w:r>
+        <w:tab/>
+      </w:r>
     </w:p>
     <w:p>
       <w:pPr>

</xml_diff>

<commit_message>
Edited content in Milestone1 and the C# code
</commit_message>
<xml_diff>
--- a/Documents/MileStone1.docx
+++ b/Documents/MileStone1.docx
@@ -37,25 +37,60 @@
         </w:rPr>
         <w:t>Start</w:t>
       </w:r>
+      <w:r>
+        <w:rPr>
+          <w:b/>
+          <w:bCs/>
+        </w:rPr>
+        <w:t xml:space="preserve"> </w:t>
+      </w:r>
     </w:p>
     <w:p>
       <w:pPr>
         <w:spacing w:line="259" w:lineRule="auto"/>
         <w:ind w:left="360"/>
-      </w:pPr>
-      <w:proofErr w:type="gramStart"/>
-      <w:r>
-        <w:t>DISPLAY</w:t>
-      </w:r>
-      <w:r>
-        <w:t xml:space="preserve"> </w:t>
-      </w:r>
-      <w:r>
-        <w:t>”</w:t>
-      </w:r>
-      <w:proofErr w:type="gramEnd"/>
-      <w:r>
-        <w:t xml:space="preserve"> How many years have you been a customer?”</w:t>
+        <w:rPr>
+          <w:b/>
+          <w:bCs/>
+        </w:rPr>
+      </w:pPr>
+      <w:r>
+        <w:rPr>
+          <w:b/>
+          <w:bCs/>
+        </w:rPr>
+        <w:t>FUNCTION MagicalBonus</w:t>
+      </w:r>
+      <w:r>
+        <w:rPr>
+          <w:b/>
+          <w:bCs/>
+        </w:rPr>
+        <w:t>(</w:t>
+      </w:r>
+      <w:r>
+        <w:rPr>
+          <w:b/>
+          <w:bCs/>
+        </w:rPr>
+        <w:t>yearsRegistered</w:t>
+      </w:r>
+      <w:r>
+        <w:rPr>
+          <w:b/>
+          <w:bCs/>
+        </w:rPr>
+        <w:t xml:space="preserve">, </w:t>
+      </w:r>
+      <w:r>
+        <w:t>numberOfRentals</w:t>
+      </w:r>
+      <w:r>
+        <w:rPr>
+          <w:b/>
+          <w:bCs/>
+        </w:rPr>
+        <w:t>)</w:t>
       </w:r>
     </w:p>
     <w:p>
@@ -64,15 +99,19 @@
         <w:ind w:left="360"/>
       </w:pPr>
       <w:r>
-        <w:t xml:space="preserve">SET </w:t>
-      </w:r>
-      <w:proofErr w:type="spellStart"/>
-      <w:r>
-        <w:t>customerPeriod</w:t>
-      </w:r>
-      <w:proofErr w:type="spellEnd"/>
-      <w:r>
-        <w:t xml:space="preserve"> = get value</w:t>
+        <w:t>IF</w:t>
+      </w:r>
+      <w:r>
+        <w:t xml:space="preserve"> customerPeriod &lt; 5 </w:t>
+      </w:r>
+      <w:r>
+        <w:t>AND</w:t>
+      </w:r>
+      <w:r>
+        <w:t xml:space="preserve"> numberOfRentals &lt; 25</w:t>
+      </w:r>
+      <w:r>
+        <w:t xml:space="preserve"> THEN</w:t>
       </w:r>
     </w:p>
     <w:p>
@@ -80,19 +119,32 @@
         <w:spacing w:line="259" w:lineRule="auto"/>
         <w:ind w:left="360"/>
       </w:pPr>
-      <w:proofErr w:type="gramStart"/>
-      <w:r>
-        <w:t>DISPLAY</w:t>
-      </w:r>
-      <w:r>
-        <w:t xml:space="preserve"> </w:t>
+      <w:r>
+        <w:t>BEGIN IF</w:t>
+      </w:r>
+    </w:p>
+    <w:p>
+      <w:pPr>
+        <w:spacing w:line="259" w:lineRule="auto"/>
+        <w:ind w:left="360" w:firstLine="360"/>
+      </w:pPr>
+      <w:r>
+        <w:t>RETURN</w:t>
+      </w:r>
+      <w:r>
+        <w:t xml:space="preserve"> ” You </w:t>
+      </w:r>
+      <w:r>
+        <w:t xml:space="preserve">don’t </w:t>
+      </w:r>
+      <w:r>
+        <w:t xml:space="preserve">qualify for </w:t>
+      </w:r>
+      <w:r>
+        <w:t>magical bonus.</w:t>
       </w:r>
       <w:r>
         <w:t>”</w:t>
-      </w:r>
-      <w:proofErr w:type="gramEnd"/>
-      <w:r>
-        <w:t xml:space="preserve"> How many rentals have you rented this month?”</w:t>
       </w:r>
     </w:p>
     <w:p>
@@ -101,15 +153,7 @@
         <w:ind w:left="360"/>
       </w:pPr>
       <w:r>
-        <w:t xml:space="preserve">SET </w:t>
-      </w:r>
-      <w:proofErr w:type="spellStart"/>
-      <w:r>
-        <w:t>numberOfRentals</w:t>
-      </w:r>
-      <w:proofErr w:type="spellEnd"/>
-      <w:r>
-        <w:t xml:space="preserve"> = get value</w:t>
+        <w:t>END IF</w:t>
       </w:r>
     </w:p>
     <w:p>
@@ -118,18 +162,34 @@
         <w:ind w:left="360"/>
       </w:pPr>
       <w:r>
+        <w:t xml:space="preserve">ELSE </w:t>
+      </w:r>
+      <w:r>
         <w:t>IF</w:t>
       </w:r>
       <w:r>
         <w:t xml:space="preserve"> </w:t>
       </w:r>
-      <w:proofErr w:type="spellStart"/>
-      <w:r>
-        <w:t>customerPeriod</w:t>
-      </w:r>
-      <w:proofErr w:type="spellEnd"/>
-      <w:r>
-        <w:t xml:space="preserve"> &lt; 5 </w:t>
+      <w:r>
+        <w:t xml:space="preserve">customerPeriod </w:t>
+      </w:r>
+      <w:r>
+        <w:t xml:space="preserve"> </w:t>
+      </w:r>
+      <w:r>
+        <w:t>&gt;=</w:t>
+      </w:r>
+      <w:r>
+        <w:t xml:space="preserve"> </w:t>
+      </w:r>
+      <w:r>
+        <w:t>5</w:t>
+      </w:r>
+      <w:r>
+        <w:t xml:space="preserve"> AND </w:t>
+      </w:r>
+      <w:r>
+        <w:t xml:space="preserve">&lt; 10 </w:t>
       </w:r>
       <w:r>
         <w:t>AND</w:t>
@@ -137,16 +197,26 @@
       <w:r>
         <w:t xml:space="preserve"> </w:t>
       </w:r>
-      <w:proofErr w:type="spellStart"/>
-      <w:r>
-        <w:t>numberOfRentals</w:t>
-      </w:r>
-      <w:proofErr w:type="spellEnd"/>
-      <w:r>
-        <w:t xml:space="preserve"> &lt; 25</w:t>
-      </w:r>
-      <w:r>
-        <w:t xml:space="preserve"> THEN</w:t>
+      <w:r>
+        <w:t xml:space="preserve">numberOfRentals </w:t>
+      </w:r>
+      <w:r>
+        <w:t>&gt;</w:t>
+      </w:r>
+      <w:r>
+        <w:t>=</w:t>
+      </w:r>
+      <w:r>
+        <w:t xml:space="preserve"> 25 AND </w:t>
+      </w:r>
+      <w:r>
+        <w:t>&lt;</w:t>
+      </w:r>
+      <w:r>
+        <w:t xml:space="preserve"> 50 </w:t>
+      </w:r>
+      <w:r>
+        <w:t>THEN</w:t>
       </w:r>
     </w:p>
     <w:p>
@@ -155,7 +225,10 @@
         <w:ind w:left="360"/>
       </w:pPr>
       <w:r>
-        <w:t>BEGIN IF</w:t>
+        <w:t>BEG</w:t>
+      </w:r>
+      <w:r>
+        <w:t>IN ELSEIF</w:t>
       </w:r>
     </w:p>
     <w:p>
@@ -163,25 +236,20 @@
         <w:spacing w:line="259" w:lineRule="auto"/>
         <w:ind w:left="360" w:firstLine="360"/>
       </w:pPr>
-      <w:proofErr w:type="gramStart"/>
-      <w:r>
-        <w:t>DISPLAY</w:t>
+      <w:r>
+        <w:t>RETURN</w:t>
       </w:r>
       <w:r>
         <w:t xml:space="preserve"> </w:t>
       </w:r>
       <w:r>
-        <w:t>”</w:t>
-      </w:r>
-      <w:proofErr w:type="gramEnd"/>
-      <w:r>
-        <w:t xml:space="preserve"> You do not </w:t>
+        <w:t xml:space="preserve">” You </w:t>
       </w:r>
       <w:r>
         <w:t>qualify</w:t>
       </w:r>
       <w:r>
-        <w:t xml:space="preserve"> for the magical bonus”</w:t>
+        <w:t xml:space="preserve"> for 1 bronze tier book!”</w:t>
       </w:r>
     </w:p>
     <w:p>
@@ -190,7 +258,7 @@
         <w:ind w:left="360"/>
       </w:pPr>
       <w:r>
-        <w:t>END IF</w:t>
+        <w:t>END ELSEIF</w:t>
       </w:r>
     </w:p>
     <w:p>
@@ -205,29 +273,49 @@
         <w:t>IF</w:t>
       </w:r>
       <w:r>
-        <w:t xml:space="preserve"> 5 &lt;= </w:t>
-      </w:r>
-      <w:proofErr w:type="spellStart"/>
-      <w:r>
-        <w:t>customerPeriod</w:t>
-      </w:r>
-      <w:proofErr w:type="spellEnd"/>
-      <w:r>
-        <w:t xml:space="preserve"> &lt; 10 </w:t>
+        <w:t xml:space="preserve"> </w:t>
+      </w:r>
+      <w:r>
+        <w:t xml:space="preserve">customerPeriod </w:t>
+      </w:r>
+      <w:r>
+        <w:t xml:space="preserve"> </w:t>
+      </w:r>
+      <w:r>
+        <w:t>&gt;</w:t>
+      </w:r>
+      <w:r>
+        <w:t xml:space="preserve">= </w:t>
+      </w:r>
+      <w:r>
+        <w:t xml:space="preserve">10 </w:t>
+      </w:r>
+      <w:r>
+        <w:t xml:space="preserve">AND </w:t>
+      </w:r>
+      <w:r>
+        <w:t xml:space="preserve">&lt; 15 </w:t>
       </w:r>
       <w:r>
         <w:t>AND</w:t>
       </w:r>
       <w:r>
-        <w:t xml:space="preserve"> 25 &lt;= </w:t>
-      </w:r>
-      <w:proofErr w:type="spellStart"/>
-      <w:r>
-        <w:t>numberOfRentals</w:t>
-      </w:r>
-      <w:proofErr w:type="spellEnd"/>
-      <w:r>
-        <w:t xml:space="preserve"> THEN</w:t>
+        <w:t xml:space="preserve"> </w:t>
+      </w:r>
+      <w:r>
+        <w:t xml:space="preserve">numberOfRentals </w:t>
+      </w:r>
+      <w:r>
+        <w:t xml:space="preserve"> </w:t>
+      </w:r>
+      <w:r>
+        <w:t>&gt;= 50 AND &lt; 75</w:t>
+      </w:r>
+      <w:r>
+        <w:t xml:space="preserve"> </w:t>
+      </w:r>
+      <w:r>
+        <w:t>THEN</w:t>
       </w:r>
     </w:p>
     <w:p>
@@ -236,10 +324,7 @@
         <w:ind w:left="360"/>
       </w:pPr>
       <w:r>
-        <w:t>BEG</w:t>
-      </w:r>
-      <w:r>
-        <w:t>IN ELSEIF</w:t>
+        <w:t>BEGIN ELSEIF</w:t>
       </w:r>
     </w:p>
     <w:p>
@@ -247,25 +332,28 @@
         <w:spacing w:line="259" w:lineRule="auto"/>
         <w:ind w:left="360" w:firstLine="360"/>
       </w:pPr>
-      <w:proofErr w:type="gramStart"/>
-      <w:r>
-        <w:t>DISPLAY</w:t>
+      <w:r>
+        <w:t>RETURN</w:t>
       </w:r>
       <w:r>
         <w:t xml:space="preserve"> </w:t>
       </w:r>
       <w:r>
-        <w:t>”</w:t>
-      </w:r>
-      <w:proofErr w:type="gramEnd"/>
-      <w:r>
-        <w:t xml:space="preserve"> You </w:t>
+        <w:t xml:space="preserve">” You </w:t>
       </w:r>
       <w:r>
         <w:t>qualify</w:t>
       </w:r>
       <w:r>
-        <w:t xml:space="preserve"> for 1 bronze tier book!”</w:t>
+        <w:t xml:space="preserve"> for 3 bronze and 1 silver tier books!”</w:t>
+      </w:r>
+    </w:p>
+    <w:p>
+      <w:pPr>
+        <w:spacing w:line="259" w:lineRule="auto"/>
+      </w:pPr>
+      <w:r>
+        <w:t xml:space="preserve">       END ELSEIF</w:t>
       </w:r>
     </w:p>
     <w:p>
@@ -274,7 +362,58 @@
         <w:ind w:left="360"/>
       </w:pPr>
       <w:r>
-        <w:t>END ELSEIF</w:t>
+        <w:t xml:space="preserve">ELSE </w:t>
+      </w:r>
+      <w:r>
+        <w:t>IF</w:t>
+      </w:r>
+      <w:r>
+        <w:t xml:space="preserve"> </w:t>
+      </w:r>
+      <w:r>
+        <w:t xml:space="preserve">customerPeriod </w:t>
+      </w:r>
+      <w:r>
+        <w:t xml:space="preserve"> </w:t>
+      </w:r>
+      <w:r>
+        <w:t>&gt;</w:t>
+      </w:r>
+      <w:r>
+        <w:t>=</w:t>
+      </w:r>
+      <w:r>
+        <w:t xml:space="preserve"> 15</w:t>
+      </w:r>
+      <w:r>
+        <w:t xml:space="preserve"> </w:t>
+      </w:r>
+      <w:r>
+        <w:t>AND</w:t>
+      </w:r>
+      <w:r>
+        <w:t xml:space="preserve"> </w:t>
+      </w:r>
+      <w:r>
+        <w:t xml:space="preserve">numberOfRentals </w:t>
+      </w:r>
+      <w:r>
+        <w:t xml:space="preserve"> </w:t>
+      </w:r>
+      <w:r>
+        <w:t>&gt;</w:t>
+      </w:r>
+      <w:r>
+        <w:t>=</w:t>
+      </w:r>
+      <w:r>
+        <w:t xml:space="preserve"> 75</w:t>
+      </w:r>
+      <w:r>
+        <w:t xml:space="preserve"> </w:t>
+      </w:r>
+      <w:r>
+        <w:t>THEN</w:t>
       </w:r>
     </w:p>
     <w:p>
@@ -283,35 +422,7 @@
         <w:ind w:left="360"/>
       </w:pPr>
       <w:r>
-        <w:t xml:space="preserve">ELSE </w:t>
-      </w:r>
-      <w:r>
-        <w:t>IF</w:t>
-      </w:r>
-      <w:r>
-        <w:t xml:space="preserve"> 10 &lt;= </w:t>
-      </w:r>
-      <w:proofErr w:type="spellStart"/>
-      <w:r>
-        <w:t>customerPeriod</w:t>
-      </w:r>
-      <w:proofErr w:type="spellEnd"/>
-      <w:r>
-        <w:t xml:space="preserve"> &lt; 15 </w:t>
-      </w:r>
-      <w:r>
-        <w:t>AND</w:t>
-      </w:r>
-      <w:r>
-        <w:t xml:space="preserve"> 50 &lt;= </w:t>
-      </w:r>
-      <w:proofErr w:type="spellStart"/>
-      <w:r>
-        <w:t>numberOfRentals</w:t>
-      </w:r>
-      <w:proofErr w:type="spellEnd"/>
-      <w:r>
-        <w:t xml:space="preserve"> THEN</w:t>
+        <w:t>BEGIN ELSEIF</w:t>
       </w:r>
     </w:p>
     <w:p>
@@ -320,41 +431,16 @@
         <w:ind w:left="360"/>
       </w:pPr>
       <w:r>
-        <w:t>BEGIN ELSEIF</w:t>
-      </w:r>
-    </w:p>
-    <w:p>
-      <w:pPr>
-        <w:spacing w:line="259" w:lineRule="auto"/>
-        <w:ind w:left="360" w:firstLine="360"/>
-      </w:pPr>
-      <w:proofErr w:type="gramStart"/>
-      <w:r>
-        <w:t>DISPLAY</w:t>
-      </w:r>
-      <w:r>
-        <w:t xml:space="preserve"> </w:t>
-      </w:r>
-      <w:r>
-        <w:t>”</w:t>
-      </w:r>
-      <w:proofErr w:type="gramEnd"/>
-      <w:r>
-        <w:t xml:space="preserve"> You </w:t>
+        <w:t>RETURN</w:t>
+      </w:r>
+      <w:r>
+        <w:t xml:space="preserve">” You </w:t>
       </w:r>
       <w:r>
         <w:t>qualify</w:t>
       </w:r>
       <w:r>
-        <w:t xml:space="preserve"> for 3 bronze and 1 silver tier books!”</w:t>
-      </w:r>
-    </w:p>
-    <w:p>
-      <w:pPr>
-        <w:spacing w:line="259" w:lineRule="auto"/>
-      </w:pPr>
-      <w:r>
-        <w:t xml:space="preserve">       END ELSEIF</w:t>
+        <w:t xml:space="preserve"> for 5 bronze, 2 silver and 1 gold tier books!”</w:t>
       </w:r>
     </w:p>
     <w:p>
@@ -363,58 +449,7 @@
         <w:ind w:left="360"/>
       </w:pPr>
       <w:r>
-        <w:t>IF</w:t>
-      </w:r>
-      <w:r>
-        <w:t xml:space="preserve"> 15 &lt;= </w:t>
-      </w:r>
-      <w:proofErr w:type="spellStart"/>
-      <w:r>
-        <w:t>customerPeriod</w:t>
-      </w:r>
-      <w:proofErr w:type="spellEnd"/>
-      <w:r>
-        <w:t xml:space="preserve"> </w:t>
-      </w:r>
-      <w:r>
-        <w:t>AND</w:t>
-      </w:r>
-      <w:r>
-        <w:t xml:space="preserve"> 75 &lt;= </w:t>
-      </w:r>
-      <w:proofErr w:type="spellStart"/>
-      <w:r>
-        <w:t>numberOfRentals</w:t>
-      </w:r>
-      <w:proofErr w:type="spellEnd"/>
-      <w:r>
-        <w:t xml:space="preserve"> THEN</w:t>
-      </w:r>
-    </w:p>
-    <w:p>
-      <w:pPr>
-        <w:spacing w:line="259" w:lineRule="auto"/>
-        <w:ind w:left="360"/>
-      </w:pPr>
-      <w:r>
-        <w:t>DISPLAY</w:t>
-      </w:r>
-      <w:r>
-        <w:t xml:space="preserve">” You </w:t>
-      </w:r>
-      <w:r>
-        <w:t>qualify</w:t>
-      </w:r>
-      <w:r>
-        <w:t xml:space="preserve"> for 5 </w:t>
-      </w:r>
-      <w:proofErr w:type="gramStart"/>
-      <w:r>
-        <w:t>bronze</w:t>
-      </w:r>
-      <w:proofErr w:type="gramEnd"/>
-      <w:r>
-        <w:t>, 2 silver and 1 gold tier books!”</w:t>
+        <w:t>END ELSEIF</w:t>
       </w:r>
     </w:p>
     <w:p>
@@ -698,15 +733,7 @@
               <w:t>Qualify</w:t>
             </w:r>
             <w:r>
-              <w:t xml:space="preserve"> for 5 </w:t>
-            </w:r>
-            <w:proofErr w:type="gramStart"/>
-            <w:r>
-              <w:t>bronze</w:t>
-            </w:r>
-            <w:proofErr w:type="gramEnd"/>
-            <w:r>
-              <w:t>, 2 silver and 1 gold tier books!</w:t>
+              <w:t xml:space="preserve"> for 5 bronze, 2 silver and 1 gold tier books!</w:t>
             </w:r>
           </w:p>
         </w:tc>
@@ -784,26 +811,12 @@
         </w:rPr>
         <w:t>FUNCTION Coupons(</w:t>
       </w:r>
-      <w:proofErr w:type="spellStart"/>
-      <w:r>
-        <w:rPr>
-          <w:b/>
-          <w:bCs/>
-        </w:rPr>
-        <w:t>numRentals</w:t>
-      </w:r>
-      <w:proofErr w:type="spellEnd"/>
-      <w:r>
-        <w:rPr>
-          <w:b/>
-          <w:bCs/>
-        </w:rPr>
-        <w:t>)</w:t>
-      </w:r>
-    </w:p>
-    <w:p>
-      <w:r>
-        <w:t>SET reward = “”</w:t>
+      <w:r>
+        <w:rPr>
+          <w:b/>
+          <w:bCs/>
+        </w:rPr>
+        <w:t>numRentals)</w:t>
       </w:r>
     </w:p>
     <w:p>
@@ -811,26 +824,10 @@
         <w:t>IF</w:t>
       </w:r>
       <w:r>
-        <w:t xml:space="preserve"> </w:t>
-      </w:r>
-      <w:proofErr w:type="spellStart"/>
-      <w:r>
-        <w:t>numRentals</w:t>
-      </w:r>
-      <w:proofErr w:type="spellEnd"/>
-      <w:r>
-        <w:t xml:space="preserve"> &gt;</w:t>
-      </w:r>
-      <w:r>
-        <w:t xml:space="preserve"> 10 AND </w:t>
-      </w:r>
-      <w:proofErr w:type="spellStart"/>
-      <w:r>
-        <w:t>numRentals</w:t>
-      </w:r>
-      <w:proofErr w:type="spellEnd"/>
-      <w:r>
-        <w:t xml:space="preserve"> &lt;= 24 THEN</w:t>
+        <w:t xml:space="preserve"> numRentals &gt;</w:t>
+      </w:r>
+      <w:r>
+        <w:t xml:space="preserve"> 10 AND numRentals &lt;= 24 THEN</w:t>
       </w:r>
     </w:p>
     <w:p>
@@ -846,10 +843,7 @@
         <w:tab/>
       </w:r>
       <w:r>
-        <w:t xml:space="preserve">SET reward = </w:t>
-      </w:r>
-      <w:r>
-        <w:t>“1 Reward rental”</w:t>
+        <w:t>RETURN 1</w:t>
       </w:r>
     </w:p>
     <w:p>
@@ -868,24 +862,11 @@
         <w:t>IF</w:t>
       </w:r>
       <w:r>
-        <w:t xml:space="preserve"> </w:t>
-      </w:r>
-      <w:proofErr w:type="spellStart"/>
-      <w:r>
-        <w:t>numRentals</w:t>
-      </w:r>
-      <w:proofErr w:type="spellEnd"/>
-      <w:r>
-        <w:t xml:space="preserve"> &gt; 24 AND</w:t>
-      </w:r>
-      <w:r>
-        <w:t xml:space="preserve"> </w:t>
-      </w:r>
-      <w:proofErr w:type="spellStart"/>
-      <w:r>
-        <w:t>numRentals</w:t>
-      </w:r>
-      <w:proofErr w:type="spellEnd"/>
+        <w:t xml:space="preserve"> numRentals &gt; 24 AND</w:t>
+      </w:r>
+      <w:r>
+        <w:t xml:space="preserve"> numRentals</w:t>
+      </w:r>
       <w:r>
         <w:t xml:space="preserve"> &lt;=</w:t>
       </w:r>
@@ -904,10 +885,9 @@
     <w:p>
       <w:r>
         <w:tab/>
-        <w:t>SET reward = “</w:t>
-      </w:r>
-      <w:r>
-        <w:t>2 Reward rentals”</w:t>
+      </w:r>
+      <w:r>
+        <w:t>RETURN 2</w:t>
       </w:r>
     </w:p>
     <w:p>
@@ -926,29 +906,13 @@
         <w:t>IF</w:t>
       </w:r>
       <w:r>
-        <w:t xml:space="preserve"> </w:t>
-      </w:r>
-      <w:proofErr w:type="spellStart"/>
-      <w:r>
-        <w:t>numRentals</w:t>
-      </w:r>
-      <w:proofErr w:type="spellEnd"/>
-      <w:r>
-        <w:t xml:space="preserve"> &gt; </w:t>
+        <w:t xml:space="preserve"> numRentals &gt; </w:t>
       </w:r>
       <w:r>
         <w:t>49</w:t>
       </w:r>
       <w:r>
-        <w:t xml:space="preserve"> AND </w:t>
-      </w:r>
-      <w:proofErr w:type="spellStart"/>
-      <w:r>
-        <w:t>numRentals</w:t>
-      </w:r>
-      <w:proofErr w:type="spellEnd"/>
-      <w:r>
-        <w:t xml:space="preserve"> &lt;= </w:t>
+        <w:t xml:space="preserve"> AND numRentals &lt;= </w:t>
       </w:r>
       <w:r>
         <w:t>74</w:t>
@@ -968,7 +932,9 @@
     <w:p>
       <w:r>
         <w:tab/>
-        <w:t>SET reward = “4 Reward rentals”</w:t>
+      </w:r>
+      <w:r>
+        <w:t>RETURN 4</w:t>
       </w:r>
     </w:p>
     <w:p>
@@ -992,23 +958,14 @@
     <w:p>
       <w:r>
         <w:tab/>
-        <w:t>SET reward = “</w:t>
-      </w:r>
-      <w:r>
-        <w:t>8</w:t>
-      </w:r>
-      <w:r>
-        <w:t xml:space="preserve"> Reward rentals”</w:t>
+      </w:r>
+      <w:r>
+        <w:t>RETURN 8</w:t>
       </w:r>
     </w:p>
     <w:p>
       <w:r>
         <w:t>END ELSE</w:t>
-      </w:r>
-    </w:p>
-    <w:p>
-      <w:r>
-        <w:t>RETURN reward</w:t>
       </w:r>
     </w:p>
     <w:p>
@@ -1380,112 +1337,1030 @@
     </w:p>
     <w:p>
       <w:r>
+        <w:t>SET spellTomes</w:t>
+      </w:r>
+      <w:r>
+        <w:t xml:space="preserve"> = 40</w:t>
+      </w:r>
+    </w:p>
+    <w:p>
+      <w:r>
+        <w:t>SET enchantedScrolls = 25</w:t>
+      </w:r>
+    </w:p>
+    <w:p>
+      <w:r>
+        <w:t>SET magicalNovels = 25</w:t>
+      </w:r>
+    </w:p>
+    <w:p>
+      <w:r>
+        <w:t>SET LIST toRent</w:t>
+      </w:r>
+    </w:p>
+    <w:p>
+      <w:r>
         <w:t xml:space="preserve">SET </w:t>
       </w:r>
-      <w:proofErr w:type="spellStart"/>
-      <w:r>
-        <w:t>spellTomes</w:t>
-      </w:r>
-      <w:proofErr w:type="spellEnd"/>
-      <w:r>
-        <w:t xml:space="preserve"> = 40</w:t>
-      </w:r>
-    </w:p>
-    <w:p>
+      <w:r>
+        <w:t>Dictionary</w:t>
+      </w:r>
+      <w:r>
+        <w:t xml:space="preserve"> magicBooks</w:t>
+      </w:r>
+    </w:p>
+    <w:p>
+      <w:r>
+        <w:t xml:space="preserve">SET Dictionary </w:t>
+      </w:r>
+      <w:r>
+        <w:t>customers</w:t>
+      </w:r>
+    </w:p>
+    <w:p/>
+    <w:p>
+      <w:r>
+        <w:t>DISPLAY “</w:t>
+      </w:r>
+      <w:r>
+        <w:t>What would you like to do?</w:t>
+      </w:r>
+    </w:p>
+    <w:p>
+      <w:r>
+        <w:t>Enter the number to the corresponding option:</w:t>
+      </w:r>
+    </w:p>
+    <w:p>
+      <w:r>
+        <w:t>============================================</w:t>
+      </w:r>
+    </w:p>
+    <w:p>
+      <w:r>
+        <w:t>1. Add a new customer</w:t>
+      </w:r>
+    </w:p>
+    <w:p>
+      <w:r>
+        <w:t>2. Add a new book to the library</w:t>
+      </w:r>
+    </w:p>
+    <w:p>
+      <w:r>
+        <w:t>3. Take order.</w:t>
+      </w:r>
+    </w:p>
+    <w:p>
+      <w:r>
+        <w:t>============================================</w:t>
+      </w:r>
+      <w:r>
+        <w:t>”</w:t>
+      </w:r>
+    </w:p>
+    <w:p>
+      <w:r>
+        <w:t>SET option = get value</w:t>
+      </w:r>
+    </w:p>
+    <w:p>
+      <w:r>
+        <w:t>SWITCH</w:t>
+      </w:r>
+      <w:r>
+        <w:t xml:space="preserve"> option</w:t>
+      </w:r>
+    </w:p>
+    <w:p>
+      <w:r>
+        <w:t>BEGIN SWITCH</w:t>
+      </w:r>
+    </w:p>
+    <w:p>
+      <w:r>
+        <w:tab/>
+        <w:t>CASE 1</w:t>
+      </w:r>
+    </w:p>
+    <w:p>
+      <w:r>
+        <w:tab/>
+        <w:t>SET newCustomer</w:t>
+      </w:r>
+      <w:r>
+        <w:t xml:space="preserve"> = “”</w:t>
+      </w:r>
+    </w:p>
+    <w:p>
+      <w:r>
+        <w:tab/>
+        <w:t>DISPLAY “What is the customer’s name?”</w:t>
+      </w:r>
+    </w:p>
+    <w:p>
+      <w:r>
+        <w:tab/>
+      </w:r>
+      <w:r>
+        <w:t>newCustomer = get value</w:t>
+      </w:r>
+    </w:p>
+    <w:p>
+      <w:r>
+        <w:tab/>
+        <w:t xml:space="preserve">IF </w:t>
+      </w:r>
+      <w:r>
+        <w:t xml:space="preserve">newCustomer is in the </w:t>
+      </w:r>
+      <w:r>
+        <w:t>Dictionary</w:t>
+      </w:r>
+      <w:r>
+        <w:t xml:space="preserve"> customers THEN</w:t>
+      </w:r>
+    </w:p>
+    <w:p>
+      <w:r>
+        <w:tab/>
+      </w:r>
+      <w:r>
+        <w:t>BEGIN IF</w:t>
+      </w:r>
+    </w:p>
+    <w:p>
+      <w:r>
+        <w:tab/>
+      </w:r>
+      <w:r>
+        <w:tab/>
+        <w:t xml:space="preserve">DISPLAY </w:t>
+      </w:r>
+      <w:r>
+        <w:t>“This customer already exists.”</w:t>
+      </w:r>
+    </w:p>
+    <w:p>
+      <w:r>
+        <w:tab/>
+      </w:r>
+      <w:r>
+        <w:t>END IF</w:t>
+      </w:r>
+    </w:p>
+    <w:p>
+      <w:r>
+        <w:tab/>
+        <w:t>ELSE</w:t>
+      </w:r>
+    </w:p>
+    <w:p>
+      <w:r>
+        <w:tab/>
+        <w:t>BEGIN ELSE</w:t>
+      </w:r>
+    </w:p>
+    <w:p>
+      <w:r>
+        <w:tab/>
+      </w:r>
+      <w:r>
+        <w:tab/>
+        <w:t>SET registerDate = Present date</w:t>
+      </w:r>
+    </w:p>
+    <w:p>
+      <w:r>
+        <w:tab/>
+      </w:r>
+      <w:r>
+        <w:tab/>
+      </w:r>
+      <w:r>
+        <w:t xml:space="preserve">ADD newCustomer </w:t>
+      </w:r>
+      <w:r>
+        <w:t xml:space="preserve">and date </w:t>
+      </w:r>
+      <w:r>
+        <w:t xml:space="preserve">to </w:t>
+      </w:r>
+      <w:r>
+        <w:t>customers</w:t>
+      </w:r>
+    </w:p>
+    <w:p>
+      <w:r>
+        <w:tab/>
+      </w:r>
+      <w:r>
+        <w:tab/>
+        <w:t>DISPLAY “The new customer was added successfully.”</w:t>
+      </w:r>
+    </w:p>
+    <w:p>
+      <w:r>
+        <w:tab/>
+        <w:t>END ELSE</w:t>
+      </w:r>
+    </w:p>
+    <w:p>
+      <w:r>
+        <w:tab/>
+      </w:r>
+    </w:p>
+    <w:p>
+      <w:pPr>
+        <w:ind w:firstLine="720"/>
+      </w:pPr>
+      <w:r>
+        <w:t>CASE 2</w:t>
+      </w:r>
+    </w:p>
+    <w:p>
+      <w:pPr>
+        <w:ind w:firstLine="720"/>
+      </w:pPr>
+      <w:r>
+        <w:t>SET newBook</w:t>
+      </w:r>
+      <w:r>
+        <w:t xml:space="preserve"> = “”</w:t>
+      </w:r>
+    </w:p>
+    <w:p>
+      <w:pPr>
+        <w:ind w:firstLine="720"/>
+      </w:pPr>
+      <w:r>
+        <w:t>SET category = “”</w:t>
+      </w:r>
+    </w:p>
+    <w:p>
+      <w:pPr>
+        <w:ind w:firstLine="720"/>
+      </w:pPr>
+      <w:r>
+        <w:t>DISPLAY “What is the new book’s name?”</w:t>
+      </w:r>
+    </w:p>
+    <w:p>
+      <w:pPr>
+        <w:ind w:firstLine="720"/>
+      </w:pPr>
+      <w:r>
+        <w:t>SET newBook = get value</w:t>
+      </w:r>
+    </w:p>
+    <w:p>
+      <w:pPr>
+        <w:ind w:firstLine="720"/>
+      </w:pPr>
+      <w:r>
+        <w:t xml:space="preserve">IF </w:t>
+      </w:r>
+      <w:r>
+        <w:t>magicBooks contains the Key newBook THEN</w:t>
+      </w:r>
+    </w:p>
+    <w:p>
+      <w:pPr>
+        <w:ind w:firstLine="720"/>
+      </w:pPr>
+      <w:r>
+        <w:lastRenderedPageBreak/>
+        <w:t>BEGIN IF</w:t>
+      </w:r>
+    </w:p>
+    <w:p>
+      <w:pPr>
+        <w:ind w:firstLine="720"/>
+      </w:pPr>
+      <w:r>
+        <w:tab/>
+      </w:r>
+      <w:r>
+        <w:t>DISPLAY “This book is already in the library</w:t>
+      </w:r>
+      <w:r>
+        <w:t>”</w:t>
+      </w:r>
+    </w:p>
+    <w:p>
+      <w:pPr>
+        <w:ind w:firstLine="720"/>
+      </w:pPr>
+      <w:r>
+        <w:t>END IF</w:t>
+      </w:r>
+    </w:p>
+    <w:p>
+      <w:pPr>
+        <w:ind w:firstLine="720"/>
+      </w:pPr>
+      <w:r>
+        <w:t>ELSE</w:t>
+      </w:r>
+    </w:p>
+    <w:p>
+      <w:pPr>
+        <w:ind w:firstLine="720"/>
+      </w:pPr>
+      <w:r>
+        <w:t>BEGIN ELSE</w:t>
+      </w:r>
+    </w:p>
+    <w:p>
+      <w:pPr>
+        <w:ind w:firstLine="720"/>
+      </w:pPr>
+      <w:r>
+        <w:tab/>
+        <w:t>DISPLAY “What category does this book fall under?”</w:t>
+      </w:r>
+    </w:p>
+    <w:p>
+      <w:pPr>
+        <w:ind w:firstLine="720"/>
+      </w:pPr>
+      <w:r>
+        <w:tab/>
+        <w:t>SET category = get value</w:t>
+      </w:r>
+    </w:p>
+    <w:p>
+      <w:pPr>
+        <w:ind w:firstLine="720"/>
+      </w:pPr>
+      <w:r>
+        <w:tab/>
+        <w:t xml:space="preserve">IF </w:t>
+      </w:r>
+      <w:r>
+        <w:t xml:space="preserve">category = spell tomes OR enchanted scrolls OR </w:t>
+      </w:r>
+      <w:r>
+        <w:t>magical novels THEN</w:t>
+      </w:r>
+    </w:p>
+    <w:p>
+      <w:pPr>
+        <w:ind w:firstLine="720"/>
+      </w:pPr>
+      <w:r>
+        <w:tab/>
+        <w:t>BEGIN IF</w:t>
+      </w:r>
+    </w:p>
+    <w:p>
+      <w:pPr>
+        <w:ind w:firstLine="720"/>
+      </w:pPr>
+      <w:r>
+        <w:tab/>
+      </w:r>
+      <w:r>
+        <w:tab/>
+      </w:r>
+      <w:r>
+        <w:t>ADD newBook and category to magicBooks</w:t>
+      </w:r>
+    </w:p>
+    <w:p>
+      <w:pPr>
+        <w:ind w:firstLine="720"/>
+      </w:pPr>
+      <w:r>
+        <w:tab/>
+      </w:r>
+      <w:r>
+        <w:tab/>
+        <w:t>DISPLAY “newBook was successfully added.”</w:t>
+      </w:r>
+    </w:p>
+    <w:p>
+      <w:pPr>
+        <w:ind w:firstLine="720"/>
+      </w:pPr>
+      <w:r>
+        <w:tab/>
+        <w:t>END IF</w:t>
+      </w:r>
+    </w:p>
+    <w:p>
+      <w:pPr>
+        <w:ind w:firstLine="720"/>
+      </w:pPr>
+      <w:r>
+        <w:tab/>
+        <w:t>ELSE</w:t>
+      </w:r>
+    </w:p>
+    <w:p>
+      <w:pPr>
+        <w:ind w:firstLine="720"/>
+      </w:pPr>
+      <w:r>
+        <w:tab/>
+        <w:t>BEGIN ELSE</w:t>
+      </w:r>
+    </w:p>
+    <w:p>
+      <w:pPr>
+        <w:ind w:firstLine="720"/>
+      </w:pPr>
+      <w:r>
+        <w:tab/>
+      </w:r>
+      <w:r>
+        <w:tab/>
+      </w:r>
+      <w:r>
+        <w:t xml:space="preserve">DISPLAY “That is not a valid </w:t>
+      </w:r>
+      <w:r>
+        <w:t>book category”</w:t>
+      </w:r>
+    </w:p>
+    <w:p>
+      <w:pPr>
+        <w:ind w:firstLine="720"/>
+      </w:pPr>
+      <w:r>
+        <w:tab/>
+      </w:r>
+      <w:r>
+        <w:tab/>
+        <w:t>DISPLAY “Please try again”</w:t>
+      </w:r>
+    </w:p>
+    <w:p>
+      <w:pPr>
+        <w:ind w:firstLine="720"/>
+      </w:pPr>
+      <w:r>
+        <w:tab/>
+        <w:t>END ELSE</w:t>
+      </w:r>
+    </w:p>
+    <w:p>
+      <w:pPr>
+        <w:ind w:firstLine="720"/>
+      </w:pPr>
+      <w:r>
+        <w:tab/>
+      </w:r>
+    </w:p>
+    <w:p>
+      <w:pPr>
+        <w:ind w:firstLine="720"/>
+      </w:pPr>
+      <w:r>
+        <w:tab/>
+        <w:t>CASE</w:t>
+      </w:r>
+      <w:r>
+        <w:t xml:space="preserve"> 3</w:t>
+      </w:r>
+    </w:p>
+    <w:p>
+      <w:pPr>
+        <w:ind w:firstLine="720"/>
+      </w:pPr>
+      <w:r>
+        <w:tab/>
+      </w:r>
+      <w:r>
+        <w:tab/>
+      </w:r>
+      <w:r>
+        <w:t>//</w:t>
+      </w:r>
+      <w:r>
+        <w:t>Owethu pseudo</w:t>
+      </w:r>
+    </w:p>
+    <w:p>
+      <w:pPr>
+        <w:ind w:firstLine="720"/>
+      </w:pPr>
+      <w:r>
+        <w:tab/>
+      </w:r>
+      <w:r>
+        <w:tab/>
+      </w:r>
+      <w:r>
+        <w:t>DISPLAY “Checkout For:”</w:t>
+      </w:r>
+    </w:p>
+    <w:p>
+      <w:pPr>
+        <w:ind w:firstLine="720"/>
+      </w:pPr>
+      <w:r>
+        <w:tab/>
+      </w:r>
+      <w:r>
+        <w:tab/>
+        <w:t>DISPLAY the customer</w:t>
+      </w:r>
+    </w:p>
+    <w:p>
+      <w:pPr>
+        <w:ind w:firstLine="720"/>
+      </w:pPr>
+      <w:r>
+        <w:tab/>
+      </w:r>
+      <w:r>
+        <w:tab/>
+        <w:t>SET checkout = get value</w:t>
+      </w:r>
+    </w:p>
+    <w:p>
+      <w:pPr>
+        <w:ind w:firstLine="720"/>
+      </w:pPr>
+      <w:r>
+        <w:tab/>
+      </w:r>
+      <w:r>
+        <w:tab/>
+        <w:t>SET discount = 0</w:t>
+      </w:r>
+    </w:p>
+    <w:p>
+      <w:pPr>
+        <w:ind w:firstLine="720"/>
+      </w:pPr>
+      <w:r>
+        <w:tab/>
+      </w:r>
+      <w:r>
+        <w:tab/>
+      </w:r>
+      <w:r>
+        <w:t>IF</w:t>
+      </w:r>
+      <w:r>
+        <w:t xml:space="preserve"> </w:t>
+      </w:r>
+      <w:r>
+        <w:t>checkout is in the Dictionary customers</w:t>
+      </w:r>
+      <w:r>
+        <w:t xml:space="preserve"> THEN</w:t>
+      </w:r>
+    </w:p>
+    <w:p>
+      <w:pPr>
+        <w:ind w:firstLine="720"/>
+      </w:pPr>
+      <w:r>
+        <w:tab/>
+      </w:r>
+      <w:r>
+        <w:tab/>
+        <w:t>BEGIN IF</w:t>
+      </w:r>
+    </w:p>
+    <w:p>
+      <w:pPr>
+        <w:ind w:left="2880"/>
+      </w:pPr>
+      <w:r>
+        <w:t xml:space="preserve">SET sinceRegistered = </w:t>
+      </w:r>
+      <w:r>
+        <w:t>customer’s register date</w:t>
+      </w:r>
+      <w:r>
+        <w:t xml:space="preserve">(date in dictonary) </w:t>
+      </w:r>
+      <w:r>
+        <w:t xml:space="preserve"> – today’s date</w:t>
+      </w:r>
+    </w:p>
+    <w:p>
+      <w:pPr>
+        <w:ind w:left="2880"/>
+      </w:pPr>
+      <w:r>
+        <w:t xml:space="preserve">Discount </w:t>
+      </w:r>
+      <w:r>
+        <w:t xml:space="preserve">= </w:t>
+      </w:r>
+      <w:r>
+        <w:rPr>
+          <w:b/>
+          <w:bCs/>
+        </w:rPr>
+        <w:t>Cal</w:t>
+      </w:r>
+      <w:r>
+        <w:rPr>
+          <w:b/>
+          <w:bCs/>
+        </w:rPr>
+        <w:t>c</w:t>
+      </w:r>
+      <w:r>
+        <w:rPr>
+          <w:b/>
+          <w:bCs/>
+        </w:rPr>
+        <w:t>Discount</w:t>
+      </w:r>
+      <w:r>
+        <w:t>(sinceRegistered)</w:t>
+      </w:r>
+    </w:p>
+    <w:p>
+      <w:pPr>
+        <w:ind w:firstLine="720"/>
+      </w:pPr>
+      <w:r>
+        <w:tab/>
+      </w:r>
+      <w:r>
+        <w:tab/>
+        <w:t>END IF</w:t>
+      </w:r>
+    </w:p>
+    <w:p>
+      <w:pPr>
+        <w:ind w:firstLine="720"/>
+      </w:pPr>
+      <w:r>
+        <w:tab/>
+      </w:r>
+      <w:r>
+        <w:tab/>
+        <w:t>ELSE</w:t>
+      </w:r>
+    </w:p>
+    <w:p>
+      <w:pPr>
+        <w:ind w:firstLine="720"/>
+      </w:pPr>
+      <w:r>
+        <w:tab/>
+      </w:r>
+      <w:r>
+        <w:tab/>
+        <w:t>BEGIN ELSE</w:t>
+      </w:r>
+    </w:p>
+    <w:p>
+      <w:pPr>
+        <w:ind w:firstLine="720"/>
+      </w:pPr>
+      <w:r>
+        <w:tab/>
+      </w:r>
+      <w:r>
+        <w:tab/>
+      </w:r>
+      <w:r>
+        <w:tab/>
+        <w:t xml:space="preserve">DISPLAY “customer </w:t>
+      </w:r>
+      <w:r>
+        <w:t>is not on the loyalty list</w:t>
+      </w:r>
+      <w:r>
+        <w:t>”</w:t>
+      </w:r>
+    </w:p>
+    <w:p>
+      <w:pPr>
+        <w:ind w:firstLine="720"/>
+      </w:pPr>
+      <w:r>
+        <w:tab/>
+      </w:r>
+      <w:r>
+        <w:tab/>
+        <w:t>END ELSE</w:t>
+      </w:r>
+    </w:p>
+    <w:p>
+      <w:pPr>
+        <w:ind w:firstLine="720"/>
+      </w:pPr>
+    </w:p>
+    <w:p>
+      <w:pPr>
+        <w:ind w:firstLine="720"/>
+      </w:pPr>
+      <w:r>
+        <w:tab/>
+      </w:r>
+      <w:r>
+        <w:tab/>
+        <w:t>//Chris’s pseudo</w:t>
+      </w:r>
+    </w:p>
+    <w:p>
+      <w:pPr>
+        <w:ind w:firstLine="720"/>
+      </w:pPr>
+      <w:r>
+        <w:tab/>
+      </w:r>
+      <w:r>
+        <w:tab/>
+      </w:r>
+      <w:r>
+        <w:t>PROMPT “Enter the Customer’s number of rentals”</w:t>
+      </w:r>
+    </w:p>
+    <w:p>
+      <w:pPr>
+        <w:ind w:left="1440" w:firstLine="720"/>
+      </w:pPr>
       <w:r>
         <w:t xml:space="preserve">SET </w:t>
       </w:r>
-      <w:proofErr w:type="spellStart"/>
-      <w:r>
-        <w:t>enchantedScrolls</w:t>
-      </w:r>
-      <w:proofErr w:type="spellEnd"/>
-      <w:r>
-        <w:t xml:space="preserve"> = 25</w:t>
-      </w:r>
-    </w:p>
-    <w:p>
-      <w:r>
-        <w:t xml:space="preserve">SET </w:t>
-      </w:r>
-      <w:proofErr w:type="spellStart"/>
-      <w:r>
-        <w:t>magicalNovels</w:t>
-      </w:r>
-      <w:proofErr w:type="spellEnd"/>
-      <w:r>
-        <w:t xml:space="preserve"> = 25</w:t>
-      </w:r>
-    </w:p>
-    <w:p>
-      <w:r>
-        <w:t xml:space="preserve">SET </w:t>
-      </w:r>
-      <w:r>
-        <w:t>LIST</w:t>
+      <w:r>
+        <w:t>numRenta</w:t>
+      </w:r>
+      <w:r>
+        <w:t>ls = get value</w:t>
+      </w:r>
+    </w:p>
+    <w:p>
+      <w:pPr>
+        <w:ind w:left="1440" w:firstLine="720"/>
+      </w:pPr>
+      <w:r>
+        <w:t xml:space="preserve">SET rewardRentals = </w:t>
+      </w:r>
+      <w:r>
+        <w:rPr>
+          <w:b/>
+          <w:bCs/>
+        </w:rPr>
+        <w:t>Coupons</w:t>
+      </w:r>
+      <w:r>
+        <w:t>(numRentals)</w:t>
+      </w:r>
+      <w:r>
+        <w:tab/>
+      </w:r>
+      <w:r>
+        <w:tab/>
+      </w:r>
+      <w:r>
+        <w:tab/>
+      </w:r>
+    </w:p>
+    <w:p/>
+    <w:p/>
+    <w:p>
+      <w:pPr>
+        <w:ind w:firstLine="720"/>
+      </w:pPr>
+      <w:r>
+        <w:lastRenderedPageBreak/>
+        <w:tab/>
+      </w:r>
+      <w:r>
+        <w:tab/>
+        <w:t>//Warick’s pseudo</w:t>
+      </w:r>
+    </w:p>
+    <w:p>
+      <w:pPr>
+        <w:ind w:firstLine="720"/>
+      </w:pPr>
+      <w:r>
+        <w:tab/>
+      </w:r>
+      <w:r>
+        <w:tab/>
+      </w:r>
+      <w:r>
+        <w:t xml:space="preserve">SET magicBonus = </w:t>
+      </w:r>
+      <w:r>
+        <w:rPr>
+          <w:b/>
+          <w:bCs/>
+        </w:rPr>
+        <w:t>MagicBonus</w:t>
+      </w:r>
+      <w:r>
+        <w:t xml:space="preserve">(sinceRegistered, </w:t>
+      </w:r>
+      <w:r>
+        <w:t>numRentals)</w:t>
+      </w:r>
+    </w:p>
+    <w:p>
+      <w:pPr>
+        <w:ind w:firstLine="720"/>
+      </w:pPr>
+      <w:r>
+        <w:tab/>
+        <w:t>DEFAULT</w:t>
+      </w:r>
+    </w:p>
+    <w:p>
+      <w:pPr>
+        <w:ind w:firstLine="720"/>
+      </w:pPr>
+      <w:r>
+        <w:tab/>
+        <w:t>DISPLAY “That is not an available option”</w:t>
+      </w:r>
+    </w:p>
+    <w:p>
+      <w:r>
+        <w:tab/>
+      </w:r>
+      <w:r>
+        <w:t>END SWITCH</w:t>
+      </w:r>
+    </w:p>
+    <w:p/>
+    <w:p>
+      <w:r>
+        <w:tab/>
+        <w:t>SET totalAmount = 0;</w:t>
+      </w:r>
+    </w:p>
+    <w:p>
+      <w:r>
+        <w:tab/>
+      </w:r>
+      <w:r>
+        <w:t>DO</w:t>
+      </w:r>
+    </w:p>
+    <w:p>
+      <w:r>
+        <w:tab/>
+      </w:r>
+      <w:r>
+        <w:tab/>
+      </w:r>
+      <w:r>
+        <w:t>Display “Enter the book’s name to be rented”</w:t>
+      </w:r>
+    </w:p>
+    <w:p>
+      <w:pPr>
+        <w:ind w:left="720" w:firstLine="720"/>
+      </w:pPr>
+      <w:r>
+        <w:t>DISPLAY “Enter a 0 to stop the book selection”</w:t>
+      </w:r>
+    </w:p>
+    <w:p>
+      <w:r>
+        <w:tab/>
+      </w:r>
+      <w:r>
+        <w:tab/>
+      </w:r>
+      <w:r>
+        <w:t>SET book = get value</w:t>
+      </w:r>
+    </w:p>
+    <w:p>
+      <w:r>
+        <w:tab/>
+      </w:r>
+      <w:r>
+        <w:tab/>
+      </w:r>
+      <w:r>
+        <w:t>IF book is in the customers dictionary THEN</w:t>
+      </w:r>
+    </w:p>
+    <w:p>
+      <w:pPr>
+        <w:ind w:left="720" w:firstLine="720"/>
+      </w:pPr>
+      <w:r>
+        <w:t>BEGIN IF</w:t>
+      </w:r>
+    </w:p>
+    <w:p>
+      <w:pPr>
+        <w:ind w:left="720" w:firstLine="720"/>
+      </w:pPr>
+      <w:r>
+        <w:tab/>
+        <w:t>ADD book to the List toRent</w:t>
+      </w:r>
+    </w:p>
+    <w:p>
+      <w:pPr>
+        <w:ind w:left="1440"/>
+      </w:pPr>
+      <w:r>
+        <w:tab/>
+        <w:t xml:space="preserve">totalAmount = totalAmount + </w:t>
+      </w:r>
+      <w:r>
+        <w:t xml:space="preserve">price of book(determined by it’s </w:t>
+      </w:r>
+      <w:r>
+        <w:tab/>
+        <w:t>category)</w:t>
+      </w:r>
+    </w:p>
+    <w:p>
+      <w:pPr>
+        <w:ind w:left="720" w:firstLine="720"/>
+      </w:pPr>
+      <w:r>
+        <w:t>END IF</w:t>
+      </w:r>
+    </w:p>
+    <w:p>
+      <w:pPr>
+        <w:ind w:left="720" w:firstLine="720"/>
+      </w:pPr>
+      <w:r>
+        <w:t>ELSE</w:t>
+      </w:r>
+    </w:p>
+    <w:p>
+      <w:pPr>
+        <w:ind w:left="720" w:firstLine="720"/>
+      </w:pPr>
+      <w:r>
+        <w:t>BEGIN ELSE</w:t>
+      </w:r>
+    </w:p>
+    <w:p>
+      <w:pPr>
+        <w:ind w:left="720" w:firstLine="720"/>
+      </w:pPr>
+      <w:r>
+        <w:tab/>
+      </w:r>
+      <w:r>
+        <w:t>DISPLAY “That book doesn’t exist”</w:t>
+      </w:r>
+    </w:p>
+    <w:p>
+      <w:pPr>
+        <w:ind w:left="720" w:firstLine="720"/>
+      </w:pPr>
+      <w:r>
+        <w:t>END ELSE</w:t>
+      </w:r>
+    </w:p>
+    <w:p>
+      <w:r>
+        <w:tab/>
+        <w:t>WHILE</w:t>
       </w:r>
       <w:r>
         <w:t xml:space="preserve"> </w:t>
       </w:r>
-      <w:proofErr w:type="spellStart"/>
-      <w:r>
-        <w:t>customerNames</w:t>
-      </w:r>
-      <w:proofErr w:type="spellEnd"/>
-    </w:p>
-    <w:p>
-      <w:r>
-        <w:t xml:space="preserve">SET </w:t>
-      </w:r>
-      <w:r>
-        <w:t>Dictionary</w:t>
-      </w:r>
-      <w:r>
-        <w:t xml:space="preserve"> </w:t>
-      </w:r>
-      <w:proofErr w:type="spellStart"/>
-      <w:r>
-        <w:t>magicBooks</w:t>
-      </w:r>
-      <w:proofErr w:type="spellEnd"/>
+      <w:r>
+        <w:t>book is not 0</w:t>
+      </w:r>
     </w:p>
     <w:p/>
     <w:p>
       <w:r>
+        <w:tab/>
+        <w:t>SETd discountAmount</w:t>
+      </w:r>
+      <w:r>
+        <w:t xml:space="preserve"> = totalAmount / discount</w:t>
+      </w:r>
+    </w:p>
+    <w:p/>
+    <w:p>
+      <w:r>
+        <w:tab/>
         <w:t>DISPLAY “</w:t>
       </w:r>
       <w:r>
-        <w:t>What would you like to do?</w:t>
-      </w:r>
-    </w:p>
-    <w:p>
-      <w:r>
-        <w:t>Enter the number to the corresponding option:</w:t>
-      </w:r>
-    </w:p>
-    <w:p>
-      <w:r>
-        <w:t>============================================</w:t>
-      </w:r>
-    </w:p>
-    <w:p>
-      <w:r>
-        <w:t>1. Add a new customer</w:t>
-      </w:r>
-    </w:p>
-    <w:p>
-      <w:r>
-        <w:t>2. Add a new book to the library</w:t>
-      </w:r>
-    </w:p>
-    <w:p>
-      <w:r>
-        <w:t>3. Take order.</w:t>
-      </w:r>
-    </w:p>
-    <w:p>
-      <w:r>
-        <w:t>============================================</w:t>
+        <w:t>Magic books Library”</w:t>
+      </w:r>
+      <w:r>
+        <w:br/>
+      </w:r>
+      <w:r>
+        <w:tab/>
+      </w:r>
+      <w:r>
+        <w:t>DISPLAY “</w:t>
+      </w:r>
+      <w:r>
+        <w:t>========================</w:t>
       </w:r>
       <w:r>
         <w:t>”</w:t>
@@ -1493,617 +2368,77 @@
     </w:p>
     <w:p>
       <w:r>
-        <w:t>SET option = get value</w:t>
-      </w:r>
-    </w:p>
-    <w:p>
-      <w:r>
-        <w:t>SWITCH</w:t>
-      </w:r>
-      <w:r>
-        <w:t xml:space="preserve"> option</w:t>
-      </w:r>
-    </w:p>
-    <w:p>
-      <w:r>
-        <w:t>BEGIN SWITCH</w:t>
-      </w:r>
-    </w:p>
-    <w:p>
-      <w:r>
-        <w:tab/>
-        <w:t>CASE 1</w:t>
-      </w:r>
-    </w:p>
-    <w:p>
-      <w:r>
-        <w:tab/>
-        <w:t xml:space="preserve">SET </w:t>
-      </w:r>
-      <w:proofErr w:type="spellStart"/>
-      <w:r>
-        <w:t>newCustomer</w:t>
-      </w:r>
-      <w:proofErr w:type="spellEnd"/>
-      <w:r>
-        <w:t xml:space="preserve"> = “”</w:t>
-      </w:r>
-    </w:p>
-    <w:p>
-      <w:r>
-        <w:tab/>
-        <w:t>DISPLAY “What is the customer’s name?”</w:t>
-      </w:r>
-    </w:p>
-    <w:p>
-      <w:r>
-        <w:tab/>
-      </w:r>
-      <w:proofErr w:type="spellStart"/>
-      <w:r>
-        <w:t>newCustomer</w:t>
-      </w:r>
-      <w:proofErr w:type="spellEnd"/>
-      <w:r>
-        <w:t xml:space="preserve"> = get value</w:t>
-      </w:r>
-    </w:p>
-    <w:p>
-      <w:r>
-        <w:tab/>
-        <w:t xml:space="preserve">IF </w:t>
-      </w:r>
-      <w:proofErr w:type="spellStart"/>
-      <w:r>
-        <w:t>newCustomer</w:t>
-      </w:r>
-      <w:proofErr w:type="spellEnd"/>
-      <w:r>
-        <w:t xml:space="preserve"> is in the list </w:t>
-      </w:r>
-      <w:proofErr w:type="spellStart"/>
-      <w:r>
-        <w:t>customerNames</w:t>
-      </w:r>
-      <w:proofErr w:type="spellEnd"/>
-      <w:r>
-        <w:t xml:space="preserve"> THEN</w:t>
-      </w:r>
-    </w:p>
-    <w:p>
-      <w:r>
-        <w:tab/>
-      </w:r>
-      <w:r>
-        <w:t>BEGIN IF</w:t>
-      </w:r>
-    </w:p>
-    <w:p>
-      <w:r>
-        <w:tab/>
-      </w:r>
-      <w:r>
-        <w:tab/>
-        <w:t xml:space="preserve">DISPLAY </w:t>
-      </w:r>
-      <w:r>
-        <w:t>“This customer already exists.”</w:t>
-      </w:r>
-    </w:p>
-    <w:p>
-      <w:r>
-        <w:tab/>
-      </w:r>
-      <w:r>
-        <w:t>END IF</w:t>
-      </w:r>
-    </w:p>
-    <w:p>
-      <w:r>
-        <w:tab/>
-        <w:t>ELSE</w:t>
-      </w:r>
-    </w:p>
-    <w:p>
-      <w:r>
-        <w:tab/>
-        <w:t>BEGIN ELSE</w:t>
-      </w:r>
-    </w:p>
-    <w:p>
-      <w:r>
-        <w:tab/>
-      </w:r>
-      <w:r>
-        <w:tab/>
-      </w:r>
-      <w:r>
-        <w:t xml:space="preserve">ADD </w:t>
-      </w:r>
-      <w:proofErr w:type="spellStart"/>
-      <w:r>
-        <w:t>newCustomer</w:t>
-      </w:r>
-      <w:proofErr w:type="spellEnd"/>
-      <w:r>
-        <w:t xml:space="preserve"> to </w:t>
-      </w:r>
-      <w:proofErr w:type="spellStart"/>
-      <w:r>
-        <w:t>customerNames</w:t>
-      </w:r>
-      <w:proofErr w:type="spellEnd"/>
-    </w:p>
-    <w:p>
-      <w:r>
-        <w:tab/>
-      </w:r>
-      <w:r>
-        <w:tab/>
-        <w:t>DISPLAY “The new customer was added successfully.”</w:t>
-      </w:r>
-    </w:p>
-    <w:p>
-      <w:r>
-        <w:tab/>
-        <w:t>END ELSE</w:t>
-      </w:r>
-    </w:p>
-    <w:p>
-      <w:r>
-        <w:tab/>
-      </w:r>
-    </w:p>
-    <w:p>
-      <w:pPr>
-        <w:ind w:firstLine="720"/>
-      </w:pPr>
-      <w:r>
-        <w:t>CASE 2</w:t>
-      </w:r>
-    </w:p>
-    <w:p>
-      <w:pPr>
-        <w:ind w:firstLine="720"/>
-      </w:pPr>
-      <w:r>
-        <w:t xml:space="preserve">SET </w:t>
-      </w:r>
-      <w:proofErr w:type="spellStart"/>
-      <w:r>
-        <w:t>newBook</w:t>
-      </w:r>
-      <w:proofErr w:type="spellEnd"/>
-      <w:r>
-        <w:t xml:space="preserve"> = “”</w:t>
-      </w:r>
-    </w:p>
-    <w:p>
-      <w:pPr>
-        <w:ind w:firstLine="720"/>
-      </w:pPr>
-      <w:r>
-        <w:t>SET category = “”</w:t>
-      </w:r>
-    </w:p>
-    <w:p>
-      <w:pPr>
-        <w:ind w:firstLine="720"/>
-      </w:pPr>
-      <w:r>
-        <w:t>DISPLAY “What is the new book’s name?”</w:t>
-      </w:r>
-    </w:p>
-    <w:p>
-      <w:pPr>
-        <w:ind w:firstLine="720"/>
-      </w:pPr>
-      <w:r>
-        <w:t xml:space="preserve">SET </w:t>
-      </w:r>
-      <w:proofErr w:type="spellStart"/>
-      <w:r>
-        <w:t>newBook</w:t>
-      </w:r>
-      <w:proofErr w:type="spellEnd"/>
-      <w:r>
-        <w:t xml:space="preserve"> = get value</w:t>
-      </w:r>
-    </w:p>
-    <w:p>
-      <w:pPr>
-        <w:ind w:firstLine="720"/>
-      </w:pPr>
-      <w:r>
-        <w:t xml:space="preserve">IF </w:t>
-      </w:r>
-      <w:proofErr w:type="spellStart"/>
-      <w:r>
-        <w:t>magicBooks</w:t>
-      </w:r>
-      <w:proofErr w:type="spellEnd"/>
-      <w:r>
-        <w:t xml:space="preserve"> contains the Key </w:t>
-      </w:r>
-      <w:proofErr w:type="spellStart"/>
-      <w:r>
-        <w:t>newBook</w:t>
-      </w:r>
-      <w:proofErr w:type="spellEnd"/>
-      <w:r>
-        <w:t xml:space="preserve"> THEN</w:t>
-      </w:r>
-    </w:p>
-    <w:p>
-      <w:pPr>
-        <w:ind w:firstLine="720"/>
-      </w:pPr>
-      <w:r>
-        <w:t>BEGIN IF</w:t>
-      </w:r>
-    </w:p>
-    <w:p>
-      <w:pPr>
-        <w:ind w:firstLine="720"/>
-      </w:pPr>
-      <w:r>
-        <w:tab/>
-      </w:r>
-      <w:r>
-        <w:t>DISPLAY “This book is already in the library</w:t>
+        <w:tab/>
+      </w:r>
+      <w:r>
+        <w:t>DISPLAY “</w:t>
+      </w:r>
+      <w:r>
+        <w:t xml:space="preserve">Total before discount </w:t>
+      </w:r>
+      <w:r>
+        <w:tab/>
+      </w:r>
+      <w:r>
+        <w:tab/>
+        <w:t>totalAmount</w:t>
       </w:r>
       <w:r>
         <w:t>”</w:t>
       </w:r>
     </w:p>
     <w:p>
-      <w:pPr>
-        <w:ind w:firstLine="720"/>
-      </w:pPr>
-      <w:r>
-        <w:lastRenderedPageBreak/>
-        <w:t>END IF</w:t>
-      </w:r>
-    </w:p>
-    <w:p>
-      <w:pPr>
-        <w:ind w:firstLine="720"/>
-      </w:pPr>
-      <w:r>
-        <w:t>ELSE</w:t>
-      </w:r>
-    </w:p>
-    <w:p>
-      <w:pPr>
-        <w:ind w:firstLine="720"/>
-      </w:pPr>
-      <w:r>
-        <w:t>BEGIN ELSE</w:t>
-      </w:r>
-    </w:p>
-    <w:p>
-      <w:pPr>
-        <w:ind w:firstLine="720"/>
-      </w:pPr>
-      <w:r>
-        <w:tab/>
-        <w:t>DISPLAY “What category does this book fall under?”</w:t>
-      </w:r>
-    </w:p>
-    <w:p>
-      <w:pPr>
-        <w:ind w:firstLine="720"/>
-      </w:pPr>
-      <w:r>
-        <w:tab/>
-        <w:t>SET category = get value</w:t>
-      </w:r>
-    </w:p>
-    <w:p>
-      <w:pPr>
-        <w:ind w:firstLine="720"/>
-      </w:pPr>
-      <w:r>
-        <w:tab/>
-        <w:t xml:space="preserve">IF </w:t>
-      </w:r>
-      <w:r>
-        <w:t xml:space="preserve">category = spell tomes OR enchanted scrolls OR </w:t>
-      </w:r>
-      <w:r>
-        <w:t>magical novels THEN</w:t>
-      </w:r>
-    </w:p>
-    <w:p>
-      <w:pPr>
-        <w:ind w:firstLine="720"/>
-      </w:pPr>
-      <w:r>
-        <w:tab/>
-        <w:t>BEGIN IF</w:t>
-      </w:r>
-    </w:p>
-    <w:p>
-      <w:pPr>
-        <w:ind w:firstLine="720"/>
-      </w:pPr>
-      <w:r>
-        <w:tab/>
-      </w:r>
-      <w:r>
-        <w:tab/>
-      </w:r>
-      <w:r>
-        <w:t xml:space="preserve">ADD </w:t>
-      </w:r>
-      <w:proofErr w:type="spellStart"/>
-      <w:r>
-        <w:t>newBook</w:t>
-      </w:r>
-      <w:proofErr w:type="spellEnd"/>
-      <w:r>
-        <w:t xml:space="preserve"> and category to </w:t>
-      </w:r>
-      <w:proofErr w:type="spellStart"/>
-      <w:r>
-        <w:t>magicBooks</w:t>
-      </w:r>
-      <w:proofErr w:type="spellEnd"/>
-    </w:p>
-    <w:p>
-      <w:pPr>
-        <w:ind w:firstLine="720"/>
-      </w:pPr>
-      <w:r>
-        <w:tab/>
-      </w:r>
-      <w:r>
-        <w:tab/>
+      <w:r>
+        <w:tab/>
+      </w:r>
+      <w:r>
         <w:t>DISPLAY “</w:t>
       </w:r>
-      <w:proofErr w:type="spellStart"/>
-      <w:r>
-        <w:t>newBook</w:t>
-      </w:r>
-      <w:proofErr w:type="spellEnd"/>
-      <w:r>
-        <w:t xml:space="preserve"> was successfully added.”</w:t>
-      </w:r>
-    </w:p>
-    <w:p>
-      <w:pPr>
-        <w:ind w:firstLine="720"/>
-      </w:pPr>
-      <w:r>
-        <w:tab/>
-        <w:t>END IF</w:t>
-      </w:r>
-    </w:p>
-    <w:p>
-      <w:pPr>
-        <w:ind w:firstLine="720"/>
-      </w:pPr>
-      <w:r>
-        <w:tab/>
-        <w:t>ELSE</w:t>
-      </w:r>
-    </w:p>
-    <w:p>
-      <w:pPr>
-        <w:ind w:firstLine="720"/>
-      </w:pPr>
-      <w:r>
-        <w:tab/>
-        <w:t>BEGIN ELSE</w:t>
-      </w:r>
-    </w:p>
-    <w:p>
-      <w:pPr>
-        <w:ind w:firstLine="720"/>
-      </w:pPr>
-      <w:r>
-        <w:tab/>
-      </w:r>
-      <w:r>
-        <w:tab/>
-      </w:r>
-      <w:r>
-        <w:t xml:space="preserve">DISPLAY “That is not a valid </w:t>
-      </w:r>
-      <w:r>
-        <w:t>book category”</w:t>
-      </w:r>
-    </w:p>
-    <w:p>
-      <w:pPr>
-        <w:ind w:firstLine="720"/>
-      </w:pPr>
-      <w:r>
-        <w:tab/>
-      </w:r>
-      <w:r>
-        <w:tab/>
-        <w:t>DISPLAY “Please try again”</w:t>
-      </w:r>
-    </w:p>
-    <w:p>
-      <w:pPr>
-        <w:ind w:firstLine="720"/>
-      </w:pPr>
-      <w:r>
-        <w:tab/>
-        <w:t>END ELSE</w:t>
-      </w:r>
-    </w:p>
-    <w:p>
-      <w:pPr>
-        <w:ind w:firstLine="720"/>
-      </w:pPr>
-      <w:r>
-        <w:tab/>
-      </w:r>
-    </w:p>
-    <w:p>
-      <w:pPr>
-        <w:ind w:firstLine="720"/>
-      </w:pPr>
-      <w:r>
-        <w:tab/>
-        <w:t>CASE</w:t>
-      </w:r>
-      <w:r>
-        <w:t xml:space="preserve"> 3</w:t>
-      </w:r>
-    </w:p>
-    <w:p>
-      <w:pPr>
-        <w:ind w:firstLine="720"/>
-      </w:pPr>
-      <w:r>
-        <w:tab/>
-      </w:r>
-      <w:r>
-        <w:tab/>
-      </w:r>
-      <w:r>
-        <w:t>//</w:t>
-      </w:r>
-      <w:r>
-        <w:t>Owethu pseudo</w:t>
-      </w:r>
-    </w:p>
-    <w:p>
-      <w:pPr>
-        <w:ind w:firstLine="720"/>
-      </w:pPr>
-      <w:r>
-        <w:tab/>
-      </w:r>
-      <w:r>
-        <w:tab/>
-      </w:r>
-      <w:r>
-        <w:t>DISPLAY “Checkout For:”</w:t>
-      </w:r>
-    </w:p>
-    <w:p>
-      <w:pPr>
-        <w:ind w:firstLine="720"/>
-      </w:pPr>
-      <w:r>
-        <w:tab/>
-      </w:r>
-      <w:r>
-        <w:tab/>
-        <w:t>DISPLAY the customer list</w:t>
-      </w:r>
-    </w:p>
-    <w:p>
-      <w:pPr>
-        <w:ind w:firstLine="720"/>
-      </w:pPr>
-      <w:r>
-        <w:tab/>
-      </w:r>
-      <w:r>
-        <w:tab/>
-      </w:r>
-      <w:r>
-        <w:t>SET checkout = get value</w:t>
-      </w:r>
-    </w:p>
-    <w:p>
-      <w:pPr>
-        <w:ind w:firstLine="720"/>
-      </w:pPr>
-    </w:p>
-    <w:p>
-      <w:pPr>
-        <w:ind w:firstLine="720"/>
-      </w:pPr>
-      <w:r>
-        <w:tab/>
-      </w:r>
-      <w:r>
-        <w:tab/>
-        <w:t>//Chris’s pseudo</w:t>
-      </w:r>
-    </w:p>
-    <w:p>
-      <w:pPr>
-        <w:ind w:firstLine="720"/>
-      </w:pPr>
-      <w:r>
-        <w:tab/>
-      </w:r>
-      <w:r>
-        <w:tab/>
-      </w:r>
-      <w:r>
-        <w:t>PROMPT “Enter the Customer’s number of rentals”</w:t>
-      </w:r>
-    </w:p>
-    <w:p>
-      <w:pPr>
-        <w:ind w:left="1440" w:firstLine="720"/>
-      </w:pPr>
-      <w:r>
-        <w:t xml:space="preserve">SET </w:t>
-      </w:r>
-      <w:proofErr w:type="spellStart"/>
-      <w:r>
-        <w:t>numRenta</w:t>
-      </w:r>
-      <w:r>
-        <w:t>ls</w:t>
-      </w:r>
-      <w:proofErr w:type="spellEnd"/>
-      <w:r>
-        <w:t xml:space="preserve"> = get value</w:t>
-      </w:r>
-    </w:p>
-    <w:p>
-      <w:pPr>
-        <w:ind w:left="1440" w:firstLine="720"/>
-      </w:pPr>
-      <w:r>
-        <w:t xml:space="preserve">SET </w:t>
-      </w:r>
-      <w:proofErr w:type="spellStart"/>
+      <w:r>
+        <w:t>Discount</w:t>
+      </w:r>
+      <w:r>
+        <w:tab/>
+      </w:r>
+      <w:r>
+        <w:tab/>
+      </w:r>
+      <w:r>
+        <w:tab/>
+      </w:r>
+      <w:r>
+        <w:tab/>
+      </w:r>
+      <w:r>
+        <w:t>discountAmount</w:t>
+      </w:r>
+      <w:r>
+        <w:t>”</w:t>
+      </w:r>
+    </w:p>
+    <w:p>
+      <w:r>
+        <w:tab/>
+        <w:t>DISPLAY “</w:t>
+      </w:r>
+      <w:r>
+        <w:t>Coupons</w:t>
+      </w:r>
+      <w:r>
+        <w:tab/>
+      </w:r>
+      <w:r>
+        <w:tab/>
+      </w:r>
+      <w:r>
+        <w:tab/>
+      </w:r>
+      <w:r>
+        <w:tab/>
+      </w:r>
       <w:r>
         <w:t>rewardRentals</w:t>
       </w:r>
-      <w:proofErr w:type="spellEnd"/>
-      <w:r>
-        <w:t xml:space="preserve"> = Coupons(</w:t>
-      </w:r>
-      <w:proofErr w:type="spellStart"/>
-      <w:r>
-        <w:t>numRentals</w:t>
-      </w:r>
-      <w:proofErr w:type="spellEnd"/>
-      <w:r>
-        <w:t>)</w:t>
-      </w:r>
-    </w:p>
-    <w:p>
-      <w:pPr>
-        <w:ind w:left="1440" w:firstLine="720"/>
-      </w:pPr>
-      <w:r>
-        <w:t xml:space="preserve">DISPLAY “You have received </w:t>
-      </w:r>
-      <w:proofErr w:type="spellStart"/>
-      <w:r>
-        <w:t>rewardRentals</w:t>
-      </w:r>
-      <w:proofErr w:type="spellEnd"/>
-      <w:r>
-        <w:t xml:space="preserve"> Reward R</w:t>
-      </w:r>
-      <w:r>
-        <w:t>entals</w:t>
-      </w:r>
       <w:r>
         <w:t>”</w:t>
       </w:r>
@@ -2111,50 +2446,19 @@
     <w:p>
       <w:r>
         <w:tab/>
-      </w:r>
-      <w:r>
-        <w:tab/>
-      </w:r>
-      <w:r>
-        <w:tab/>
-      </w:r>
-    </w:p>
-    <w:p>
-      <w:pPr>
-        <w:ind w:firstLine="720"/>
-      </w:pPr>
-      <w:r>
-        <w:tab/>
-      </w:r>
-      <w:r>
-        <w:tab/>
-        <w:t>//Warick’s pseudo</w:t>
-      </w:r>
-    </w:p>
-    <w:p>
-      <w:pPr>
-        <w:ind w:firstLine="720"/>
-      </w:pPr>
-      <w:r>
-        <w:tab/>
-        <w:t>DEFAULT</w:t>
-      </w:r>
-    </w:p>
-    <w:p>
-      <w:pPr>
-        <w:ind w:firstLine="720"/>
-      </w:pPr>
-      <w:r>
-        <w:tab/>
-        <w:t>DISPLAY “That is not an available option”</w:t>
-      </w:r>
-    </w:p>
-    <w:p>
-      <w:r>
-        <w:tab/>
-      </w:r>
-      <w:r>
-        <w:t>END SWITCH</w:t>
+        <w:t>DISPLAY “Magic bonuses</w:t>
+      </w:r>
+      <w:r>
+        <w:tab/>
+      </w:r>
+      <w:r>
+        <w:tab/>
+      </w:r>
+      <w:r>
+        <w:tab/>
+      </w:r>
+      <w:r>
+        <w:t>magicBonus”</w:t>
       </w:r>
     </w:p>
     <w:p>

</xml_diff>

<commit_message>
Added 3 functions and almost completed case 3
</commit_message>
<xml_diff>
--- a/Documents/MileStone1.docx
+++ b/Documents/MileStone1.docx
@@ -1239,7 +1239,7 @@
       </w:r>
       <w:proofErr w:type="spellStart"/>
       <w:r>
-        <w:t>customerPeriod</w:t>
+        <w:t>yearsRegistered</w:t>
       </w:r>
       <w:proofErr w:type="spellEnd"/>
       <w:r>
@@ -1321,7 +1321,7 @@
       <w:proofErr w:type="spellStart"/>
       <w:proofErr w:type="gramStart"/>
       <w:r>
-        <w:t>customerPeriod</w:t>
+        <w:t>yearsRegistered</w:t>
       </w:r>
       <w:proofErr w:type="spellEnd"/>
       <w:r>
@@ -1407,11 +1407,11 @@
         <w:t xml:space="preserve"> </w:t>
       </w:r>
       <w:r>
-        <w:t>”</w:t>
+        <w:t>”You</w:t>
       </w:r>
       <w:proofErr w:type="gramEnd"/>
       <w:r>
-        <w:t xml:space="preserve"> You </w:t>
+        <w:t xml:space="preserve"> </w:t>
       </w:r>
       <w:r>
         <w:t>qualify</w:t>
@@ -1446,7 +1446,7 @@
       <w:proofErr w:type="spellStart"/>
       <w:proofErr w:type="gramStart"/>
       <w:r>
-        <w:t>customerPeriod</w:t>
+        <w:t>yearsRegistered</w:t>
       </w:r>
       <w:proofErr w:type="spellEnd"/>
       <w:r>
@@ -1563,7 +1563,7 @@
       <w:proofErr w:type="spellStart"/>
       <w:proofErr w:type="gramStart"/>
       <w:r>
-        <w:t>customerPeriod</w:t>
+        <w:t>yearsRegistered</w:t>
       </w:r>
       <w:proofErr w:type="spellEnd"/>
       <w:r>

</xml_diff>

<commit_message>
Deleted All .drawion files Replaced with .jpeg versions Stored in a separate folder
</commit_message>
<xml_diff>
--- a/Documents/MileStone1.docx
+++ b/Documents/MileStone1.docx
@@ -211,15 +211,7 @@
       </w:pPr>
       <w:r>
         <w:tab/>
-        <w:t xml:space="preserve">SET </w:t>
-      </w:r>
-      <w:proofErr w:type="spellStart"/>
-      <w:r>
-        <w:t>newCustomer</w:t>
-      </w:r>
-      <w:proofErr w:type="spellEnd"/>
-      <w:r>
-        <w:t xml:space="preserve"> = “”</w:t>
+        <w:t>SET newCustomer = “”</w:t>
       </w:r>
     </w:p>
     <w:p>
@@ -237,14 +229,7 @@
       </w:pPr>
       <w:r>
         <w:tab/>
-      </w:r>
-      <w:proofErr w:type="spellStart"/>
-      <w:r>
-        <w:t>newCustomer</w:t>
-      </w:r>
-      <w:proofErr w:type="spellEnd"/>
-      <w:r>
-        <w:t xml:space="preserve"> = get value</w:t>
+        <w:t>newCustomer = get value</w:t>
       </w:r>
     </w:p>
     <w:p>
@@ -253,15 +238,7 @@
       </w:pPr>
       <w:r>
         <w:tab/>
-        <w:t xml:space="preserve">IF </w:t>
-      </w:r>
-      <w:proofErr w:type="spellStart"/>
-      <w:r>
-        <w:t>newCustomer</w:t>
-      </w:r>
-      <w:proofErr w:type="spellEnd"/>
-      <w:r>
-        <w:t xml:space="preserve"> is in the Dictionary customers THEN</w:t>
+        <w:t>IF newCustomer is in the Dictionary customers THEN</w:t>
       </w:r>
     </w:p>
     <w:p>
@@ -321,15 +298,7 @@
       </w:r>
       <w:r>
         <w:tab/>
-        <w:t xml:space="preserve">SET </w:t>
-      </w:r>
-      <w:proofErr w:type="spellStart"/>
-      <w:r>
-        <w:t>registerDate</w:t>
-      </w:r>
-      <w:proofErr w:type="spellEnd"/>
-      <w:r>
-        <w:t xml:space="preserve"> = Present date</w:t>
+        <w:t>SET registerDate = Present date</w:t>
       </w:r>
     </w:p>
     <w:p>
@@ -341,15 +310,7 @@
       </w:r>
       <w:r>
         <w:tab/>
-        <w:t xml:space="preserve">ADD </w:t>
-      </w:r>
-      <w:proofErr w:type="spellStart"/>
-      <w:r>
-        <w:t>newCustomer</w:t>
-      </w:r>
-      <w:proofErr w:type="spellEnd"/>
-      <w:r>
-        <w:t xml:space="preserve"> and date to customers</w:t>
+        <w:t>ADD newCustomer and date to customers</w:t>
       </w:r>
     </w:p>
     <w:p>
@@ -667,15 +628,7 @@
     </w:p>
     <w:p>
       <w:r>
-        <w:t xml:space="preserve">SET </w:t>
-      </w:r>
-      <w:proofErr w:type="spellStart"/>
-      <w:r>
-        <w:t>newBook</w:t>
-      </w:r>
-      <w:proofErr w:type="spellEnd"/>
-      <w:r>
-        <w:t xml:space="preserve"> = “”</w:t>
+        <w:t>SET newBook = “”</w:t>
       </w:r>
     </w:p>
     <w:p>
@@ -690,36 +643,12 @@
     </w:p>
     <w:p>
       <w:r>
-        <w:t xml:space="preserve">SET </w:t>
-      </w:r>
-      <w:proofErr w:type="spellStart"/>
-      <w:r>
-        <w:t>newBook</w:t>
-      </w:r>
-      <w:proofErr w:type="spellEnd"/>
-      <w:r>
-        <w:t xml:space="preserve"> = get value</w:t>
-      </w:r>
-    </w:p>
-    <w:p>
-      <w:r>
-        <w:t xml:space="preserve">IF </w:t>
-      </w:r>
-      <w:proofErr w:type="spellStart"/>
-      <w:r>
-        <w:t>magicBooks</w:t>
-      </w:r>
-      <w:proofErr w:type="spellEnd"/>
-      <w:r>
-        <w:t xml:space="preserve"> contains the Key </w:t>
-      </w:r>
-      <w:proofErr w:type="spellStart"/>
-      <w:r>
-        <w:t>newBook</w:t>
-      </w:r>
-      <w:proofErr w:type="spellEnd"/>
-      <w:r>
-        <w:t xml:space="preserve"> THEN</w:t>
+        <w:t>SET newBook = get value</w:t>
+      </w:r>
+    </w:p>
+    <w:p>
+      <w:r>
+        <w:t>IF magicBooks contains the Key newBook THEN</w:t>
       </w:r>
     </w:p>
     <w:p>
@@ -781,21 +710,8 @@
       </w:r>
       <w:r>
         <w:tab/>
-        <w:t xml:space="preserve">ADD </w:t>
-      </w:r>
-      <w:proofErr w:type="spellStart"/>
-      <w:r>
-        <w:t>newBook</w:t>
-      </w:r>
-      <w:proofErr w:type="spellEnd"/>
-      <w:r>
-        <w:t xml:space="preserve"> and category to </w:t>
-      </w:r>
-      <w:proofErr w:type="spellStart"/>
-      <w:r>
-        <w:t>magicBooks</w:t>
-      </w:r>
-      <w:proofErr w:type="spellEnd"/>
+        <w:t>ADD newBook and category to magicBooks</w:t>
+      </w:r>
     </w:p>
     <w:p>
       <w:pPr>
@@ -806,15 +722,7 @@
       </w:r>
       <w:r>
         <w:tab/>
-        <w:t>DISPLAY “</w:t>
-      </w:r>
-      <w:proofErr w:type="spellStart"/>
-      <w:r>
-        <w:t>newBook</w:t>
-      </w:r>
-      <w:proofErr w:type="spellEnd"/>
-      <w:r>
-        <w:t xml:space="preserve"> was successfully added.”</w:t>
+        <w:t>DISPLAY “newBook was successfully added.”</w:t>
       </w:r>
     </w:p>
     <w:p>
@@ -916,7 +824,15 @@
           <w:u w:val="single"/>
         </w:rPr>
         <w:lastRenderedPageBreak/>
-        <w:t>Award magical bonus:</w:t>
+        <w:t>Calculate Discount</w:t>
+      </w:r>
+      <w:r>
+        <w:rPr>
+          <w:b/>
+          <w:bCs/>
+          <w:u w:val="single"/>
+        </w:rPr>
+        <w:t>:</w:t>
       </w:r>
     </w:p>
     <w:tbl>
@@ -940,16 +856,16 @@
               <w:rPr>
                 <w:b/>
                 <w:bCs/>
-                <w:sz w:val="28"/>
-                <w:szCs w:val="28"/>
+                <w:sz w:val="32"/>
+                <w:szCs w:val="32"/>
               </w:rPr>
             </w:pPr>
             <w:r>
               <w:rPr>
                 <w:b/>
                 <w:bCs/>
-                <w:sz w:val="28"/>
-                <w:szCs w:val="28"/>
+                <w:sz w:val="32"/>
+                <w:szCs w:val="32"/>
               </w:rPr>
               <w:t>Input</w:t>
             </w:r>
@@ -964,18 +880,18 @@
               <w:rPr>
                 <w:b/>
                 <w:bCs/>
-                <w:sz w:val="28"/>
-                <w:szCs w:val="28"/>
+                <w:sz w:val="32"/>
+                <w:szCs w:val="32"/>
               </w:rPr>
             </w:pPr>
             <w:r>
               <w:rPr>
                 <w:b/>
                 <w:bCs/>
-                <w:sz w:val="28"/>
-                <w:szCs w:val="28"/>
+                <w:sz w:val="32"/>
+                <w:szCs w:val="32"/>
               </w:rPr>
-              <w:t>Processing</w:t>
+              <w:t>Process</w:t>
             </w:r>
           </w:p>
         </w:tc>
@@ -988,16 +904,16 @@
               <w:rPr>
                 <w:b/>
                 <w:bCs/>
-                <w:sz w:val="28"/>
-                <w:szCs w:val="28"/>
+                <w:sz w:val="32"/>
+                <w:szCs w:val="32"/>
               </w:rPr>
             </w:pPr>
             <w:r>
               <w:rPr>
                 <w:b/>
                 <w:bCs/>
-                <w:sz w:val="28"/>
-                <w:szCs w:val="28"/>
+                <w:sz w:val="32"/>
+                <w:szCs w:val="32"/>
               </w:rPr>
               <w:t>Output</w:t>
             </w:r>
@@ -1014,24 +930,17 @@
               <w:pStyle w:val="ListParagraph"/>
               <w:numPr>
                 <w:ilvl w:val="0"/>
-                <w:numId w:val="3"/>
+                <w:numId w:val="7"/>
               </w:numPr>
             </w:pPr>
             <w:r>
-              <w:t>Number of years as a customer</w:t>
-            </w:r>
-          </w:p>
-          <w:p>
-            <w:pPr>
-              <w:pStyle w:val="ListParagraph"/>
-              <w:numPr>
-                <w:ilvl w:val="0"/>
-                <w:numId w:val="3"/>
-              </w:numPr>
-            </w:pPr>
-            <w:r>
-              <w:t>Number of movies rented for the month</w:t>
-            </w:r>
+              <w:t>Year the customer registered</w:t>
+            </w:r>
+          </w:p>
+          <w:p>
+            <w:pPr>
+              <w:ind w:left="360"/>
+            </w:pPr>
           </w:p>
         </w:tc>
         <w:tc>
@@ -1043,11 +952,11 @@
               <w:pStyle w:val="ListParagraph"/>
               <w:numPr>
                 <w:ilvl w:val="0"/>
-                <w:numId w:val="8"/>
+                <w:numId w:val="7"/>
               </w:numPr>
             </w:pPr>
             <w:r>
-              <w:t>Prompt for number of years as a customer</w:t>
+              <w:t>Subtract the Present year with the year the customer registered</w:t>
             </w:r>
           </w:p>
           <w:p>
@@ -1055,36 +964,17 @@
               <w:pStyle w:val="ListParagraph"/>
               <w:numPr>
                 <w:ilvl w:val="0"/>
-                <w:numId w:val="8"/>
+                <w:numId w:val="7"/>
               </w:numPr>
             </w:pPr>
             <w:r>
-              <w:t>Get Value</w:t>
+              <w:t>Determine the discount percentage</w:t>
             </w:r>
           </w:p>
           <w:p>
             <w:pPr>
               <w:pStyle w:val="ListParagraph"/>
-              <w:numPr>
-                <w:ilvl w:val="0"/>
-                <w:numId w:val="8"/>
-              </w:numPr>
-            </w:pPr>
-            <w:r>
-              <w:t>Prompt for number of rentals for the month</w:t>
-            </w:r>
-          </w:p>
-          <w:p>
-            <w:pPr>
-              <w:pStyle w:val="ListParagraph"/>
-              <w:numPr>
-                <w:ilvl w:val="0"/>
-                <w:numId w:val="8"/>
-              </w:numPr>
-            </w:pPr>
-            <w:r>
-              <w:t>Get Value</w:t>
-            </w:r>
+            </w:pPr>
           </w:p>
         </w:tc>
         <w:tc>
@@ -1096,134 +986,87 @@
               <w:pStyle w:val="ListParagraph"/>
               <w:numPr>
                 <w:ilvl w:val="0"/>
-                <w:numId w:val="5"/>
+                <w:numId w:val="7"/>
               </w:numPr>
             </w:pPr>
             <w:r>
-              <w:t>You have qualified for 1 bronze tier book!</w:t>
-            </w:r>
-          </w:p>
-          <w:p>
-            <w:pPr>
-              <w:pStyle w:val="ListParagraph"/>
-              <w:numPr>
-                <w:ilvl w:val="0"/>
-                <w:numId w:val="5"/>
-              </w:numPr>
-            </w:pPr>
-            <w:r>
-              <w:t>You Qualify for 3 bronze and 1 silver tier books!</w:t>
-            </w:r>
-          </w:p>
-          <w:p>
-            <w:pPr>
-              <w:pStyle w:val="ListParagraph"/>
-              <w:numPr>
-                <w:ilvl w:val="0"/>
-                <w:numId w:val="5"/>
-              </w:numPr>
-            </w:pPr>
-            <w:r>
-              <w:t xml:space="preserve">You Qualify for 5 </w:t>
-            </w:r>
-            <w:proofErr w:type="gramStart"/>
-            <w:r>
-              <w:t>bronze</w:t>
-            </w:r>
-            <w:proofErr w:type="gramEnd"/>
-            <w:r>
-              <w:t>, 2 silver and 1 gold tier books!</w:t>
-            </w:r>
-          </w:p>
+              <w:t>Discount percentage</w:t>
+            </w:r>
+          </w:p>
+          <w:p/>
         </w:tc>
       </w:tr>
     </w:tbl>
     <w:p/>
     <w:p>
       <w:pPr>
+        <w:rPr>
+          <w:b/>
+          <w:bCs/>
+        </w:rPr>
+      </w:pPr>
+      <w:r>
+        <w:rPr>
+          <w:b/>
+          <w:bCs/>
+        </w:rPr>
+        <w:t>Start</w:t>
+      </w:r>
+    </w:p>
+    <w:p>
+      <w:r>
+        <w:t xml:space="preserve">        </w:t>
+      </w:r>
+      <w:r>
+        <w:t xml:space="preserve">SET </w:t>
+      </w:r>
+      <w:r>
+        <w:t xml:space="preserve">yearsRegistered = Present year </w:t>
+      </w:r>
+      <w:r>
+        <w:t>–</w:t>
+      </w:r>
+      <w:r>
+        <w:t xml:space="preserve"> </w:t>
+      </w:r>
+      <w:r>
+        <w:t>year customer registered</w:t>
+      </w:r>
+    </w:p>
+    <w:p>
+      <w:pPr>
         <w:spacing w:line="259" w:lineRule="auto"/>
         <w:ind w:left="360"/>
-        <w:rPr>
-          <w:b/>
-          <w:bCs/>
-        </w:rPr>
-      </w:pPr>
-      <w:r>
-        <w:rPr>
-          <w:b/>
-          <w:bCs/>
-        </w:rPr>
-        <w:t>Start</w:t>
-      </w:r>
-      <w:r>
-        <w:rPr>
-          <w:b/>
-          <w:bCs/>
-        </w:rPr>
-        <w:t xml:space="preserve"> </w:t>
+      </w:pPr>
+      <w:r>
+        <w:t xml:space="preserve">IF yearsRegistered </w:t>
+      </w:r>
+      <w:r>
+        <w:t>= 4</w:t>
+      </w:r>
+      <w:r>
+        <w:t xml:space="preserve"> THEN</w:t>
       </w:r>
     </w:p>
     <w:p>
       <w:pPr>
         <w:spacing w:line="259" w:lineRule="auto"/>
         <w:ind w:left="360"/>
-        <w:rPr>
-          <w:b/>
-          <w:bCs/>
-        </w:rPr>
-      </w:pPr>
-      <w:r>
-        <w:rPr>
-          <w:b/>
-          <w:bCs/>
-        </w:rPr>
-        <w:t xml:space="preserve">FUNCTION </w:t>
-      </w:r>
-      <w:proofErr w:type="spellStart"/>
-      <w:proofErr w:type="gramStart"/>
-      <w:r>
-        <w:rPr>
-          <w:b/>
-          <w:bCs/>
-        </w:rPr>
-        <w:t>MagicalBonus</w:t>
-      </w:r>
-      <w:proofErr w:type="spellEnd"/>
-      <w:r>
-        <w:rPr>
-          <w:b/>
-          <w:bCs/>
-        </w:rPr>
-        <w:t>(</w:t>
-      </w:r>
-      <w:proofErr w:type="spellStart"/>
-      <w:proofErr w:type="gramEnd"/>
-      <w:r>
-        <w:rPr>
-          <w:b/>
-          <w:bCs/>
-        </w:rPr>
-        <w:t>yearsRegistered</w:t>
-      </w:r>
-      <w:proofErr w:type="spellEnd"/>
-      <w:r>
-        <w:rPr>
-          <w:b/>
-          <w:bCs/>
-        </w:rPr>
-        <w:t xml:space="preserve">, </w:t>
-      </w:r>
-      <w:proofErr w:type="spellStart"/>
-      <w:r>
-        <w:t>numberOfRentals</w:t>
-      </w:r>
-      <w:proofErr w:type="spellEnd"/>
-      <w:r>
-        <w:rPr>
-          <w:b/>
-          <w:bCs/>
-        </w:rPr>
-        <w:t>)</w:t>
+      </w:pPr>
+      <w:r>
+        <w:t>BEGIN IF</w:t>
+      </w:r>
+    </w:p>
+    <w:p>
+      <w:pPr>
+        <w:spacing w:line="259" w:lineRule="auto"/>
+        <w:ind w:left="360" w:firstLine="360"/>
+      </w:pPr>
+      <w:r>
+        <w:t xml:space="preserve">RETURN </w:t>
+      </w:r>
+      <w:r>
+        <w:t>5%</w:t>
       </w:r>
     </w:p>
     <w:p>
@@ -1232,35 +1075,7 @@
         <w:ind w:left="360"/>
       </w:pPr>
       <w:r>
-        <w:t>IF</w:t>
-      </w:r>
-      <w:r>
-        <w:t xml:space="preserve"> </w:t>
-      </w:r>
-      <w:proofErr w:type="spellStart"/>
-      <w:r>
-        <w:t>yearsRegistered</w:t>
-      </w:r>
-      <w:proofErr w:type="spellEnd"/>
-      <w:r>
-        <w:t xml:space="preserve"> &lt; 5 </w:t>
-      </w:r>
-      <w:r>
-        <w:t>AND</w:t>
-      </w:r>
-      <w:r>
-        <w:t xml:space="preserve"> </w:t>
-      </w:r>
-      <w:proofErr w:type="spellStart"/>
-      <w:r>
-        <w:t>numberOfRentals</w:t>
-      </w:r>
-      <w:proofErr w:type="spellEnd"/>
-      <w:r>
-        <w:t xml:space="preserve"> &lt; 25</w:t>
-      </w:r>
-      <w:r>
-        <w:t xml:space="preserve"> THEN</w:t>
+        <w:t>END IF</w:t>
       </w:r>
     </w:p>
     <w:p>
@@ -1269,7 +1084,22 @@
         <w:ind w:left="360"/>
       </w:pPr>
       <w:r>
-        <w:t>BEGIN IF</w:t>
+        <w:t>ELSE IF yearsRegistered  &gt;= 5 AND &lt; 10 AND &gt;=</w:t>
+      </w:r>
+      <w:r>
+        <w:t xml:space="preserve"> 9</w:t>
+      </w:r>
+      <w:r>
+        <w:t xml:space="preserve"> THEN</w:t>
+      </w:r>
+    </w:p>
+    <w:p>
+      <w:pPr>
+        <w:spacing w:line="259" w:lineRule="auto"/>
+        <w:ind w:left="360"/>
+      </w:pPr>
+      <w:r>
+        <w:t>BEGIN ELSEIF</w:t>
       </w:r>
     </w:p>
     <w:p>
@@ -1277,22 +1107,11 @@
         <w:spacing w:line="259" w:lineRule="auto"/>
         <w:ind w:left="360" w:firstLine="360"/>
       </w:pPr>
-      <w:proofErr w:type="gramStart"/>
-      <w:r>
-        <w:t>RETURN</w:t>
-      </w:r>
-      <w:r>
-        <w:t xml:space="preserve"> ”</w:t>
-      </w:r>
-      <w:proofErr w:type="gramEnd"/>
-      <w:r>
-        <w:t xml:space="preserve"> You don’t qualify for </w:t>
-      </w:r>
-      <w:r>
-        <w:t>magical bonus.</w:t>
-      </w:r>
-      <w:r>
-        <w:t>”</w:t>
+      <w:r>
+        <w:t xml:space="preserve">RETURN </w:t>
+      </w:r>
+      <w:r>
+        <w:t>10%</w:t>
       </w:r>
     </w:p>
     <w:p>
@@ -1301,7 +1120,7 @@
         <w:ind w:left="360"/>
       </w:pPr>
       <w:r>
-        <w:t>END IF</w:t>
+        <w:t>END ELSEIF</w:t>
       </w:r>
     </w:p>
     <w:p>
@@ -1310,76 +1129,13 @@
         <w:ind w:left="360"/>
       </w:pPr>
       <w:r>
-        <w:t xml:space="preserve">ELSE </w:t>
-      </w:r>
-      <w:r>
-        <w:t>IF</w:t>
-      </w:r>
-      <w:r>
-        <w:t xml:space="preserve"> </w:t>
-      </w:r>
-      <w:proofErr w:type="spellStart"/>
-      <w:proofErr w:type="gramStart"/>
-      <w:r>
-        <w:t>yearsRegistered</w:t>
-      </w:r>
-      <w:proofErr w:type="spellEnd"/>
-      <w:r>
-        <w:t xml:space="preserve"> </w:t>
-      </w:r>
-      <w:r>
-        <w:t xml:space="preserve"> </w:t>
-      </w:r>
-      <w:r>
-        <w:t>&gt;</w:t>
-      </w:r>
-      <w:proofErr w:type="gramEnd"/>
-      <w:r>
-        <w:t>=</w:t>
-      </w:r>
-      <w:r>
-        <w:t xml:space="preserve"> </w:t>
-      </w:r>
-      <w:r>
-        <w:t>5</w:t>
-      </w:r>
-      <w:r>
-        <w:t xml:space="preserve"> AND </w:t>
-      </w:r>
-      <w:r>
-        <w:t xml:space="preserve">&lt; 10 </w:t>
-      </w:r>
-      <w:r>
-        <w:t>AND</w:t>
-      </w:r>
-      <w:r>
-        <w:t xml:space="preserve"> </w:t>
-      </w:r>
-      <w:proofErr w:type="spellStart"/>
-      <w:r>
-        <w:t>numberOfRentals</w:t>
-      </w:r>
-      <w:proofErr w:type="spellEnd"/>
-      <w:r>
-        <w:t xml:space="preserve"> </w:t>
-      </w:r>
-      <w:r>
-        <w:t>&gt;</w:t>
-      </w:r>
-      <w:r>
-        <w:t>=</w:t>
-      </w:r>
-      <w:r>
-        <w:t xml:space="preserve"> 25 AND </w:t>
-      </w:r>
-      <w:r>
-        <w:t>&lt;</w:t>
-      </w:r>
-      <w:r>
-        <w:t xml:space="preserve"> 50 </w:t>
-      </w:r>
-      <w:r>
-        <w:t>THEN</w:t>
+        <w:t xml:space="preserve">ELSE IF yearsRegistered  &gt;= 10 AND &gt;= </w:t>
+      </w:r>
+      <w:r>
+        <w:t>14</w:t>
+      </w:r>
+      <w:r>
+        <w:t xml:space="preserve"> THEN</w:t>
       </w:r>
     </w:p>
     <w:p>
@@ -1388,10 +1144,7 @@
         <w:ind w:left="360"/>
       </w:pPr>
       <w:r>
-        <w:t>BEG</w:t>
-      </w:r>
-      <w:r>
-        <w:t>IN ELSEIF</w:t>
+        <w:t>BEGIN ELSEIF</w:t>
       </w:r>
     </w:p>
     <w:p>
@@ -1399,25 +1152,19 @@
         <w:spacing w:line="259" w:lineRule="auto"/>
         <w:ind w:left="360" w:firstLine="360"/>
       </w:pPr>
-      <w:proofErr w:type="gramStart"/>
-      <w:r>
-        <w:t>RETURN</w:t>
-      </w:r>
-      <w:r>
-        <w:t xml:space="preserve"> </w:t>
-      </w:r>
-      <w:r>
-        <w:t>”You</w:t>
-      </w:r>
-      <w:proofErr w:type="gramEnd"/>
-      <w:r>
-        <w:t xml:space="preserve"> </w:t>
-      </w:r>
-      <w:r>
-        <w:t>qualify</w:t>
-      </w:r>
-      <w:r>
-        <w:t xml:space="preserve"> for 1 bronze tier book!”</w:t>
+      <w:r>
+        <w:t xml:space="preserve">RETURN </w:t>
+      </w:r>
+      <w:r>
+        <w:t>20%</w:t>
+      </w:r>
+    </w:p>
+    <w:p>
+      <w:pPr>
+        <w:spacing w:line="259" w:lineRule="auto"/>
+      </w:pPr>
+      <w:r>
+        <w:t xml:space="preserve">       END ELSEIF</w:t>
       </w:r>
     </w:p>
     <w:p>
@@ -1426,7 +1173,7 @@
         <w:ind w:left="360"/>
       </w:pPr>
       <w:r>
-        <w:t>END ELSEIF</w:t>
+        <w:t>ELSE IF yearsRegistered  &gt;= 15 THEN</w:t>
       </w:r>
     </w:p>
     <w:p>
@@ -1435,72 +1182,7 @@
         <w:ind w:left="360"/>
       </w:pPr>
       <w:r>
-        <w:t xml:space="preserve">ELSE </w:t>
-      </w:r>
-      <w:r>
-        <w:t>IF</w:t>
-      </w:r>
-      <w:r>
-        <w:t xml:space="preserve"> </w:t>
-      </w:r>
-      <w:proofErr w:type="spellStart"/>
-      <w:proofErr w:type="gramStart"/>
-      <w:r>
-        <w:t>yearsRegistered</w:t>
-      </w:r>
-      <w:proofErr w:type="spellEnd"/>
-      <w:r>
-        <w:t xml:space="preserve"> </w:t>
-      </w:r>
-      <w:r>
-        <w:t xml:space="preserve"> </w:t>
-      </w:r>
-      <w:r>
-        <w:t>&gt;</w:t>
-      </w:r>
-      <w:proofErr w:type="gramEnd"/>
-      <w:r>
-        <w:t xml:space="preserve">= </w:t>
-      </w:r>
-      <w:r>
-        <w:t xml:space="preserve">10 </w:t>
-      </w:r>
-      <w:r>
-        <w:t xml:space="preserve">AND </w:t>
-      </w:r>
-      <w:r>
-        <w:t xml:space="preserve">&lt; 15 </w:t>
-      </w:r>
-      <w:r>
-        <w:t>AND</w:t>
-      </w:r>
-      <w:r>
-        <w:t xml:space="preserve"> </w:t>
-      </w:r>
-      <w:proofErr w:type="spellStart"/>
-      <w:proofErr w:type="gramStart"/>
-      <w:r>
-        <w:t>numberOfRentals</w:t>
-      </w:r>
-      <w:proofErr w:type="spellEnd"/>
-      <w:r>
-        <w:t xml:space="preserve"> </w:t>
-      </w:r>
-      <w:r>
-        <w:t xml:space="preserve"> </w:t>
-      </w:r>
-      <w:r>
-        <w:t>&gt;</w:t>
-      </w:r>
-      <w:proofErr w:type="gramEnd"/>
-      <w:r>
-        <w:t>= 50 AND &lt; 75</w:t>
-      </w:r>
-      <w:r>
-        <w:t xml:space="preserve"> </w:t>
-      </w:r>
-      <w:r>
-        <w:t>THEN</w:t>
+        <w:t>BEGIN ELSEIF</w:t>
       </w:r>
     </w:p>
     <w:p>
@@ -1509,41 +1191,10 @@
         <w:ind w:left="360"/>
       </w:pPr>
       <w:r>
-        <w:t>BEGIN ELSEIF</w:t>
-      </w:r>
-    </w:p>
-    <w:p>
-      <w:pPr>
-        <w:spacing w:line="259" w:lineRule="auto"/>
-        <w:ind w:left="360" w:firstLine="360"/>
-      </w:pPr>
-      <w:proofErr w:type="gramStart"/>
-      <w:r>
         <w:t>RETURN</w:t>
       </w:r>
       <w:r>
-        <w:t xml:space="preserve"> </w:t>
-      </w:r>
-      <w:r>
-        <w:t>”</w:t>
-      </w:r>
-      <w:proofErr w:type="gramEnd"/>
-      <w:r>
-        <w:t xml:space="preserve"> You </w:t>
-      </w:r>
-      <w:r>
-        <w:t>qualify</w:t>
-      </w:r>
-      <w:r>
-        <w:t xml:space="preserve"> for 3 bronze and 1 silver tier books!”</w:t>
-      </w:r>
-    </w:p>
-    <w:p>
-      <w:pPr>
-        <w:spacing w:line="259" w:lineRule="auto"/>
-      </w:pPr>
-      <w:r>
-        <w:t xml:space="preserve">       END ELSEIF</w:t>
+        <w:t xml:space="preserve"> 35%</w:t>
       </w:r>
     </w:p>
     <w:p>
@@ -1552,122 +1203,11 @@
         <w:ind w:left="360"/>
       </w:pPr>
       <w:r>
-        <w:t xml:space="preserve">ELSE </w:t>
-      </w:r>
-      <w:r>
-        <w:t>IF</w:t>
-      </w:r>
-      <w:r>
-        <w:t xml:space="preserve"> </w:t>
-      </w:r>
-      <w:proofErr w:type="spellStart"/>
-      <w:proofErr w:type="gramStart"/>
-      <w:r>
-        <w:t>yearsRegistered</w:t>
-      </w:r>
-      <w:proofErr w:type="spellEnd"/>
-      <w:r>
-        <w:t xml:space="preserve"> </w:t>
-      </w:r>
-      <w:r>
-        <w:t xml:space="preserve"> </w:t>
-      </w:r>
-      <w:r>
-        <w:t>&gt;</w:t>
-      </w:r>
-      <w:proofErr w:type="gramEnd"/>
-      <w:r>
-        <w:t>=</w:t>
-      </w:r>
-      <w:r>
-        <w:t xml:space="preserve"> 15</w:t>
-      </w:r>
-      <w:r>
-        <w:t xml:space="preserve"> </w:t>
-      </w:r>
-      <w:r>
-        <w:t>AND</w:t>
-      </w:r>
-      <w:r>
-        <w:t xml:space="preserve"> </w:t>
-      </w:r>
-      <w:proofErr w:type="spellStart"/>
-      <w:proofErr w:type="gramStart"/>
-      <w:r>
-        <w:t>numberOfRentals</w:t>
-      </w:r>
-      <w:proofErr w:type="spellEnd"/>
-      <w:r>
-        <w:t xml:space="preserve"> </w:t>
-      </w:r>
-      <w:r>
-        <w:t xml:space="preserve"> </w:t>
-      </w:r>
-      <w:r>
-        <w:t>&gt;</w:t>
-      </w:r>
-      <w:proofErr w:type="gramEnd"/>
-      <w:r>
-        <w:t>=</w:t>
-      </w:r>
-      <w:r>
-        <w:t xml:space="preserve"> 75</w:t>
-      </w:r>
-      <w:r>
-        <w:t xml:space="preserve"> </w:t>
-      </w:r>
-      <w:r>
-        <w:t>THEN</w:t>
-      </w:r>
-    </w:p>
-    <w:p>
-      <w:pPr>
-        <w:spacing w:line="259" w:lineRule="auto"/>
-        <w:ind w:left="360"/>
-      </w:pPr>
-      <w:r>
-        <w:t>BEGIN ELSEIF</w:t>
-      </w:r>
-    </w:p>
-    <w:p>
-      <w:pPr>
-        <w:spacing w:line="259" w:lineRule="auto"/>
-        <w:ind w:left="360"/>
-      </w:pPr>
-      <w:r>
-        <w:t>RETURN</w:t>
-      </w:r>
-      <w:r>
-        <w:t xml:space="preserve">” You </w:t>
-      </w:r>
-      <w:r>
-        <w:t>qualify</w:t>
-      </w:r>
-      <w:r>
-        <w:t xml:space="preserve"> for 5 </w:t>
-      </w:r>
-      <w:proofErr w:type="gramStart"/>
-      <w:r>
-        <w:t>bronze</w:t>
-      </w:r>
-      <w:proofErr w:type="gramEnd"/>
-      <w:r>
-        <w:t>, 2 silver and 1 gold tier books!”</w:t>
-      </w:r>
-    </w:p>
-    <w:p>
-      <w:pPr>
-        <w:spacing w:line="259" w:lineRule="auto"/>
-        <w:ind w:left="360"/>
-      </w:pPr>
-      <w:r>
         <w:t>END ELSEIF</w:t>
       </w:r>
     </w:p>
     <w:p>
       <w:pPr>
-        <w:spacing w:line="259" w:lineRule="auto"/>
-        <w:ind w:left="360"/>
         <w:rPr>
           <w:b/>
           <w:bCs/>
@@ -1718,31 +1258,7 @@
           <w:u w:val="single"/>
         </w:rPr>
         <w:lastRenderedPageBreak/>
-        <w:t>Ident</w:t>
-      </w:r>
-      <w:r>
-        <w:rPr>
-          <w:b/>
-          <w:bCs/>
-          <w:u w:val="single"/>
-        </w:rPr>
-        <w:t>if</w:t>
-      </w:r>
-      <w:r>
-        <w:rPr>
-          <w:b/>
-          <w:bCs/>
-          <w:u w:val="single"/>
-        </w:rPr>
-        <w:t>y Eligible Coupons</w:t>
-      </w:r>
-      <w:r>
-        <w:rPr>
-          <w:b/>
-          <w:bCs/>
-          <w:u w:val="single"/>
-        </w:rPr>
-        <w:t>:</w:t>
+        <w:t>Award magical bonus:</w:t>
       </w:r>
     </w:p>
     <w:tbl>
@@ -1844,13 +1360,20 @@
               </w:numPr>
             </w:pPr>
             <w:r>
-              <w:t>Number of rentals from a customer.</w:t>
+              <w:t>Number of years as a customer</w:t>
             </w:r>
           </w:p>
           <w:p>
             <w:pPr>
               <w:pStyle w:val="ListParagraph"/>
-            </w:pPr>
+              <w:numPr>
+                <w:ilvl w:val="0"/>
+                <w:numId w:val="3"/>
+              </w:numPr>
+            </w:pPr>
+            <w:r>
+              <w:t>Number of movies rented for the month</w:t>
+            </w:r>
           </w:p>
         </w:tc>
         <w:tc>
@@ -1862,13 +1385,727 @@
               <w:pStyle w:val="ListParagraph"/>
               <w:numPr>
                 <w:ilvl w:val="0"/>
-                <w:numId w:val="6"/>
+                <w:numId w:val="8"/>
               </w:numPr>
             </w:pPr>
             <w:r>
-              <w:t>Prompt for number of rentals a customer made.</w:t>
-            </w:r>
-          </w:p>
+              <w:t>Prompt for number of years as a customer</w:t>
+            </w:r>
+          </w:p>
+          <w:p>
+            <w:pPr>
+              <w:pStyle w:val="ListParagraph"/>
+              <w:numPr>
+                <w:ilvl w:val="0"/>
+                <w:numId w:val="8"/>
+              </w:numPr>
+            </w:pPr>
+            <w:r>
+              <w:t>Get Value</w:t>
+            </w:r>
+          </w:p>
+          <w:p>
+            <w:pPr>
+              <w:pStyle w:val="ListParagraph"/>
+              <w:numPr>
+                <w:ilvl w:val="0"/>
+                <w:numId w:val="8"/>
+              </w:numPr>
+            </w:pPr>
+            <w:r>
+              <w:t>Prompt for number of rentals for the month</w:t>
+            </w:r>
+          </w:p>
+          <w:p>
+            <w:pPr>
+              <w:pStyle w:val="ListParagraph"/>
+              <w:numPr>
+                <w:ilvl w:val="0"/>
+                <w:numId w:val="8"/>
+              </w:numPr>
+            </w:pPr>
+            <w:r>
+              <w:t>Get Value</w:t>
+            </w:r>
+          </w:p>
+        </w:tc>
+        <w:tc>
+          <w:tcPr>
+            <w:tcW w:w="3006" w:type="dxa"/>
+          </w:tcPr>
+          <w:p>
+            <w:pPr>
+              <w:pStyle w:val="ListParagraph"/>
+              <w:numPr>
+                <w:ilvl w:val="0"/>
+                <w:numId w:val="5"/>
+              </w:numPr>
+            </w:pPr>
+            <w:r>
+              <w:t>You have qualified for 1 bronze tier book!</w:t>
+            </w:r>
+          </w:p>
+          <w:p>
+            <w:pPr>
+              <w:pStyle w:val="ListParagraph"/>
+              <w:numPr>
+                <w:ilvl w:val="0"/>
+                <w:numId w:val="5"/>
+              </w:numPr>
+            </w:pPr>
+            <w:r>
+              <w:t>You Qualify for 3 bronze and 1 silver tier books!</w:t>
+            </w:r>
+          </w:p>
+          <w:p>
+            <w:pPr>
+              <w:pStyle w:val="ListParagraph"/>
+              <w:numPr>
+                <w:ilvl w:val="0"/>
+                <w:numId w:val="5"/>
+              </w:numPr>
+            </w:pPr>
+            <w:r>
+              <w:t>You Qualify for 5 bronze, 2 silver and 1 gold tier books!</w:t>
+            </w:r>
+          </w:p>
+        </w:tc>
+      </w:tr>
+    </w:tbl>
+    <w:p/>
+    <w:p>
+      <w:pPr>
+        <w:spacing w:line="259" w:lineRule="auto"/>
+        <w:ind w:left="360"/>
+        <w:rPr>
+          <w:b/>
+          <w:bCs/>
+        </w:rPr>
+      </w:pPr>
+      <w:r>
+        <w:rPr>
+          <w:b/>
+          <w:bCs/>
+        </w:rPr>
+        <w:t>Start</w:t>
+      </w:r>
+      <w:r>
+        <w:rPr>
+          <w:b/>
+          <w:bCs/>
+        </w:rPr>
+        <w:t xml:space="preserve"> </w:t>
+      </w:r>
+    </w:p>
+    <w:p>
+      <w:pPr>
+        <w:spacing w:line="259" w:lineRule="auto"/>
+        <w:ind w:left="360"/>
+        <w:rPr>
+          <w:b/>
+          <w:bCs/>
+        </w:rPr>
+      </w:pPr>
+      <w:r>
+        <w:rPr>
+          <w:b/>
+          <w:bCs/>
+        </w:rPr>
+        <w:t>FUNCTION MagicalBonus</w:t>
+      </w:r>
+      <w:r>
+        <w:rPr>
+          <w:b/>
+          <w:bCs/>
+        </w:rPr>
+        <w:t>(</w:t>
+      </w:r>
+      <w:r>
+        <w:rPr>
+          <w:b/>
+          <w:bCs/>
+        </w:rPr>
+        <w:t>yearsRegistered</w:t>
+      </w:r>
+      <w:r>
+        <w:rPr>
+          <w:b/>
+          <w:bCs/>
+        </w:rPr>
+        <w:t xml:space="preserve">, </w:t>
+      </w:r>
+      <w:r>
+        <w:t>numberOfRentals</w:t>
+      </w:r>
+      <w:r>
+        <w:rPr>
+          <w:b/>
+          <w:bCs/>
+        </w:rPr>
+        <w:t>)</w:t>
+      </w:r>
+    </w:p>
+    <w:p>
+      <w:pPr>
+        <w:spacing w:line="259" w:lineRule="auto"/>
+        <w:ind w:left="360"/>
+      </w:pPr>
+      <w:r>
+        <w:t>IF</w:t>
+      </w:r>
+      <w:r>
+        <w:t xml:space="preserve"> </w:t>
+      </w:r>
+      <w:r>
+        <w:t>yearsRegistered</w:t>
+      </w:r>
+      <w:r>
+        <w:t xml:space="preserve"> &lt; 5 </w:t>
+      </w:r>
+      <w:r>
+        <w:t>AND</w:t>
+      </w:r>
+      <w:r>
+        <w:t xml:space="preserve"> numberOfRentals &lt; 25</w:t>
+      </w:r>
+      <w:r>
+        <w:t xml:space="preserve"> THEN</w:t>
+      </w:r>
+    </w:p>
+    <w:p>
+      <w:pPr>
+        <w:spacing w:line="259" w:lineRule="auto"/>
+        <w:ind w:left="360"/>
+      </w:pPr>
+      <w:r>
+        <w:t>BEGIN IF</w:t>
+      </w:r>
+    </w:p>
+    <w:p>
+      <w:pPr>
+        <w:spacing w:line="259" w:lineRule="auto"/>
+        <w:ind w:left="360" w:firstLine="360"/>
+      </w:pPr>
+      <w:r>
+        <w:t>RETURN</w:t>
+      </w:r>
+      <w:r>
+        <w:t xml:space="preserve"> ” You don’t qualify for </w:t>
+      </w:r>
+      <w:r>
+        <w:t>magical bonus.</w:t>
+      </w:r>
+      <w:r>
+        <w:t>”</w:t>
+      </w:r>
+    </w:p>
+    <w:p>
+      <w:pPr>
+        <w:spacing w:line="259" w:lineRule="auto"/>
+        <w:ind w:left="360"/>
+      </w:pPr>
+      <w:r>
+        <w:t>END IF</w:t>
+      </w:r>
+    </w:p>
+    <w:p>
+      <w:pPr>
+        <w:spacing w:line="259" w:lineRule="auto"/>
+        <w:ind w:left="360"/>
+      </w:pPr>
+      <w:r>
+        <w:t xml:space="preserve">ELSE </w:t>
+      </w:r>
+      <w:r>
+        <w:t>IF</w:t>
+      </w:r>
+      <w:r>
+        <w:t xml:space="preserve"> </w:t>
+      </w:r>
+      <w:r>
+        <w:t>yearsRegistered</w:t>
+      </w:r>
+      <w:r>
+        <w:t xml:space="preserve"> </w:t>
+      </w:r>
+      <w:r>
+        <w:t xml:space="preserve"> </w:t>
+      </w:r>
+      <w:r>
+        <w:t>&gt;=</w:t>
+      </w:r>
+      <w:r>
+        <w:t xml:space="preserve"> </w:t>
+      </w:r>
+      <w:r>
+        <w:t>5</w:t>
+      </w:r>
+      <w:r>
+        <w:t xml:space="preserve"> AND </w:t>
+      </w:r>
+      <w:r>
+        <w:t xml:space="preserve">&lt; 10 </w:t>
+      </w:r>
+      <w:r>
+        <w:t>AND</w:t>
+      </w:r>
+      <w:r>
+        <w:t xml:space="preserve"> </w:t>
+      </w:r>
+      <w:r>
+        <w:t xml:space="preserve">numberOfRentals </w:t>
+      </w:r>
+      <w:r>
+        <w:t>&gt;</w:t>
+      </w:r>
+      <w:r>
+        <w:t>=</w:t>
+      </w:r>
+      <w:r>
+        <w:t xml:space="preserve"> 25 AND </w:t>
+      </w:r>
+      <w:r>
+        <w:t>&lt;</w:t>
+      </w:r>
+      <w:r>
+        <w:t xml:space="preserve"> 50 </w:t>
+      </w:r>
+      <w:r>
+        <w:t>THEN</w:t>
+      </w:r>
+    </w:p>
+    <w:p>
+      <w:pPr>
+        <w:spacing w:line="259" w:lineRule="auto"/>
+        <w:ind w:left="360"/>
+      </w:pPr>
+      <w:r>
+        <w:t>BEG</w:t>
+      </w:r>
+      <w:r>
+        <w:t>IN ELSEIF</w:t>
+      </w:r>
+    </w:p>
+    <w:p>
+      <w:pPr>
+        <w:spacing w:line="259" w:lineRule="auto"/>
+        <w:ind w:left="360" w:firstLine="360"/>
+      </w:pPr>
+      <w:r>
+        <w:t>RETURN</w:t>
+      </w:r>
+      <w:r>
+        <w:t xml:space="preserve"> </w:t>
+      </w:r>
+      <w:r>
+        <w:t xml:space="preserve">”You </w:t>
+      </w:r>
+      <w:r>
+        <w:t>qualify</w:t>
+      </w:r>
+      <w:r>
+        <w:t xml:space="preserve"> for 1 bronze tier book!”</w:t>
+      </w:r>
+    </w:p>
+    <w:p>
+      <w:pPr>
+        <w:spacing w:line="259" w:lineRule="auto"/>
+        <w:ind w:left="360"/>
+      </w:pPr>
+      <w:r>
+        <w:t>END ELSEIF</w:t>
+      </w:r>
+    </w:p>
+    <w:p>
+      <w:pPr>
+        <w:spacing w:line="259" w:lineRule="auto"/>
+        <w:ind w:left="360"/>
+      </w:pPr>
+      <w:r>
+        <w:t xml:space="preserve">ELSE </w:t>
+      </w:r>
+      <w:r>
+        <w:t>IF</w:t>
+      </w:r>
+      <w:r>
+        <w:t xml:space="preserve"> </w:t>
+      </w:r>
+      <w:r>
+        <w:t>yearsRegistered</w:t>
+      </w:r>
+      <w:r>
+        <w:t xml:space="preserve"> </w:t>
+      </w:r>
+      <w:r>
+        <w:t xml:space="preserve"> </w:t>
+      </w:r>
+      <w:r>
+        <w:t>&gt;</w:t>
+      </w:r>
+      <w:r>
+        <w:t xml:space="preserve">= </w:t>
+      </w:r>
+      <w:r>
+        <w:t xml:space="preserve">10 </w:t>
+      </w:r>
+      <w:r>
+        <w:t xml:space="preserve">AND </w:t>
+      </w:r>
+      <w:r>
+        <w:t xml:space="preserve">&lt; 15 </w:t>
+      </w:r>
+      <w:r>
+        <w:t>AND</w:t>
+      </w:r>
+      <w:r>
+        <w:t xml:space="preserve"> </w:t>
+      </w:r>
+      <w:r>
+        <w:t xml:space="preserve">numberOfRentals </w:t>
+      </w:r>
+      <w:r>
+        <w:t xml:space="preserve"> </w:t>
+      </w:r>
+      <w:r>
+        <w:t>&gt;= 50 AND &lt; 75</w:t>
+      </w:r>
+      <w:r>
+        <w:t xml:space="preserve"> </w:t>
+      </w:r>
+      <w:r>
+        <w:t>THEN</w:t>
+      </w:r>
+    </w:p>
+    <w:p>
+      <w:pPr>
+        <w:spacing w:line="259" w:lineRule="auto"/>
+        <w:ind w:left="360"/>
+      </w:pPr>
+      <w:r>
+        <w:t>BEGIN ELSEIF</w:t>
+      </w:r>
+    </w:p>
+    <w:p>
+      <w:pPr>
+        <w:spacing w:line="259" w:lineRule="auto"/>
+        <w:ind w:left="360" w:firstLine="360"/>
+      </w:pPr>
+      <w:r>
+        <w:t>RETURN</w:t>
+      </w:r>
+      <w:r>
+        <w:t xml:space="preserve"> </w:t>
+      </w:r>
+      <w:r>
+        <w:t xml:space="preserve">” You </w:t>
+      </w:r>
+      <w:r>
+        <w:t>qualify</w:t>
+      </w:r>
+      <w:r>
+        <w:t xml:space="preserve"> for 3 bronze and 1 silver tier books!”</w:t>
+      </w:r>
+    </w:p>
+    <w:p>
+      <w:pPr>
+        <w:spacing w:line="259" w:lineRule="auto"/>
+      </w:pPr>
+      <w:r>
+        <w:t xml:space="preserve">       END ELSEIF</w:t>
+      </w:r>
+    </w:p>
+    <w:p>
+      <w:pPr>
+        <w:spacing w:line="259" w:lineRule="auto"/>
+        <w:ind w:left="360"/>
+      </w:pPr>
+      <w:r>
+        <w:t xml:space="preserve">ELSE </w:t>
+      </w:r>
+      <w:r>
+        <w:t>IF</w:t>
+      </w:r>
+      <w:r>
+        <w:t xml:space="preserve"> </w:t>
+      </w:r>
+      <w:r>
+        <w:t>yearsRegistered</w:t>
+      </w:r>
+      <w:r>
+        <w:t xml:space="preserve"> </w:t>
+      </w:r>
+      <w:r>
+        <w:t xml:space="preserve"> </w:t>
+      </w:r>
+      <w:r>
+        <w:t>&gt;</w:t>
+      </w:r>
+      <w:r>
+        <w:t>=</w:t>
+      </w:r>
+      <w:r>
+        <w:t xml:space="preserve"> 15</w:t>
+      </w:r>
+      <w:r>
+        <w:t xml:space="preserve"> </w:t>
+      </w:r>
+      <w:r>
+        <w:t>AND</w:t>
+      </w:r>
+      <w:r>
+        <w:t xml:space="preserve"> </w:t>
+      </w:r>
+      <w:r>
+        <w:t xml:space="preserve">numberOfRentals </w:t>
+      </w:r>
+      <w:r>
+        <w:t xml:space="preserve"> </w:t>
+      </w:r>
+      <w:r>
+        <w:t>&gt;</w:t>
+      </w:r>
+      <w:r>
+        <w:t>=</w:t>
+      </w:r>
+      <w:r>
+        <w:t xml:space="preserve"> 75</w:t>
+      </w:r>
+      <w:r>
+        <w:t xml:space="preserve"> </w:t>
+      </w:r>
+      <w:r>
+        <w:t>THEN</w:t>
+      </w:r>
+    </w:p>
+    <w:p>
+      <w:pPr>
+        <w:spacing w:line="259" w:lineRule="auto"/>
+        <w:ind w:left="360"/>
+      </w:pPr>
+      <w:r>
+        <w:t>BEGIN ELSEIF</w:t>
+      </w:r>
+    </w:p>
+    <w:p>
+      <w:pPr>
+        <w:spacing w:line="259" w:lineRule="auto"/>
+        <w:ind w:left="360"/>
+      </w:pPr>
+      <w:r>
+        <w:t>RETURN</w:t>
+      </w:r>
+      <w:r>
+        <w:t xml:space="preserve">” You </w:t>
+      </w:r>
+      <w:r>
+        <w:t>qualify</w:t>
+      </w:r>
+      <w:r>
+        <w:t xml:space="preserve"> for 5 bronze, 2 silver and 1 gold tier books!”</w:t>
+      </w:r>
+    </w:p>
+    <w:p>
+      <w:pPr>
+        <w:spacing w:line="259" w:lineRule="auto"/>
+        <w:ind w:left="360"/>
+      </w:pPr>
+      <w:r>
+        <w:t>END ELSEIF</w:t>
+      </w:r>
+    </w:p>
+    <w:p>
+      <w:pPr>
+        <w:spacing w:line="259" w:lineRule="auto"/>
+        <w:ind w:left="360"/>
+        <w:rPr>
+          <w:b/>
+          <w:bCs/>
+        </w:rPr>
+      </w:pPr>
+      <w:r>
+        <w:rPr>
+          <w:b/>
+          <w:bCs/>
+        </w:rPr>
+        <w:t>End</w:t>
+      </w:r>
+    </w:p>
+    <w:p>
+      <w:pPr>
+        <w:rPr>
+          <w:rFonts w:asciiTheme="majorHAnsi" w:eastAsiaTheme="majorEastAsia" w:hAnsiTheme="majorHAnsi" w:cstheme="majorBidi"/>
+          <w:b/>
+          <w:bCs/>
+          <w:color w:val="0F4761" w:themeColor="accent1" w:themeShade="BF"/>
+          <w:sz w:val="40"/>
+          <w:szCs w:val="40"/>
+          <w:u w:val="single"/>
+        </w:rPr>
+      </w:pPr>
+      <w:r>
+        <w:rPr>
+          <w:b/>
+          <w:bCs/>
+          <w:u w:val="single"/>
+        </w:rPr>
+        <w:br w:type="page"/>
+      </w:r>
+    </w:p>
+    <w:p>
+      <w:pPr>
+        <w:pStyle w:val="Heading1"/>
+        <w:rPr>
+          <w:b/>
+          <w:bCs/>
+          <w:u w:val="single"/>
+        </w:rPr>
+      </w:pPr>
+      <w:r>
+        <w:rPr>
+          <w:b/>
+          <w:bCs/>
+          <w:u w:val="single"/>
+        </w:rPr>
+        <w:lastRenderedPageBreak/>
+        <w:t>Ident</w:t>
+      </w:r>
+      <w:r>
+        <w:rPr>
+          <w:b/>
+          <w:bCs/>
+          <w:u w:val="single"/>
+        </w:rPr>
+        <w:t>if</w:t>
+      </w:r>
+      <w:r>
+        <w:rPr>
+          <w:b/>
+          <w:bCs/>
+          <w:u w:val="single"/>
+        </w:rPr>
+        <w:t>y Eligible Coupons</w:t>
+      </w:r>
+      <w:r>
+        <w:rPr>
+          <w:b/>
+          <w:bCs/>
+          <w:u w:val="single"/>
+        </w:rPr>
+        <w:t>:</w:t>
+      </w:r>
+    </w:p>
+    <w:tbl>
+      <w:tblPr>
+        <w:tblStyle w:val="TableGrid"/>
+        <w:tblW w:w="0" w:type="auto"/>
+        <w:tblLook w:val="04A0" w:firstRow="1" w:lastRow="0" w:firstColumn="1" w:lastColumn="0" w:noHBand="0" w:noVBand="1"/>
+      </w:tblPr>
+      <w:tblGrid>
+        <w:gridCol w:w="3005"/>
+        <w:gridCol w:w="3005"/>
+        <w:gridCol w:w="3006"/>
+      </w:tblGrid>
+      <w:tr>
+        <w:tc>
+          <w:tcPr>
+            <w:tcW w:w="3005" w:type="dxa"/>
+          </w:tcPr>
+          <w:p>
+            <w:pPr>
+              <w:rPr>
+                <w:b/>
+                <w:bCs/>
+                <w:sz w:val="28"/>
+                <w:szCs w:val="28"/>
+              </w:rPr>
+            </w:pPr>
+            <w:r>
+              <w:rPr>
+                <w:b/>
+                <w:bCs/>
+                <w:sz w:val="28"/>
+                <w:szCs w:val="28"/>
+              </w:rPr>
+              <w:t>Input</w:t>
+            </w:r>
+          </w:p>
+        </w:tc>
+        <w:tc>
+          <w:tcPr>
+            <w:tcW w:w="3005" w:type="dxa"/>
+          </w:tcPr>
+          <w:p>
+            <w:pPr>
+              <w:rPr>
+                <w:b/>
+                <w:bCs/>
+                <w:sz w:val="28"/>
+                <w:szCs w:val="28"/>
+              </w:rPr>
+            </w:pPr>
+            <w:r>
+              <w:rPr>
+                <w:b/>
+                <w:bCs/>
+                <w:sz w:val="28"/>
+                <w:szCs w:val="28"/>
+              </w:rPr>
+              <w:t>Processing</w:t>
+            </w:r>
+          </w:p>
+        </w:tc>
+        <w:tc>
+          <w:tcPr>
+            <w:tcW w:w="3006" w:type="dxa"/>
+          </w:tcPr>
+          <w:p>
+            <w:pPr>
+              <w:rPr>
+                <w:b/>
+                <w:bCs/>
+                <w:sz w:val="28"/>
+                <w:szCs w:val="28"/>
+              </w:rPr>
+            </w:pPr>
+            <w:r>
+              <w:rPr>
+                <w:b/>
+                <w:bCs/>
+                <w:sz w:val="28"/>
+                <w:szCs w:val="28"/>
+              </w:rPr>
+              <w:t>Output</w:t>
+            </w:r>
+          </w:p>
+        </w:tc>
+      </w:tr>
+      <w:tr>
+        <w:tc>
+          <w:tcPr>
+            <w:tcW w:w="3005" w:type="dxa"/>
+          </w:tcPr>
+          <w:p>
+            <w:pPr>
+              <w:pStyle w:val="ListParagraph"/>
+              <w:numPr>
+                <w:ilvl w:val="0"/>
+                <w:numId w:val="3"/>
+              </w:numPr>
+            </w:pPr>
+            <w:r>
+              <w:t>Number of rentals from a customer.</w:t>
+            </w:r>
+          </w:p>
+          <w:p>
+            <w:pPr>
+              <w:pStyle w:val="ListParagraph"/>
+            </w:pPr>
+          </w:p>
+        </w:tc>
+        <w:tc>
+          <w:tcPr>
+            <w:tcW w:w="3005" w:type="dxa"/>
+          </w:tcPr>
           <w:p>
             <w:pPr>
               <w:pStyle w:val="ListParagraph"/>
@@ -1878,7 +2115,7 @@
               </w:numPr>
             </w:pPr>
             <w:r>
-              <w:t>Get Value.</w:t>
+              <w:t>Prompt for number of rentals a customer made.</w:t>
             </w:r>
           </w:p>
           <w:p>
@@ -1890,6 +2127,18 @@
               </w:numPr>
             </w:pPr>
             <w:r>
+              <w:t>Get Value.</w:t>
+            </w:r>
+          </w:p>
+          <w:p>
+            <w:pPr>
+              <w:pStyle w:val="ListParagraph"/>
+              <w:numPr>
+                <w:ilvl w:val="0"/>
+                <w:numId w:val="6"/>
+              </w:numPr>
+            </w:pPr>
+            <w:r>
               <w:t>Determine which rental coupon the customer appropriately falls under.</w:t>
             </w:r>
           </w:p>
@@ -1979,21 +2228,12 @@
         </w:rPr>
         <w:t>FUNCTION Coupons(</w:t>
       </w:r>
-      <w:proofErr w:type="spellStart"/>
-      <w:r>
-        <w:rPr>
-          <w:b/>
-          <w:bCs/>
-        </w:rPr>
-        <w:t>numRentals</w:t>
-      </w:r>
-      <w:proofErr w:type="spellEnd"/>
-      <w:r>
-        <w:rPr>
-          <w:b/>
-          <w:bCs/>
-        </w:rPr>
-        <w:t>)</w:t>
+      <w:r>
+        <w:rPr>
+          <w:b/>
+          <w:bCs/>
+        </w:rPr>
+        <w:t>numRentals)</w:t>
       </w:r>
     </w:p>
     <w:p>
@@ -2001,26 +2241,10 @@
         <w:t>IF</w:t>
       </w:r>
       <w:r>
-        <w:t xml:space="preserve"> </w:t>
-      </w:r>
-      <w:proofErr w:type="spellStart"/>
-      <w:r>
-        <w:t>numRentals</w:t>
-      </w:r>
-      <w:proofErr w:type="spellEnd"/>
-      <w:r>
-        <w:t xml:space="preserve"> &gt;</w:t>
-      </w:r>
-      <w:r>
-        <w:t xml:space="preserve"> 10 AND </w:t>
-      </w:r>
-      <w:proofErr w:type="spellStart"/>
-      <w:r>
-        <w:t>numRentals</w:t>
-      </w:r>
-      <w:proofErr w:type="spellEnd"/>
-      <w:r>
-        <w:t xml:space="preserve"> &lt;= 24 THEN</w:t>
+        <w:t xml:space="preserve"> numRentals &gt;</w:t>
+      </w:r>
+      <w:r>
+        <w:t xml:space="preserve"> 10 AND numRentals &lt;= 24 THEN</w:t>
       </w:r>
     </w:p>
     <w:p>
@@ -2055,24 +2279,11 @@
         <w:t>IF</w:t>
       </w:r>
       <w:r>
-        <w:t xml:space="preserve"> </w:t>
-      </w:r>
-      <w:proofErr w:type="spellStart"/>
-      <w:r>
-        <w:t>numRentals</w:t>
-      </w:r>
-      <w:proofErr w:type="spellEnd"/>
-      <w:r>
-        <w:t xml:space="preserve"> &gt; 24 AND</w:t>
-      </w:r>
-      <w:r>
-        <w:t xml:space="preserve"> </w:t>
-      </w:r>
-      <w:proofErr w:type="spellStart"/>
-      <w:r>
-        <w:t>numRentals</w:t>
-      </w:r>
-      <w:proofErr w:type="spellEnd"/>
+        <w:t xml:space="preserve"> numRentals &gt; 24 AND</w:t>
+      </w:r>
+      <w:r>
+        <w:t xml:space="preserve"> numRentals</w:t>
+      </w:r>
       <w:r>
         <w:t xml:space="preserve"> &lt;=</w:t>
       </w:r>
@@ -2112,29 +2323,13 @@
         <w:t>IF</w:t>
       </w:r>
       <w:r>
-        <w:t xml:space="preserve"> </w:t>
-      </w:r>
-      <w:proofErr w:type="spellStart"/>
-      <w:r>
-        <w:t>numRentals</w:t>
-      </w:r>
-      <w:proofErr w:type="spellEnd"/>
-      <w:r>
-        <w:t xml:space="preserve"> &gt; </w:t>
+        <w:t xml:space="preserve"> numRentals &gt; </w:t>
       </w:r>
       <w:r>
         <w:t>49</w:t>
       </w:r>
       <w:r>
-        <w:t xml:space="preserve"> AND </w:t>
-      </w:r>
-      <w:proofErr w:type="spellStart"/>
-      <w:r>
-        <w:t>numRentals</w:t>
-      </w:r>
-      <w:proofErr w:type="spellEnd"/>
-      <w:r>
-        <w:t xml:space="preserve"> &lt;= </w:t>
+        <w:t xml:space="preserve"> AND numRentals &lt;= </w:t>
       </w:r>
       <w:r>
         <w:t>74</w:t>

</xml_diff>